<commit_message>
kinda finish the loop
</commit_message>
<xml_diff>
--- a/report/BPS5231_final.docx
+++ b/report/BPS5231_final.docx
@@ -17,7 +17,7 @@
         <w:sectPr>
           <w:pgSz w:w="12240" w:h="15840"/>
           <w:pgMar w:top="1440" w:right="1440" w:bottom="1440" w:left="1440" w:header="720" w:footer="720" w:gutter="0"/>
-          <w:cols w:num="2" w:space="720"/>
+          <w:cols w:space="720"/>
           <w:docGrid w:linePitch="360"/>
         </w:sectPr>
       </w:pPr>
@@ -94,9 +94,10 @@
         <w:ind w:left="15"/>
         <w:jc w:val="center"/>
         <w:rPr>
-          <w:rFonts w:ascii="Times New Roman" w:eastAsia="Times New Roman" w:hAnsi="Times New Roman" w:cs="Times New Roman"/>
-          <w:sz w:val="22"/>
-          <w:szCs w:val="22"/>
+          <w:rFonts w:ascii="Times New Roman" w:hAnsi="Times New Roman" w:cs="Times New Roman"/>
+          <w:sz w:val="22"/>
+          <w:szCs w:val="22"/>
+          <w:lang w:eastAsia="zh-CN"/>
         </w:rPr>
       </w:pPr>
       <w:r>
@@ -167,15 +168,6 @@
           <w:vertAlign w:val="superscript"/>
         </w:rPr>
         <w:t>1</w:t>
-      </w:r>
-      <w:r>
-        <w:rPr>
-          <w:rFonts w:ascii="Times New Roman" w:eastAsia="Times New Roman" w:hAnsi="Times New Roman" w:cs="Times New Roman"/>
-          <w:sz w:val="22"/>
-          <w:szCs w:val="22"/>
-          <w:vertAlign w:val="superscript"/>
-        </w:rPr>
-        <w:t>*</w:t>
       </w:r>
     </w:p>
     <w:p>
@@ -255,43 +247,9 @@
       <w:pPr>
         <w:shd w:val="clear" w:color="auto" w:fill="FFFFFF" w:themeFill="background1"/>
         <w:spacing w:after="0"/>
-        <w:ind w:left="15"/>
-        <w:jc w:val="center"/>
-        <w:rPr>
-          <w:rFonts w:ascii="Times New Roman" w:eastAsia="Times New Roman" w:hAnsi="Times New Roman" w:cs="Times New Roman"/>
-          <w:sz w:val="22"/>
-          <w:szCs w:val="22"/>
-        </w:rPr>
-      </w:pPr>
-    </w:p>
-    <w:p>
-      <w:pPr>
-        <w:shd w:val="clear" w:color="auto" w:fill="FFFFFF" w:themeFill="background1"/>
-        <w:spacing w:after="0"/>
-        <w:ind w:left="15"/>
-        <w:rPr>
-          <w:rFonts w:ascii="Times New Roman" w:eastAsia="Times New Roman" w:hAnsi="Times New Roman" w:cs="Times New Roman"/>
-          <w:sz w:val="22"/>
-          <w:szCs w:val="22"/>
-        </w:rPr>
-      </w:pPr>
-      <w:r>
-        <w:rPr>
-          <w:rFonts w:ascii="Times New Roman" w:eastAsia="Times New Roman" w:hAnsi="Times New Roman" w:cs="Times New Roman"/>
-          <w:sz w:val="22"/>
-          <w:szCs w:val="22"/>
-        </w:rPr>
-        <w:t>*Corresponding Author</w:t>
-      </w:r>
-    </w:p>
-    <w:p>
-      <w:pPr>
-        <w:shd w:val="clear" w:color="auto" w:fill="FFFFFF" w:themeFill="background1"/>
-        <w:spacing w:after="0"/>
-        <w:ind w:left="15"/>
         <w:jc w:val="both"/>
         <w:rPr>
-          <w:rFonts w:ascii="Times New Roman" w:eastAsia="Times New Roman" w:hAnsi="Times New Roman" w:cs="Times New Roman"/>
+          <w:rFonts w:ascii="Times New Roman" w:hAnsi="Times New Roman" w:cs="Times New Roman"/>
           <w:sz w:val="22"/>
           <w:szCs w:val="22"/>
           <w:lang w:eastAsia="zh-CN"/>
@@ -392,6 +350,24 @@
       </w:r>
       <w:r>
         <w:rPr>
+          <w:rFonts w:ascii="Times New Roman" w:hAnsi="Times New Roman" w:cs="Times New Roman" w:hint="eastAsia"/>
+          <w:sz w:val="22"/>
+          <w:szCs w:val="22"/>
+          <w:lang w:eastAsia="zh-CN"/>
+        </w:rPr>
+        <w:t xml:space="preserve"> in a high eff</w:t>
+      </w:r>
+      <w:r>
+        <w:rPr>
+          <w:rFonts w:ascii="Times New Roman" w:hAnsi="Times New Roman" w:cs="Times New Roman" w:hint="eastAsia"/>
+          <w:sz w:val="22"/>
+          <w:szCs w:val="22"/>
+          <w:lang w:eastAsia="zh-CN"/>
+        </w:rPr>
+        <w:t>iciency</w:t>
+      </w:r>
+      <w:r>
+        <w:rPr>
           <w:rFonts w:ascii="Times New Roman" w:eastAsia="Times New Roman" w:hAnsi="Times New Roman" w:cs="Times New Roman"/>
           <w:sz w:val="22"/>
           <w:szCs w:val="22"/>
@@ -798,16 +774,7 @@
           <w:szCs w:val="22"/>
           <w:lang w:eastAsia="zh-CN"/>
         </w:rPr>
-        <w:t xml:space="preserve">occupancy distribution data. The background system and PECS parameters are set as decision variables. An optimizer evaluates lighting energy consumption and visual comfort metrics to </w:t>
-      </w:r>
-      <w:r>
-        <w:rPr>
-          <w:rFonts w:ascii="Times New Roman" w:eastAsia="Times New Roman" w:hAnsi="Times New Roman" w:cs="Times New Roman"/>
-          <w:sz w:val="22"/>
-          <w:szCs w:val="22"/>
-          <w:lang w:eastAsia="zh-CN"/>
-        </w:rPr>
-        <w:t xml:space="preserve">generate optimal control strategies. Building upon this, the paper further </w:t>
+        <w:t xml:space="preserve">occupancy distribution data. The background system and PECS parameters are set as decision variables. An optimizer evaluates lighting energy consumption and visual comfort metrics to generate optimal control strategies. Building upon this, the paper further </w:t>
       </w:r>
       <w:r>
         <w:rPr>
@@ -1269,7 +1236,7 @@
           <w:szCs w:val="22"/>
           <w:lang w:val="en-SG" w:eastAsia="zh-CN"/>
         </w:rPr>
-        <w:t xml:space="preserve">In smart building performance research, balancing lighting system energy optimization with visual comfort remains a critical issue in building environmental control. Lighting not only directly impacts occupants' visual perception and work efficiency but also accounts for a significant proportion of overall building energy consumption. As building intelligence advances, traditional centrally controlled background lighting systems increasingly struggle to meet diverse occupant needs. Concurrently, </w:t>
+        <w:t xml:space="preserve">In smart building performance research, balancing lighting system energy optimization with visual comfort remains a critical issue in building environmental control. Lighting not only directly impacts occupants' visual perception and work efficiency but also accounts for a significant proportion of overall building energy consumption. As building intelligence advances, traditional centrally controlled background lighting systems increasingly struggle to meet diverse occupant needs. Concurrently, Personalized Environmental </w:t>
       </w:r>
       <w:r>
         <w:rPr>
@@ -1279,7 +1246,7 @@
           <w:lang w:val="en-SG" w:eastAsia="zh-CN"/>
         </w:rPr>
         <w:lastRenderedPageBreak/>
-        <w:t xml:space="preserve">Personalized Environmental Control Systems (PECS) have been introduced into office and educational spaces, enabling individuals to actively adjust their local microenvironments—such as task lighting and radiant temperatures—to enhance comfort and satisfaction </w:t>
+        <w:t xml:space="preserve">Control Systems (PECS) have been introduced into office and educational spaces, enabling individuals to actively adjust their local microenvironments—such as task lighting and radiant temperatures—to enhance comfort and satisfaction </w:t>
       </w:r>
       <w:r>
         <w:rPr>
@@ -1623,16 +1590,7 @@
           <w:szCs w:val="22"/>
           <w:lang w:val="en-SG" w:eastAsia="zh-CN"/>
         </w:rPr>
-        <w:t xml:space="preserve">This study adopts the light environment as an entry point, serving as an initial pathway to explore the synergy between personalized and systemic controls. Compared to complex variables like thermal environments or air quality, simulating lighting conditions offers greater intuitiveness and quantifiability. It enables clearer visualization of the coupling relationship between energy consumption and comfort, thereby providing a validation framework for subsequent multi-factor integrated control research. Based on this, this paper proposes a Balanced Light Control Framework. By integrating a central background system with </w:t>
-      </w:r>
-      <w:r>
-        <w:rPr>
-          <w:rFonts w:ascii="Times New Roman" w:eastAsia="Times New Roman" w:hAnsi="Times New Roman" w:cs="Times New Roman"/>
-          <w:sz w:val="22"/>
-          <w:szCs w:val="22"/>
-          <w:lang w:val="en-SG" w:eastAsia="zh-CN"/>
-        </w:rPr>
-        <w:t>personalized lighting control (PECS), it achieves an optimized balance between minimizing energy consumption and maintaining visual comfort under varying occupancy distributions.</w:t>
+        <w:t>This study adopts the light environment as an entry point, serving as an initial pathway to explore the synergy between personalized and systemic controls. Compared to complex variables like thermal environments or air quality, simulating lighting conditions offers greater intuitiveness and quantifiability. It enables clearer visualization of the coupling relationship between energy consumption and comfort, thereby providing a validation framework for subsequent multi-factor integrated control research. Based on this, this paper proposes a Balanced Light Control Framework. By integrating a central background system with PECS, it achieves an optimized balance between minimizing energy consumption and maintaining visual comfort under varying occupancy distributions.</w:t>
       </w:r>
     </w:p>
     <w:p>
@@ -1653,87 +1611,124 @@
           <w:szCs w:val="22"/>
           <w:lang w:val="en-SG" w:eastAsia="zh-CN"/>
         </w:rPr>
-        <w:t xml:space="preserve">To achieve this objective, the study first constructs a three-dimensional light environment simulation model incorporating building geometry and occupancy distribution parameters. Illuminance outputs from the background system and PECS serve as decision variables, while lighting energy consumption and visual comfort act as optimization targets. Employing a constrained approach within a multi-objective optimization framework, the primary goal is energy consumption minimization, constrained by illuminance comfort thresholds, to generate optimal control strategies for diverse occupancy scenarios. Subsequently, the optimization results are expanded into multiple input-output samples. Machine learning techniques are employed to establish a surrogate model, enabling rapid inference of optimal lighting control schemes under new occupancy distribution conditions. Finally, the framework's applicability and energy-saving potential under dynamic occupancy scenarios are validated using historical occupancy data from the real-world office building BEE Hub </w:t>
-      </w:r>
-      <w:r>
-        <w:rPr>
-          <w:rFonts w:ascii="Arial Nova" w:hAnsi="Arial Nova" w:cs="Arial Nova"/>
-          <w:sz w:val="22"/>
-          <w:szCs w:val="22"/>
-          <w:lang w:val="en-SG" w:eastAsia="zh-CN"/>
-        </w:rPr>
-        <w:fldChar w:fldCharType="begin"/>
-      </w:r>
-      <w:r>
-        <w:rPr>
-          <w:rFonts w:ascii="Arial Nova" w:hAnsi="Arial Nova" w:cs="Arial Nova"/>
-          <w:sz w:val="22"/>
-          <w:szCs w:val="22"/>
-          <w:lang w:val="en-SG" w:eastAsia="zh-CN"/>
-        </w:rPr>
-        <w:instrText xml:space="preserve"> ADDIN ZOTERO_ITEM CSL_CITATION {"citationID":"Mrxc4KP2","properties":{"formattedCitation":"(Tekler et al., 2022)","plainCitation":"(Tekler et al., 2022)","noteIndex":0},"citationItems":[{"id":4929,"uris":["http://zotero.org/users/13485095/items/93YXF7TH"],"itemData":{"id":4929,"type":"article-journal","abstract":"The availability of the building’s operation data and occupancy information has been crucial to support the evaluation of existing models and development of new data-driven approaches. This paper describes a comprehensive dataset consisting of indoor environmental conditions, Wi-Fi connected devices, energy consumption of end uses (i.e., HVAC, lighting, plug loads and fans), HVAC operations, and outdoor weather conditions collected through various heterogeneous sensors together with the ground truth occupant presence and count information for five rooms located in a university environment. The five rooms include two different-sized lecture rooms, an office space for administrative staff, an office space for researchers, and a library space accessible to all students. A total of 181 days of data was collected from all five rooms at a sampling resolution of 5 minutes. This dataset can be used for benchmarking and supporting data-driven approaches in the field of occupancy prediction and occupant behaviour modelling, building simulation and control, energy forecasting and various building analytics.","container-title":"Building Simulation","DOI":"10.1007/s12273-022-0925-9","ISSN":"1996-8744","issue":"12","journalAbbreviation":"Build. Simul.","language":"en","note":"TLDR: A comprehensive dataset consisting of indoor environmental conditions, Wi-Fi connected devices, energy consumption of end uses, HVAC operations, and outdoor weather conditions collected through various heterogeneous sensors together with the ground truth occupant presence and count information for five rooms located in a university environment is described.","page":"2127-2137","source":"Springer Link","title":"ROBOD, room-level occupancy and building operation dataset","volume":"15","author":[{"family":"Tekler","given":"Zeynep Duygu"},{"family":"Ono","given":"Eikichi"},{"family":"Peng","given":"Yuzhen"},{"family":"Zhan","given":"Sicheng"},{"family":"Lasternas","given":"Bertrand"},{"family":"Chong","given":"Adrian"}],"issued":{"date-parts":[["2022",12,1]]}}}],"schema":"https://github.com/citation-style-language/schema/raw/master/csl-citation.json"} </w:instrText>
-      </w:r>
-      <w:r>
-        <w:rPr>
-          <w:rFonts w:ascii="Arial Nova" w:hAnsi="Arial Nova" w:cs="Arial Nova"/>
-          <w:sz w:val="22"/>
-          <w:szCs w:val="22"/>
-          <w:lang w:val="en-SG" w:eastAsia="zh-CN"/>
-        </w:rPr>
-        <w:fldChar w:fldCharType="separate"/>
-      </w:r>
-      <w:r>
-        <w:rPr>
-          <w:rFonts w:ascii="Times New Roman" w:eastAsia="Times New Roman" w:hAnsi="Times New Roman" w:cs="Times New Roman"/>
-          <w:sz w:val="22"/>
-          <w:szCs w:val="22"/>
-        </w:rPr>
-        <w:t>(Tekler et al., 2022)</w:t>
-      </w:r>
-      <w:r>
-        <w:rPr>
-          <w:rFonts w:ascii="Arial Nova" w:hAnsi="Arial Nova" w:cs="Arial Nova"/>
-          <w:sz w:val="22"/>
-          <w:szCs w:val="22"/>
-          <w:lang w:val="en-SG" w:eastAsia="zh-CN"/>
-        </w:rPr>
-        <w:fldChar w:fldCharType="end"/>
-      </w:r>
-      <w:r>
-        <w:rPr>
-          <w:rFonts w:ascii="Times New Roman" w:eastAsia="Times New Roman" w:hAnsi="Times New Roman" w:cs="Times New Roman"/>
-          <w:sz w:val="22"/>
-          <w:szCs w:val="22"/>
-          <w:lang w:val="en-SG" w:eastAsia="zh-CN"/>
-        </w:rPr>
-        <w:t xml:space="preserve">. </w:t>
-      </w:r>
-      <w:r>
-        <w:rPr>
-          <w:rFonts w:ascii="Times New Roman" w:eastAsia="Times New Roman" w:hAnsi="Times New Roman" w:cs="Times New Roman"/>
-          <w:sz w:val="22"/>
-          <w:szCs w:val="22"/>
-          <w:lang w:val="en-SG" w:eastAsia="zh-CN"/>
-        </w:rPr>
-        <w:t>The findings provide a novel technical pathway for integrating personalized and system-level lighting control, while also offering a scalable approach for occupancy-</w:t>
-      </w:r>
-      <w:r>
-        <w:rPr>
-          <w:rFonts w:ascii="Times New Roman" w:eastAsia="Times New Roman" w:hAnsi="Times New Roman" w:cs="Times New Roman"/>
-          <w:sz w:val="22"/>
-          <w:szCs w:val="22"/>
-          <w:lang w:val="en-SG" w:eastAsia="zh-CN"/>
-        </w:rPr>
-        <w:t>behaviour</w:t>
-      </w:r>
-      <w:r>
-        <w:rPr>
-          <w:rFonts w:ascii="Times New Roman" w:eastAsia="Times New Roman" w:hAnsi="Times New Roman" w:cs="Times New Roman"/>
-          <w:sz w:val="22"/>
-          <w:szCs w:val="22"/>
-          <w:lang w:val="en-SG" w:eastAsia="zh-CN"/>
-        </w:rPr>
-        <w:t>-driven environmental control optimization in smart buildings.</w:t>
+        <w:t xml:space="preserve">To achieve the </w:t>
+      </w:r>
+      <w:r>
+        <w:rPr>
+          <w:rFonts w:ascii="Times New Roman" w:hAnsi="Times New Roman" w:cs="Times New Roman" w:hint="eastAsia"/>
+          <w:sz w:val="22"/>
+          <w:szCs w:val="22"/>
+          <w:lang w:val="en-SG" w:eastAsia="zh-CN"/>
+        </w:rPr>
+        <w:t>goals</w:t>
+      </w:r>
+      <w:r>
+        <w:rPr>
+          <w:rFonts w:ascii="Times New Roman" w:eastAsia="Times New Roman" w:hAnsi="Times New Roman" w:cs="Times New Roman"/>
+          <w:sz w:val="22"/>
+          <w:szCs w:val="22"/>
+          <w:lang w:val="en-SG" w:eastAsia="zh-CN"/>
+        </w:rPr>
+        <w:t xml:space="preserve">, this study first constructs a three-dimensional lighting environment simulation model integrating architectural geometric features and occupancy distribution parameters. Background </w:t>
+      </w:r>
+      <w:r>
+        <w:rPr>
+          <w:rFonts w:ascii="Times New Roman" w:hAnsi="Times New Roman" w:cs="Times New Roman" w:hint="eastAsia"/>
+          <w:sz w:val="22"/>
+          <w:szCs w:val="22"/>
+          <w:lang w:val="en-SG" w:eastAsia="zh-CN"/>
+        </w:rPr>
+        <w:t>light</w:t>
+      </w:r>
+      <w:r>
+        <w:rPr>
+          <w:rFonts w:ascii="Times New Roman" w:hAnsi="Times New Roman" w:cs="Times New Roman" w:hint="eastAsia"/>
+          <w:sz w:val="22"/>
+          <w:szCs w:val="22"/>
+          <w:lang w:val="en-SG" w:eastAsia="zh-CN"/>
+        </w:rPr>
+        <w:t>s</w:t>
+      </w:r>
+      <w:r>
+        <w:rPr>
+          <w:rFonts w:ascii="Times New Roman" w:eastAsia="Times New Roman" w:hAnsi="Times New Roman" w:cs="Times New Roman"/>
+          <w:sz w:val="22"/>
+          <w:szCs w:val="22"/>
+          <w:lang w:val="en-SG" w:eastAsia="zh-CN"/>
+        </w:rPr>
+        <w:t xml:space="preserve"> and </w:t>
+      </w:r>
+      <w:r>
+        <w:rPr>
+          <w:rFonts w:ascii="Times New Roman" w:hAnsi="Times New Roman" w:cs="Times New Roman" w:hint="eastAsia"/>
+          <w:sz w:val="22"/>
+          <w:szCs w:val="22"/>
+          <w:lang w:val="en-SG" w:eastAsia="zh-CN"/>
+        </w:rPr>
+        <w:t>task lights</w:t>
+      </w:r>
+      <w:r>
+        <w:rPr>
+          <w:rFonts w:ascii="Times New Roman" w:hAnsi="Times New Roman" w:cs="Times New Roman"/>
+          <w:sz w:val="22"/>
+          <w:szCs w:val="22"/>
+          <w:lang w:val="en-SG" w:eastAsia="zh-CN"/>
+        </w:rPr>
+        <w:t>’</w:t>
+      </w:r>
+      <w:r>
+        <w:rPr>
+          <w:rFonts w:ascii="Times New Roman" w:hAnsi="Times New Roman" w:cs="Times New Roman" w:hint="eastAsia"/>
+          <w:sz w:val="22"/>
+          <w:szCs w:val="22"/>
+          <w:lang w:val="en-SG" w:eastAsia="zh-CN"/>
+        </w:rPr>
+        <w:t xml:space="preserve"> (PECS)</w:t>
+      </w:r>
+      <w:r>
+        <w:rPr>
+          <w:rFonts w:ascii="Times New Roman" w:eastAsia="Times New Roman" w:hAnsi="Times New Roman" w:cs="Times New Roman"/>
+          <w:sz w:val="22"/>
+          <w:szCs w:val="22"/>
+          <w:lang w:val="en-SG" w:eastAsia="zh-CN"/>
+        </w:rPr>
+        <w:t xml:space="preserve"> </w:t>
+      </w:r>
+      <w:r>
+        <w:rPr>
+          <w:rFonts w:ascii="Times New Roman" w:hAnsi="Times New Roman" w:cs="Times New Roman" w:hint="eastAsia"/>
+          <w:sz w:val="22"/>
+          <w:szCs w:val="22"/>
+          <w:lang w:val="en-SG" w:eastAsia="zh-CN"/>
+        </w:rPr>
+        <w:t xml:space="preserve">lumen </w:t>
+      </w:r>
+      <w:r>
+        <w:rPr>
+          <w:rFonts w:ascii="Times New Roman" w:eastAsia="Times New Roman" w:hAnsi="Times New Roman" w:cs="Times New Roman"/>
+          <w:sz w:val="22"/>
+          <w:szCs w:val="22"/>
+          <w:lang w:val="en-SG" w:eastAsia="zh-CN"/>
+        </w:rPr>
+        <w:t xml:space="preserve">levels serve as decision variables, while lighting energy consumption and visual comfort jointly constitute the </w:t>
+      </w:r>
+      <w:r>
+        <w:rPr>
+          <w:rFonts w:ascii="Times New Roman" w:hAnsi="Times New Roman" w:cs="Times New Roman" w:hint="eastAsia"/>
+          <w:sz w:val="22"/>
+          <w:szCs w:val="22"/>
+          <w:lang w:val="en-SG" w:eastAsia="zh-CN"/>
+        </w:rPr>
+        <w:t>objective variables</w:t>
+      </w:r>
+      <w:r>
+        <w:rPr>
+          <w:rFonts w:ascii="Times New Roman" w:eastAsia="Times New Roman" w:hAnsi="Times New Roman" w:cs="Times New Roman"/>
+          <w:sz w:val="22"/>
+          <w:szCs w:val="22"/>
+          <w:lang w:val="en-SG" w:eastAsia="zh-CN"/>
+        </w:rPr>
+        <w:t>. Unlike traditional multi-objective optimization methods constrained by rigid thresholds, this study employs a penalty-based single-objective optimization strategy within a multi-objective framework: visual comfort requirements (e.g., illuminance and uniformity standards for task and peripheral zones) are converted into penalty terms. The severity of penalties guides the optimizer to prioritize meeting lighting standards, followed by minimizing energy consumption within the feasible solution set. This approach avoids the computational complexity of solving rigid constraints, making it more suitable for batch optimization processes involving numerous occupancy scenarios.</w:t>
       </w:r>
     </w:p>
     <w:p>
@@ -1741,12 +1736,59 @@
         <w:spacing w:line="240" w:lineRule="auto"/>
         <w:jc w:val="both"/>
         <w:rPr>
-          <w:rFonts w:ascii="Times New Roman" w:eastAsia="Times New Roman" w:hAnsi="Times New Roman" w:cs="Times New Roman"/>
-          <w:sz w:val="22"/>
-          <w:szCs w:val="22"/>
-          <w:lang w:val="en-SG" w:eastAsia="zh-CN"/>
-        </w:rPr>
-      </w:pPr>
+          <w:rFonts w:ascii="Times New Roman" w:hAnsi="Times New Roman" w:cs="Times New Roman"/>
+          <w:sz w:val="22"/>
+          <w:szCs w:val="22"/>
+          <w:lang w:val="en-SG" w:eastAsia="zh-CN"/>
+        </w:rPr>
+      </w:pPr>
+      <w:r>
+        <w:rPr>
+          <w:rFonts w:ascii="Times New Roman" w:hAnsi="Times New Roman" w:cs="Times New Roman"/>
+          <w:sz w:val="22"/>
+          <w:szCs w:val="22"/>
+          <w:lang w:val="en-SG" w:eastAsia="zh-CN"/>
+        </w:rPr>
+        <w:t xml:space="preserve">Subsequently, the optimal solutions obtained under different occupancy patterns are expanded into a large input-output sample set. Machine learning methods are then employed to construct a </w:t>
+      </w:r>
+      <w:r>
+        <w:rPr>
+          <w:rFonts w:ascii="Times New Roman" w:hAnsi="Times New Roman" w:cs="Times New Roman" w:hint="eastAsia"/>
+          <w:sz w:val="22"/>
+          <w:szCs w:val="22"/>
+          <w:lang w:val="en-SG" w:eastAsia="zh-CN"/>
+        </w:rPr>
+        <w:t xml:space="preserve">CNN-based </w:t>
+      </w:r>
+      <w:r>
+        <w:rPr>
+          <w:rFonts w:ascii="Times New Roman" w:hAnsi="Times New Roman" w:cs="Times New Roman"/>
+          <w:sz w:val="22"/>
+          <w:szCs w:val="22"/>
+          <w:lang w:val="en-SG" w:eastAsia="zh-CN"/>
+        </w:rPr>
+        <w:t>surrogate model capable of rapidly predicting optimal lighting control strategies based on new occupancy distributions. Finally, this framework is validated using historical occupancy data from the real-world office building BEE Hub (</w:t>
+      </w:r>
+      <w:proofErr w:type="spellStart"/>
+      <w:r>
+        <w:rPr>
+          <w:rFonts w:ascii="Times New Roman" w:hAnsi="Times New Roman" w:cs="Times New Roman"/>
+          <w:sz w:val="22"/>
+          <w:szCs w:val="22"/>
+          <w:lang w:val="en-SG" w:eastAsia="zh-CN"/>
+        </w:rPr>
+        <w:t>Tekler</w:t>
+      </w:r>
+      <w:proofErr w:type="spellEnd"/>
+      <w:r>
+        <w:rPr>
+          <w:rFonts w:ascii="Times New Roman" w:hAnsi="Times New Roman" w:cs="Times New Roman"/>
+          <w:sz w:val="22"/>
+          <w:szCs w:val="22"/>
+          <w:lang w:val="en-SG" w:eastAsia="zh-CN"/>
+        </w:rPr>
+        <w:t xml:space="preserve"> et al., 2022) to assess its applicability and energy-saving potential under dynamic occupancy scenarios.</w:t>
+      </w:r>
     </w:p>
     <w:p>
       <w:pPr>
@@ -1883,7 +1925,7 @@
           <w:type w:val="continuous"/>
           <w:pgSz w:w="12240" w:h="15840"/>
           <w:pgMar w:top="1440" w:right="1440" w:bottom="1440" w:left="1440" w:header="720" w:footer="720" w:gutter="0"/>
-          <w:cols w:num="2" w:space="720"/>
+          <w:cols w:space="720"/>
           <w:docGrid w:linePitch="360"/>
         </w:sectPr>
       </w:pPr>
@@ -2037,7 +2079,7 @@
         <w:spacing w:line="240" w:lineRule="auto"/>
         <w:jc w:val="both"/>
         <w:rPr>
-          <w:rFonts w:ascii="Times New Roman" w:eastAsia="Times New Roman" w:hAnsi="Times New Roman" w:cs="Times New Roman"/>
+          <w:rFonts w:ascii="Times New Roman" w:hAnsi="Times New Roman" w:cs="Times New Roman"/>
           <w:sz w:val="22"/>
           <w:szCs w:val="22"/>
           <w:lang w:val="en-SG" w:eastAsia="zh-CN"/>
@@ -2052,44 +2094,84 @@
         </w:rPr>
         <w:t>(1) Environmental Inputs</w:t>
       </w:r>
+      <w:r>
+        <w:rPr>
+          <w:rFonts w:ascii="Times New Roman" w:hAnsi="Times New Roman" w:cs="Times New Roman" w:hint="eastAsia"/>
+          <w:sz w:val="22"/>
+          <w:szCs w:val="22"/>
+          <w:lang w:val="en-SG" w:eastAsia="zh-CN"/>
+        </w:rPr>
+        <w:t xml:space="preserve"> and Space </w:t>
+      </w:r>
+      <w:proofErr w:type="spellStart"/>
+      <w:r>
+        <w:rPr>
+          <w:rFonts w:ascii="Times New Roman" w:hAnsi="Times New Roman" w:cs="Times New Roman" w:hint="eastAsia"/>
+          <w:sz w:val="22"/>
+          <w:szCs w:val="22"/>
+          <w:lang w:val="en-SG" w:eastAsia="zh-CN"/>
+        </w:rPr>
+        <w:t>Modeling</w:t>
+      </w:r>
+      <w:proofErr w:type="spellEnd"/>
     </w:p>
     <w:p>
       <w:pPr>
         <w:spacing w:line="240" w:lineRule="auto"/>
         <w:jc w:val="both"/>
         <w:rPr>
-          <w:rFonts w:ascii="Times New Roman" w:eastAsia="Times New Roman" w:hAnsi="Times New Roman" w:cs="Times New Roman"/>
-          <w:sz w:val="22"/>
-          <w:szCs w:val="22"/>
-          <w:lang w:val="en-SG" w:eastAsia="zh-CN"/>
-        </w:rPr>
-      </w:pPr>
-      <w:r>
-        <w:rPr>
-          <w:rFonts w:ascii="Times New Roman" w:eastAsia="Times New Roman" w:hAnsi="Times New Roman" w:cs="Times New Roman"/>
-          <w:sz w:val="22"/>
-          <w:szCs w:val="22"/>
-          <w:lang w:val="en-SG" w:eastAsia="zh-CN"/>
-        </w:rPr>
-        <w:t xml:space="preserve">A real office space (BEE Hub) was selected as the study subject. Based on a 3D building model, spatial geometric boundaries, material properties, and lighting fixture layouts </w:t>
-      </w:r>
-      <w:r>
-        <w:rPr>
-          <w:rFonts w:ascii="Times New Roman" w:eastAsia="Times New Roman" w:hAnsi="Times New Roman" w:cs="Times New Roman"/>
-          <w:sz w:val="22"/>
-          <w:szCs w:val="22"/>
-          <w:lang w:val="en-SG" w:eastAsia="zh-CN"/>
-        </w:rPr>
-        <w:t>were</w:t>
-      </w:r>
-      <w:r>
-        <w:rPr>
-          <w:rFonts w:ascii="Times New Roman" w:eastAsia="Times New Roman" w:hAnsi="Times New Roman" w:cs="Times New Roman"/>
-          <w:sz w:val="22"/>
-          <w:szCs w:val="22"/>
-          <w:lang w:val="en-SG" w:eastAsia="zh-CN"/>
-        </w:rPr>
-        <w:t xml:space="preserve"> defined. Simultaneously, randomly generated occupancy distributions were employed as environmental input parameters to simulate occupancy variations across different time periods and density levels.</w:t>
+          <w:rFonts w:ascii="Times New Roman" w:hAnsi="Times New Roman" w:cs="Times New Roman"/>
+          <w:sz w:val="22"/>
+          <w:szCs w:val="22"/>
+          <w:lang w:eastAsia="zh-CN"/>
+        </w:rPr>
+      </w:pPr>
+      <w:r>
+        <w:rPr>
+          <w:rFonts w:ascii="Times New Roman" w:hAnsi="Times New Roman" w:cs="Times New Roman"/>
+          <w:sz w:val="22"/>
+          <w:szCs w:val="22"/>
+          <w:lang w:eastAsia="zh-CN"/>
+        </w:rPr>
+        <w:t xml:space="preserve">Researchers constructed a three-dimensional geometric model based on the open-plan office space and configured key parameters such as indoor material reflectance, luminaire luminous flux, and task illuminance using </w:t>
+      </w:r>
+      <w:proofErr w:type="spellStart"/>
+      <w:r>
+        <w:rPr>
+          <w:rFonts w:ascii="Times New Roman" w:hAnsi="Times New Roman" w:cs="Times New Roman"/>
+          <w:sz w:val="22"/>
+          <w:szCs w:val="22"/>
+          <w:lang w:eastAsia="zh-CN"/>
+        </w:rPr>
+        <w:t>ClimateStudio</w:t>
+      </w:r>
+      <w:proofErr w:type="spellEnd"/>
+      <w:r>
+        <w:rPr>
+          <w:rFonts w:ascii="Times New Roman" w:hAnsi="Times New Roman" w:cs="Times New Roman"/>
+          <w:sz w:val="22"/>
+          <w:szCs w:val="22"/>
+          <w:lang w:eastAsia="zh-CN"/>
+        </w:rPr>
+        <w:t xml:space="preserve">. </w:t>
+      </w:r>
+      <w:r>
+        <w:rPr>
+          <w:rFonts w:ascii="Times New Roman" w:hAnsi="Times New Roman" w:cs="Times New Roman" w:hint="eastAsia"/>
+          <w:sz w:val="22"/>
+          <w:szCs w:val="22"/>
+          <w:lang w:eastAsia="zh-CN"/>
+        </w:rPr>
+        <w:t>As shown in Fig.2, t</w:t>
+      </w:r>
+      <w:r>
+        <w:rPr>
+          <w:rFonts w:ascii="Times New Roman" w:hAnsi="Times New Roman" w:cs="Times New Roman"/>
+          <w:sz w:val="22"/>
+          <w:szCs w:val="22"/>
+          <w:lang w:eastAsia="zh-CN"/>
+        </w:rPr>
+        <w:t>he model incorporates both background lighting fixtures for the entire space and personalized lighting equipment (PECS) positioned at each workstation. The study space features 24 fixed seats, each equipped with an independent task light, providing a foundation for analyzing synergies between different lighting systems and seating arrangements. To assess lighting control requirements under various occupancy patterns, multiple representative scenarios were generated, including sparse, partially clustered, uniform, and peak occupancy modes. Each occupancy distribution was encoded as input features for simulation and agent learning phases.</w:t>
       </w:r>
     </w:p>
     <w:p>
@@ -2097,6 +2179,463 @@
         <w:spacing w:line="240" w:lineRule="auto"/>
         <w:jc w:val="both"/>
         <w:rPr>
+          <w:rFonts w:ascii="Times New Roman" w:hAnsi="Times New Roman" w:cs="Times New Roman"/>
+          <w:sz w:val="22"/>
+          <w:szCs w:val="22"/>
+          <w:lang w:eastAsia="zh-CN"/>
+        </w:rPr>
+      </w:pPr>
+    </w:p>
+    <w:p>
+      <w:pPr>
+        <w:spacing w:line="240" w:lineRule="auto"/>
+        <w:jc w:val="both"/>
+        <w:rPr>
+          <w:rFonts w:ascii="Times New Roman" w:hAnsi="Times New Roman" w:cs="Times New Roman"/>
+          <w:sz w:val="22"/>
+          <w:szCs w:val="22"/>
+          <w:lang w:eastAsia="zh-CN"/>
+        </w:rPr>
+      </w:pPr>
+    </w:p>
+    <w:p>
+      <w:pPr>
+        <w:spacing w:line="240" w:lineRule="auto"/>
+        <w:jc w:val="both"/>
+        <w:rPr>
+          <w:rFonts w:ascii="Times New Roman" w:hAnsi="Times New Roman" w:cs="Times New Roman"/>
+          <w:sz w:val="22"/>
+          <w:szCs w:val="22"/>
+          <w:lang w:eastAsia="zh-CN"/>
+        </w:rPr>
+      </w:pPr>
+    </w:p>
+    <w:p>
+      <w:pPr>
+        <w:spacing w:line="240" w:lineRule="auto"/>
+        <w:jc w:val="both"/>
+        <w:rPr>
+          <w:rFonts w:ascii="Times New Roman" w:hAnsi="Times New Roman" w:cs="Times New Roman"/>
+          <w:sz w:val="22"/>
+          <w:szCs w:val="22"/>
+          <w:lang w:eastAsia="zh-CN"/>
+        </w:rPr>
+      </w:pPr>
+      <w:r>
+        <w:rPr>
+          <w:noProof/>
+        </w:rPr>
+        <w:t xml:space="preserve"> </w:t>
+      </w:r>
+      <w:r>
+        <w:rPr>
+          <w:noProof/>
+        </w:rPr>
+        <w:t xml:space="preserve"> </w:t>
+      </w:r>
+    </w:p>
+    <w:tbl>
+      <w:tblPr>
+        <w:tblStyle w:val="TableGrid"/>
+        <w:tblW w:w="9463" w:type="dxa"/>
+        <w:tblBorders>
+          <w:top w:val="none" w:sz="0" w:space="0" w:color="auto"/>
+          <w:left w:val="none" w:sz="0" w:space="0" w:color="auto"/>
+          <w:bottom w:val="none" w:sz="0" w:space="0" w:color="auto"/>
+          <w:right w:val="none" w:sz="0" w:space="0" w:color="auto"/>
+          <w:insideH w:val="none" w:sz="0" w:space="0" w:color="auto"/>
+          <w:insideV w:val="none" w:sz="0" w:space="0" w:color="auto"/>
+        </w:tblBorders>
+        <w:tblLook w:val="04A0" w:firstRow="1" w:lastRow="0" w:firstColumn="1" w:lastColumn="0" w:noHBand="0" w:noVBand="1"/>
+      </w:tblPr>
+      <w:tblGrid>
+        <w:gridCol w:w="3268"/>
+        <w:gridCol w:w="6195"/>
+      </w:tblGrid>
+      <w:tr>
+        <w:trPr>
+          <w:trHeight w:val="2258"/>
+        </w:trPr>
+        <w:tc>
+          <w:tcPr>
+            <w:tcW w:w="3268" w:type="dxa"/>
+            <w:vMerge w:val="restart"/>
+            <w:vAlign w:val="bottom"/>
+          </w:tcPr>
+          <w:p>
+            <w:pPr>
+              <w:jc w:val="center"/>
+              <w:rPr>
+                <w:rFonts w:ascii="Times New Roman" w:eastAsia="Times New Roman" w:hAnsi="Times New Roman" w:cs="Times New Roman"/>
+                <w:sz w:val="22"/>
+                <w:szCs w:val="22"/>
+                <w:lang w:val="en-SG" w:eastAsia="zh-CN"/>
+              </w:rPr>
+            </w:pPr>
+            <w:r>
+              <w:rPr>
+                <w:noProof/>
+              </w:rPr>
+              <w:lastRenderedPageBreak/>
+              <w:drawing>
+                <wp:inline distT="0" distB="0" distL="0" distR="0" wp14:anchorId="4CC98705" wp14:editId="47B4195D">
+                  <wp:extent cx="1868556" cy="3169282"/>
+                  <wp:effectExtent l="0" t="0" r="0" b="0"/>
+                  <wp:docPr id="1395409724" name="Picture 1" descr="A diagram of a circuit board&#10;&#10;AI-generated content may be incorrect."/>
+                  <wp:cNvGraphicFramePr>
+                    <a:graphicFrameLocks xmlns:a="http://schemas.openxmlformats.org/drawingml/2006/main" noChangeAspect="1"/>
+                  </wp:cNvGraphicFramePr>
+                  <a:graphic xmlns:a="http://schemas.openxmlformats.org/drawingml/2006/main">
+                    <a:graphicData uri="http://schemas.openxmlformats.org/drawingml/2006/picture">
+                      <pic:pic xmlns:pic="http://schemas.openxmlformats.org/drawingml/2006/picture">
+                        <pic:nvPicPr>
+                          <pic:cNvPr id="1395409724" name="Picture 1" descr="A diagram of a circuit board&#10;&#10;AI-generated content may be incorrect."/>
+                          <pic:cNvPicPr/>
+                        </pic:nvPicPr>
+                        <pic:blipFill>
+                          <a:blip r:embed="rId8"/>
+                          <a:stretch>
+                            <a:fillRect/>
+                          </a:stretch>
+                        </pic:blipFill>
+                        <pic:spPr>
+                          <a:xfrm>
+                            <a:off x="0" y="0"/>
+                            <a:ext cx="1880377" cy="3189333"/>
+                          </a:xfrm>
+                          <a:prstGeom prst="rect">
+                            <a:avLst/>
+                          </a:prstGeom>
+                        </pic:spPr>
+                      </pic:pic>
+                    </a:graphicData>
+                  </a:graphic>
+                </wp:inline>
+              </w:drawing>
+            </w:r>
+          </w:p>
+        </w:tc>
+        <w:tc>
+          <w:tcPr>
+            <w:tcW w:w="6195" w:type="dxa"/>
+            <w:vAlign w:val="bottom"/>
+          </w:tcPr>
+          <w:p>
+            <w:pPr>
+              <w:jc w:val="center"/>
+              <w:rPr>
+                <w:rFonts w:ascii="Times New Roman" w:eastAsia="Times New Roman" w:hAnsi="Times New Roman" w:cs="Times New Roman"/>
+                <w:sz w:val="22"/>
+                <w:szCs w:val="22"/>
+                <w:lang w:val="en-SG" w:eastAsia="zh-CN"/>
+              </w:rPr>
+            </w:pPr>
+            <w:r>
+              <w:rPr>
+                <w:noProof/>
+              </w:rPr>
+              <w:drawing>
+                <wp:inline distT="0" distB="0" distL="0" distR="0" wp14:anchorId="725DB009" wp14:editId="2D56B29F">
+                  <wp:extent cx="3732007" cy="962108"/>
+                  <wp:effectExtent l="0" t="0" r="1905" b="9525"/>
+                  <wp:docPr id="894997234" name="Picture 1" descr="A cartoon of yellow circles in a room&#10;&#10;AI-generated content may be incorrect."/>
+                  <wp:cNvGraphicFramePr>
+                    <a:graphicFrameLocks xmlns:a="http://schemas.openxmlformats.org/drawingml/2006/main" noChangeAspect="1"/>
+                  </wp:cNvGraphicFramePr>
+                  <a:graphic xmlns:a="http://schemas.openxmlformats.org/drawingml/2006/main">
+                    <a:graphicData uri="http://schemas.openxmlformats.org/drawingml/2006/picture">
+                      <pic:pic xmlns:pic="http://schemas.openxmlformats.org/drawingml/2006/picture">
+                        <pic:nvPicPr>
+                          <pic:cNvPr id="894997234" name="Picture 1" descr="A cartoon of yellow circles in a room&#10;&#10;AI-generated content may be incorrect."/>
+                          <pic:cNvPicPr/>
+                        </pic:nvPicPr>
+                        <pic:blipFill>
+                          <a:blip r:embed="rId9"/>
+                          <a:stretch>
+                            <a:fillRect/>
+                          </a:stretch>
+                        </pic:blipFill>
+                        <pic:spPr>
+                          <a:xfrm>
+                            <a:off x="0" y="0"/>
+                            <a:ext cx="3799581" cy="979529"/>
+                          </a:xfrm>
+                          <a:prstGeom prst="rect">
+                            <a:avLst/>
+                          </a:prstGeom>
+                        </pic:spPr>
+                      </pic:pic>
+                    </a:graphicData>
+                  </a:graphic>
+                </wp:inline>
+              </w:drawing>
+            </w:r>
+          </w:p>
+        </w:tc>
+      </w:tr>
+      <w:tr>
+        <w:trPr>
+          <w:trHeight w:val="277"/>
+        </w:trPr>
+        <w:tc>
+          <w:tcPr>
+            <w:tcW w:w="3268" w:type="dxa"/>
+            <w:vMerge/>
+            <w:vAlign w:val="bottom"/>
+          </w:tcPr>
+          <w:p>
+            <w:pPr>
+              <w:jc w:val="center"/>
+              <w:rPr>
+                <w:noProof/>
+              </w:rPr>
+            </w:pPr>
+          </w:p>
+        </w:tc>
+        <w:tc>
+          <w:tcPr>
+            <w:tcW w:w="6195" w:type="dxa"/>
+            <w:vAlign w:val="bottom"/>
+          </w:tcPr>
+          <w:p>
+            <w:pPr>
+              <w:pStyle w:val="ListParagraph"/>
+              <w:numPr>
+                <w:ilvl w:val="0"/>
+                <w:numId w:val="7"/>
+              </w:numPr>
+              <w:jc w:val="center"/>
+              <w:rPr>
+                <w:rFonts w:ascii="Times New Roman" w:hAnsi="Times New Roman" w:cs="Times New Roman"/>
+              </w:rPr>
+            </w:pPr>
+            <w:r>
+              <w:rPr>
+                <w:rFonts w:ascii="Times New Roman" w:hAnsi="Times New Roman" w:cs="Times New Roman"/>
+                <w:sz w:val="22"/>
+                <w:szCs w:val="22"/>
+                <w:lang w:val="en-SG" w:eastAsia="zh-CN"/>
+              </w:rPr>
+              <w:t>Right</w:t>
+            </w:r>
+            <w:r>
+              <w:rPr>
+                <w:rFonts w:ascii="Times New Roman" w:hAnsi="Times New Roman" w:cs="Times New Roman"/>
+                <w:noProof/>
+                <w:lang w:eastAsia="zh-CN"/>
+              </w:rPr>
+              <w:t xml:space="preserve"> View</w:t>
+            </w:r>
+          </w:p>
+        </w:tc>
+      </w:tr>
+      <w:tr>
+        <w:trPr>
+          <w:trHeight w:val="2517"/>
+        </w:trPr>
+        <w:tc>
+          <w:tcPr>
+            <w:tcW w:w="3268" w:type="dxa"/>
+            <w:vMerge/>
+            <w:vAlign w:val="bottom"/>
+          </w:tcPr>
+          <w:p>
+            <w:pPr>
+              <w:jc w:val="center"/>
+              <w:rPr>
+                <w:noProof/>
+              </w:rPr>
+            </w:pPr>
+          </w:p>
+        </w:tc>
+        <w:tc>
+          <w:tcPr>
+            <w:tcW w:w="6195" w:type="dxa"/>
+            <w:vAlign w:val="bottom"/>
+          </w:tcPr>
+          <w:p>
+            <w:pPr>
+              <w:jc w:val="center"/>
+              <w:rPr>
+                <w:rFonts w:ascii="Times New Roman" w:eastAsia="Times New Roman" w:hAnsi="Times New Roman" w:cs="Times New Roman"/>
+                <w:sz w:val="22"/>
+                <w:szCs w:val="22"/>
+                <w:lang w:val="en-SG" w:eastAsia="zh-CN"/>
+              </w:rPr>
+            </w:pPr>
+            <w:r>
+              <w:rPr>
+                <w:rFonts w:ascii="Times New Roman" w:hAnsi="Times New Roman" w:cs="Times New Roman"/>
+                <w:noProof/>
+              </w:rPr>
+              <w:drawing>
+                <wp:inline distT="0" distB="0" distL="0" distR="0" wp14:anchorId="354C8C5B" wp14:editId="4EFC9C06">
+                  <wp:extent cx="3659311" cy="1598212"/>
+                  <wp:effectExtent l="0" t="0" r="0" b="2540"/>
+                  <wp:docPr id="1510961526" name="Picture 1" descr="A drawing of a person standing next to a wall with yellow balls&#10;&#10;AI-generated content may be incorrect."/>
+                  <wp:cNvGraphicFramePr>
+                    <a:graphicFrameLocks xmlns:a="http://schemas.openxmlformats.org/drawingml/2006/main" noChangeAspect="1"/>
+                  </wp:cNvGraphicFramePr>
+                  <a:graphic xmlns:a="http://schemas.openxmlformats.org/drawingml/2006/main">
+                    <a:graphicData uri="http://schemas.openxmlformats.org/drawingml/2006/picture">
+                      <pic:pic xmlns:pic="http://schemas.openxmlformats.org/drawingml/2006/picture">
+                        <pic:nvPicPr>
+                          <pic:cNvPr id="1510961526" name="Picture 1" descr="A drawing of a person standing next to a wall with yellow balls&#10;&#10;AI-generated content may be incorrect."/>
+                          <pic:cNvPicPr/>
+                        </pic:nvPicPr>
+                        <pic:blipFill>
+                          <a:blip r:embed="rId10"/>
+                          <a:stretch>
+                            <a:fillRect/>
+                          </a:stretch>
+                        </pic:blipFill>
+                        <pic:spPr>
+                          <a:xfrm>
+                            <a:off x="0" y="0"/>
+                            <a:ext cx="3688321" cy="1610882"/>
+                          </a:xfrm>
+                          <a:prstGeom prst="rect">
+                            <a:avLst/>
+                          </a:prstGeom>
+                        </pic:spPr>
+                      </pic:pic>
+                    </a:graphicData>
+                  </a:graphic>
+                </wp:inline>
+              </w:drawing>
+            </w:r>
+          </w:p>
+        </w:tc>
+      </w:tr>
+      <w:tr>
+        <w:tc>
+          <w:tcPr>
+            <w:tcW w:w="3268" w:type="dxa"/>
+            <w:vAlign w:val="bottom"/>
+          </w:tcPr>
+          <w:p>
+            <w:pPr>
+              <w:pStyle w:val="ListParagraph"/>
+              <w:numPr>
+                <w:ilvl w:val="0"/>
+                <w:numId w:val="7"/>
+              </w:numPr>
+              <w:jc w:val="center"/>
+              <w:rPr>
+                <w:rFonts w:ascii="Times New Roman" w:hAnsi="Times New Roman" w:cs="Times New Roman" w:hint="eastAsia"/>
+                <w:sz w:val="22"/>
+                <w:szCs w:val="22"/>
+                <w:lang w:val="en-SG" w:eastAsia="zh-CN"/>
+              </w:rPr>
+            </w:pPr>
+            <w:r>
+              <w:rPr>
+                <w:rFonts w:ascii="Times New Roman" w:hAnsi="Times New Roman" w:cs="Times New Roman" w:hint="eastAsia"/>
+                <w:sz w:val="22"/>
+                <w:szCs w:val="22"/>
+                <w:lang w:val="en-SG" w:eastAsia="zh-CN"/>
+              </w:rPr>
+              <w:t>Top View</w:t>
+            </w:r>
+          </w:p>
+        </w:tc>
+        <w:tc>
+          <w:tcPr>
+            <w:tcW w:w="6195" w:type="dxa"/>
+            <w:vAlign w:val="bottom"/>
+          </w:tcPr>
+          <w:p>
+            <w:pPr>
+              <w:pStyle w:val="ListParagraph"/>
+              <w:numPr>
+                <w:ilvl w:val="0"/>
+                <w:numId w:val="7"/>
+              </w:numPr>
+              <w:jc w:val="center"/>
+              <w:rPr>
+                <w:rFonts w:ascii="Times New Roman" w:eastAsia="Times New Roman" w:hAnsi="Times New Roman" w:cs="Times New Roman"/>
+                <w:sz w:val="22"/>
+                <w:szCs w:val="22"/>
+                <w:lang w:val="en-SG" w:eastAsia="zh-CN"/>
+              </w:rPr>
+            </w:pPr>
+            <w:r>
+              <w:rPr>
+                <w:rFonts w:ascii="Times New Roman" w:hAnsi="Times New Roman" w:cs="Times New Roman"/>
+                <w:sz w:val="22"/>
+                <w:szCs w:val="22"/>
+                <w:lang w:val="en-SG" w:eastAsia="zh-CN"/>
+              </w:rPr>
+              <w:t>Front View</w:t>
+            </w:r>
+          </w:p>
+        </w:tc>
+      </w:tr>
+      <w:tr>
+        <w:tc>
+          <w:tcPr>
+            <w:tcW w:w="9463" w:type="dxa"/>
+            <w:gridSpan w:val="2"/>
+            <w:vAlign w:val="bottom"/>
+          </w:tcPr>
+          <w:p>
+            <w:pPr>
+              <w:jc w:val="center"/>
+              <w:rPr>
+                <w:rFonts w:ascii="Times New Roman" w:hAnsi="Times New Roman" w:cs="Times New Roman" w:hint="eastAsia"/>
+                <w:sz w:val="22"/>
+                <w:szCs w:val="22"/>
+                <w:lang w:val="en-SG" w:eastAsia="zh-CN"/>
+              </w:rPr>
+            </w:pPr>
+            <w:r>
+              <w:rPr>
+                <w:rFonts w:ascii="Times New Roman" w:hAnsi="Times New Roman" w:cs="Times New Roman" w:hint="eastAsia"/>
+                <w:sz w:val="22"/>
+                <w:szCs w:val="22"/>
+                <w:lang w:val="en-SG" w:eastAsia="zh-CN"/>
+              </w:rPr>
+              <w:t xml:space="preserve">Fig.2. </w:t>
+            </w:r>
+            <w:r>
+              <w:rPr>
+                <w:rFonts w:ascii="Times New Roman" w:hAnsi="Times New Roman" w:cs="Times New Roman" w:hint="eastAsia"/>
+                <w:sz w:val="22"/>
+                <w:szCs w:val="22"/>
+                <w:lang w:val="en-SG" w:eastAsia="zh-CN"/>
+              </w:rPr>
+              <w:t xml:space="preserve">The </w:t>
+            </w:r>
+            <w:r>
+              <w:rPr>
+                <w:rFonts w:ascii="Times New Roman" w:hAnsi="Times New Roman" w:cs="Times New Roman" w:hint="eastAsia"/>
+                <w:sz w:val="22"/>
+                <w:szCs w:val="22"/>
+                <w:lang w:val="en-SG" w:eastAsia="zh-CN"/>
+              </w:rPr>
+              <w:t>layout of the simulation 3D space</w:t>
+            </w:r>
+          </w:p>
+        </w:tc>
+      </w:tr>
+    </w:tbl>
+    <w:p>
+      <w:pPr>
+        <w:spacing w:line="240" w:lineRule="auto"/>
+        <w:jc w:val="both"/>
+        <w:rPr>
+          <w:rFonts w:ascii="Times New Roman" w:hAnsi="Times New Roman" w:cs="Times New Roman"/>
+          <w:sz w:val="22"/>
+          <w:szCs w:val="22"/>
+          <w:lang w:val="en-SG" w:eastAsia="zh-CN"/>
+        </w:rPr>
+      </w:pPr>
+    </w:p>
+    <w:p>
+      <w:pPr>
+        <w:spacing w:line="240" w:lineRule="auto"/>
+        <w:jc w:val="both"/>
+        <w:rPr>
           <w:rFonts w:ascii="Times New Roman" w:eastAsia="Times New Roman" w:hAnsi="Times New Roman" w:cs="Times New Roman"/>
           <w:sz w:val="22"/>
           <w:szCs w:val="22"/>
@@ -2118,56 +2657,20 @@
         <w:spacing w:line="240" w:lineRule="auto"/>
         <w:jc w:val="both"/>
         <w:rPr>
-          <w:rFonts w:ascii="Times New Roman" w:eastAsia="Times New Roman" w:hAnsi="Times New Roman" w:cs="Times New Roman"/>
-          <w:sz w:val="22"/>
-          <w:szCs w:val="22"/>
-          <w:lang w:val="en-SG" w:eastAsia="zh-CN"/>
-        </w:rPr>
-      </w:pPr>
-      <w:r>
-        <w:rPr>
-          <w:rFonts w:ascii="Times New Roman" w:eastAsia="Times New Roman" w:hAnsi="Times New Roman" w:cs="Times New Roman"/>
-          <w:sz w:val="22"/>
-          <w:szCs w:val="22"/>
-          <w:lang w:val="en-SG" w:eastAsia="zh-CN"/>
-        </w:rPr>
-        <w:t xml:space="preserve">Control variables </w:t>
-      </w:r>
-      <w:r>
-        <w:rPr>
-          <w:rFonts w:ascii="Times New Roman" w:eastAsia="Times New Roman" w:hAnsi="Times New Roman" w:cs="Times New Roman"/>
-          <w:sz w:val="22"/>
-          <w:szCs w:val="22"/>
-          <w:lang w:val="en-SG" w:eastAsia="zh-CN"/>
-        </w:rPr>
-        <w:t>were</w:t>
-      </w:r>
-      <w:r>
-        <w:rPr>
-          <w:rFonts w:ascii="Times New Roman" w:eastAsia="Times New Roman" w:hAnsi="Times New Roman" w:cs="Times New Roman"/>
-          <w:sz w:val="22"/>
-          <w:szCs w:val="22"/>
-          <w:lang w:val="en-SG" w:eastAsia="zh-CN"/>
-        </w:rPr>
-        <w:t xml:space="preserve"> the overall illuminance level of the central background lighting system and the local brightness settings of the PECS. </w:t>
-      </w:r>
-      <w:r>
-        <w:rPr>
-          <w:rFonts w:ascii="Times New Roman" w:eastAsia="Times New Roman" w:hAnsi="Times New Roman" w:cs="Times New Roman"/>
-          <w:sz w:val="22"/>
-          <w:szCs w:val="22"/>
-          <w:lang w:val="en-SG" w:eastAsia="zh-CN"/>
-        </w:rPr>
-        <w:t>T</w:t>
-      </w:r>
-      <w:r>
-        <w:rPr>
-          <w:rFonts w:ascii="Times New Roman" w:eastAsia="Times New Roman" w:hAnsi="Times New Roman" w:cs="Times New Roman"/>
-          <w:sz w:val="22"/>
-          <w:szCs w:val="22"/>
-          <w:lang w:val="en-SG" w:eastAsia="zh-CN"/>
-        </w:rPr>
-        <w:t>hese variables determined the spatial distribution of illumination and the overall energy consumption level.</w:t>
+          <w:rFonts w:ascii="Times New Roman" w:hAnsi="Times New Roman" w:cs="Times New Roman"/>
+          <w:sz w:val="22"/>
+          <w:szCs w:val="22"/>
+          <w:lang w:eastAsia="zh-CN"/>
+        </w:rPr>
+      </w:pPr>
+      <w:r>
+        <w:rPr>
+          <w:rFonts w:ascii="Times New Roman" w:eastAsia="Times New Roman" w:hAnsi="Times New Roman" w:cs="Times New Roman"/>
+          <w:sz w:val="22"/>
+          <w:szCs w:val="22"/>
+          <w:lang w:eastAsia="zh-CN"/>
+        </w:rPr>
+        <w:t>The decision variables in this study comprise the level control parameters for two types of lighting systems: ceiling lights and task lights. Both types of variables are controlled using discrete levels, with each level corresponding to specific luminous flux and power outputs. This approach enables a unified description of different lighting combination schemes during optimization and surrogate modeling processes.</w:t>
       </w:r>
     </w:p>
     <w:p>
@@ -2175,6 +2678,149 @@
         <w:spacing w:line="240" w:lineRule="auto"/>
         <w:jc w:val="both"/>
         <w:rPr>
+          <w:rFonts w:ascii="Times New Roman" w:hAnsi="Times New Roman" w:cs="Times New Roman"/>
+          <w:sz w:val="22"/>
+          <w:szCs w:val="22"/>
+          <w:lang w:eastAsia="zh-CN"/>
+        </w:rPr>
+      </w:pPr>
+      <w:r>
+        <w:rPr>
+          <w:rFonts w:ascii="Times New Roman" w:eastAsia="Times New Roman" w:hAnsi="Times New Roman" w:cs="Times New Roman"/>
+          <w:sz w:val="22"/>
+          <w:szCs w:val="22"/>
+          <w:lang w:eastAsia="zh-CN"/>
+        </w:rPr>
+        <w:t>For the background lighting system, the decision variables are the output levels of three ceiling light columns, each illuminating a fixed seating area: Seats 0–7 correspond to the first column, seats 8–15 to the second column, and seats 16–23 to the third column. Each column is controlled via discrete levels, with different levels corresponding to distinct luminous flux and power outputs. This structure enables the background lighting system to implement zone-based dimming based on occupancy in different areas of the space, offering greater flexibility and energy-saving potential compared to a single global control.</w:t>
+      </w:r>
+    </w:p>
+    <w:p>
+      <w:pPr>
+        <w:spacing w:line="240" w:lineRule="auto"/>
+        <w:jc w:val="both"/>
+        <w:rPr>
+          <w:rFonts w:ascii="Times New Roman" w:hAnsi="Times New Roman" w:cs="Times New Roman"/>
+          <w:sz w:val="22"/>
+          <w:szCs w:val="22"/>
+          <w:lang w:eastAsia="zh-CN"/>
+        </w:rPr>
+      </w:pPr>
+      <w:r>
+        <w:rPr>
+          <w:rFonts w:ascii="Times New Roman" w:eastAsia="Times New Roman" w:hAnsi="Times New Roman" w:cs="Times New Roman"/>
+          <w:sz w:val="22"/>
+          <w:szCs w:val="22"/>
+          <w:lang w:eastAsia="zh-CN"/>
+        </w:rPr>
+        <w:t>For the personalized lighting system, the decision variables are the output levels of the task lights at each of the 24 seats, with each task light's level independently adjustable. The decision variables are the output levels of the task lights at each of the 24 seats. The task light level for each seat can be independently set based on whether the seat is occupied and its local illuminance requirements. This ensures adequate illuminance at individual work surfaces while avoiding unnecessary lighting for unoccupied seats.</w:t>
+      </w:r>
+    </w:p>
+    <w:p>
+      <w:pPr>
+        <w:spacing w:line="240" w:lineRule="auto"/>
+        <w:jc w:val="both"/>
+        <w:rPr>
+          <w:rFonts w:ascii="Times New Roman" w:eastAsia="Times New Roman" w:hAnsi="Times New Roman" w:cs="Times New Roman"/>
+          <w:sz w:val="22"/>
+          <w:szCs w:val="22"/>
+          <w:lang w:eastAsia="zh-CN"/>
+        </w:rPr>
+      </w:pPr>
+      <w:r>
+        <w:rPr>
+          <w:rFonts w:ascii="Times New Roman" w:eastAsia="Times New Roman" w:hAnsi="Times New Roman" w:cs="Times New Roman"/>
+          <w:sz w:val="22"/>
+          <w:szCs w:val="22"/>
+          <w:lang w:eastAsia="zh-CN"/>
+        </w:rPr>
+        <w:t>Based on this, all decision variables can be uniformly represented as a level control vector x = [</w:t>
+      </w:r>
+      <w:proofErr w:type="spellStart"/>
+      <w:r>
+        <w:rPr>
+          <w:rFonts w:ascii="Times New Roman" w:eastAsia="Times New Roman" w:hAnsi="Times New Roman" w:cs="Times New Roman"/>
+          <w:sz w:val="22"/>
+          <w:szCs w:val="22"/>
+          <w:lang w:eastAsia="zh-CN"/>
+        </w:rPr>
+        <w:t>x_c</w:t>
+      </w:r>
+      <w:proofErr w:type="spellEnd"/>
+      <w:r>
+        <w:rPr>
+          <w:rFonts w:ascii="Times New Roman" w:eastAsia="Times New Roman" w:hAnsi="Times New Roman" w:cs="Times New Roman"/>
+          <w:sz w:val="22"/>
+          <w:szCs w:val="22"/>
+          <w:lang w:eastAsia="zh-CN"/>
+        </w:rPr>
+        <w:t xml:space="preserve">, </w:t>
+      </w:r>
+      <w:proofErr w:type="spellStart"/>
+      <w:r>
+        <w:rPr>
+          <w:rFonts w:ascii="Times New Roman" w:eastAsia="Times New Roman" w:hAnsi="Times New Roman" w:cs="Times New Roman"/>
+          <w:sz w:val="22"/>
+          <w:szCs w:val="22"/>
+          <w:lang w:eastAsia="zh-CN"/>
+        </w:rPr>
+        <w:t>x_t</w:t>
+      </w:r>
+      <w:proofErr w:type="spellEnd"/>
+      <w:r>
+        <w:rPr>
+          <w:rFonts w:ascii="Times New Roman" w:eastAsia="Times New Roman" w:hAnsi="Times New Roman" w:cs="Times New Roman"/>
+          <w:sz w:val="22"/>
+          <w:szCs w:val="22"/>
+          <w:lang w:eastAsia="zh-CN"/>
+        </w:rPr>
+        <w:t xml:space="preserve">], where </w:t>
+      </w:r>
+      <w:proofErr w:type="spellStart"/>
+      <w:r>
+        <w:rPr>
+          <w:rFonts w:ascii="Times New Roman" w:eastAsia="Times New Roman" w:hAnsi="Times New Roman" w:cs="Times New Roman"/>
+          <w:sz w:val="22"/>
+          <w:szCs w:val="22"/>
+          <w:lang w:eastAsia="zh-CN"/>
+        </w:rPr>
+        <w:t>x_c</w:t>
+      </w:r>
+      <w:proofErr w:type="spellEnd"/>
+      <w:r>
+        <w:rPr>
+          <w:rFonts w:ascii="Times New Roman" w:eastAsia="Times New Roman" w:hAnsi="Times New Roman" w:cs="Times New Roman"/>
+          <w:sz w:val="22"/>
+          <w:szCs w:val="22"/>
+          <w:lang w:eastAsia="zh-CN"/>
+        </w:rPr>
+        <w:t xml:space="preserve"> denotes the output levels of the three rows of ceiling lights, and </w:t>
+      </w:r>
+      <w:proofErr w:type="spellStart"/>
+      <w:r>
+        <w:rPr>
+          <w:rFonts w:ascii="Times New Roman" w:eastAsia="Times New Roman" w:hAnsi="Times New Roman" w:cs="Times New Roman"/>
+          <w:sz w:val="22"/>
+          <w:szCs w:val="22"/>
+          <w:lang w:eastAsia="zh-CN"/>
+        </w:rPr>
+        <w:t>x_t</w:t>
+      </w:r>
+      <w:proofErr w:type="spellEnd"/>
+      <w:r>
+        <w:rPr>
+          <w:rFonts w:ascii="Times New Roman" w:eastAsia="Times New Roman" w:hAnsi="Times New Roman" w:cs="Times New Roman"/>
+          <w:sz w:val="22"/>
+          <w:szCs w:val="22"/>
+          <w:lang w:eastAsia="zh-CN"/>
+        </w:rPr>
+        <w:t xml:space="preserve"> denotes the level vector of the 24 task lights.</w:t>
+      </w:r>
+    </w:p>
+    <w:p>
+      <w:pPr>
+        <w:spacing w:line="240" w:lineRule="auto"/>
+        <w:jc w:val="both"/>
+        <w:rPr>
           <w:rFonts w:ascii="Times New Roman" w:eastAsia="Times New Roman" w:hAnsi="Times New Roman" w:cs="Times New Roman"/>
           <w:sz w:val="22"/>
           <w:szCs w:val="22"/>
@@ -2196,38 +2842,1374 @@
         <w:spacing w:line="240" w:lineRule="auto"/>
         <w:jc w:val="both"/>
         <w:rPr>
-          <w:rFonts w:ascii="Times New Roman" w:eastAsia="Times New Roman" w:hAnsi="Times New Roman" w:cs="Times New Roman"/>
-          <w:sz w:val="22"/>
-          <w:szCs w:val="22"/>
-          <w:lang w:val="en-SG" w:eastAsia="zh-CN"/>
-        </w:rPr>
-      </w:pPr>
-      <w:r>
-        <w:rPr>
-          <w:rFonts w:ascii="Times New Roman" w:eastAsia="Times New Roman" w:hAnsi="Times New Roman" w:cs="Times New Roman"/>
-          <w:sz w:val="22"/>
-          <w:szCs w:val="22"/>
-          <w:lang w:val="en-SG" w:eastAsia="zh-CN"/>
-        </w:rPr>
-        <w:t xml:space="preserve">Lighting environment simulation </w:t>
-      </w:r>
-      <w:r>
-        <w:rPr>
-          <w:rFonts w:ascii="Times New Roman" w:eastAsia="Times New Roman" w:hAnsi="Times New Roman" w:cs="Times New Roman"/>
-          <w:sz w:val="22"/>
-          <w:szCs w:val="22"/>
-          <w:lang w:val="en-SG" w:eastAsia="zh-CN"/>
-        </w:rPr>
-        <w:t>was</w:t>
-      </w:r>
-      <w:r>
-        <w:rPr>
-          <w:rFonts w:ascii="Times New Roman" w:eastAsia="Times New Roman" w:hAnsi="Times New Roman" w:cs="Times New Roman"/>
-          <w:sz w:val="22"/>
-          <w:szCs w:val="22"/>
-          <w:lang w:val="en-SG" w:eastAsia="zh-CN"/>
-        </w:rPr>
-        <w:t xml:space="preserve"> performed by </w:t>
+          <w:rFonts w:ascii="Times New Roman" w:hAnsi="Times New Roman" w:cs="Times New Roman"/>
+          <w:sz w:val="22"/>
+          <w:szCs w:val="22"/>
+          <w:lang w:eastAsia="zh-CN"/>
+        </w:rPr>
+      </w:pPr>
+      <w:r>
+        <w:rPr>
+          <w:rFonts w:ascii="Times New Roman" w:eastAsia="Times New Roman" w:hAnsi="Times New Roman" w:cs="Times New Roman"/>
+          <w:sz w:val="22"/>
+          <w:szCs w:val="22"/>
+          <w:lang w:eastAsia="zh-CN"/>
+        </w:rPr>
+        <w:t>The optimization objectives of this study comprise lighting energy consumption and visual light comfort, unified through a single-objective penalty-based fitness function.</w:t>
+      </w:r>
+    </w:p>
+    <w:p>
+      <w:pPr>
+        <w:spacing w:line="240" w:lineRule="auto"/>
+        <w:jc w:val="both"/>
+        <w:rPr>
+          <w:rFonts w:ascii="Times New Roman" w:hAnsi="Times New Roman" w:cs="Times New Roman" w:hint="eastAsia"/>
+          <w:sz w:val="22"/>
+          <w:szCs w:val="22"/>
+          <w:lang w:eastAsia="zh-CN"/>
+        </w:rPr>
+      </w:pPr>
+      <w:r>
+        <w:rPr>
+          <w:rFonts w:ascii="Times New Roman" w:hAnsi="Times New Roman" w:cs="Times New Roman"/>
+          <w:sz w:val="22"/>
+          <w:szCs w:val="22"/>
+          <w:lang w:eastAsia="zh-CN"/>
+        </w:rPr>
+        <w:lastRenderedPageBreak/>
+        <w:t xml:space="preserve">Table 1 summarizes the lighting comfort requirements following SS 531:2006 — </w:t>
+      </w:r>
+      <w:r>
+        <w:rPr>
+          <w:rFonts w:ascii="Times New Roman" w:hAnsi="Times New Roman" w:cs="Times New Roman"/>
+          <w:i/>
+          <w:iCs/>
+          <w:sz w:val="22"/>
+          <w:szCs w:val="22"/>
+          <w:lang w:eastAsia="zh-CN"/>
+        </w:rPr>
+        <w:t>Code of Practice for Lighting of Work Places (Part 1: Indoor Lighting)</w:t>
+      </w:r>
+      <w:r>
+        <w:rPr>
+          <w:rFonts w:ascii="Times New Roman" w:hAnsi="Times New Roman" w:cs="Times New Roman"/>
+          <w:sz w:val="22"/>
+          <w:szCs w:val="22"/>
+          <w:lang w:eastAsia="zh-CN"/>
+        </w:rPr>
+        <w:t>.</w:t>
+      </w:r>
+    </w:p>
+    <w:tbl>
+      <w:tblPr>
+        <w:tblStyle w:val="TableGrid"/>
+        <w:tblW w:w="0" w:type="auto"/>
+        <w:tblBorders>
+          <w:top w:val="none" w:sz="0" w:space="0" w:color="auto"/>
+          <w:left w:val="none" w:sz="0" w:space="0" w:color="auto"/>
+          <w:bottom w:val="none" w:sz="0" w:space="0" w:color="auto"/>
+          <w:right w:val="none" w:sz="0" w:space="0" w:color="auto"/>
+          <w:insideH w:val="none" w:sz="0" w:space="0" w:color="auto"/>
+          <w:insideV w:val="none" w:sz="0" w:space="0" w:color="auto"/>
+        </w:tblBorders>
+        <w:tblLook w:val="04A0" w:firstRow="1" w:lastRow="0" w:firstColumn="1" w:lastColumn="0" w:noHBand="0" w:noVBand="1"/>
+      </w:tblPr>
+      <w:tblGrid>
+        <w:gridCol w:w="3116"/>
+        <w:gridCol w:w="3117"/>
+        <w:gridCol w:w="3117"/>
+      </w:tblGrid>
+      <w:tr>
+        <w:tc>
+          <w:tcPr>
+            <w:tcW w:w="3116" w:type="dxa"/>
+            <w:tcBorders>
+              <w:bottom w:val="single" w:sz="4" w:space="0" w:color="auto"/>
+            </w:tcBorders>
+          </w:tcPr>
+          <w:p>
+            <w:pPr>
+              <w:jc w:val="both"/>
+              <w:rPr>
+                <w:rFonts w:ascii="Times New Roman" w:hAnsi="Times New Roman" w:cs="Times New Roman" w:hint="eastAsia"/>
+                <w:sz w:val="22"/>
+                <w:szCs w:val="22"/>
+                <w:lang w:eastAsia="zh-CN"/>
+              </w:rPr>
+            </w:pPr>
+            <w:r>
+              <w:rPr>
+                <w:rFonts w:ascii="Times New Roman" w:hAnsi="Times New Roman" w:cs="Times New Roman" w:hint="eastAsia"/>
+                <w:sz w:val="22"/>
+                <w:szCs w:val="22"/>
+                <w:lang w:eastAsia="zh-CN"/>
+              </w:rPr>
+              <w:t>Table 1</w:t>
+            </w:r>
+          </w:p>
+        </w:tc>
+        <w:tc>
+          <w:tcPr>
+            <w:tcW w:w="3117" w:type="dxa"/>
+            <w:tcBorders>
+              <w:bottom w:val="single" w:sz="4" w:space="0" w:color="auto"/>
+            </w:tcBorders>
+          </w:tcPr>
+          <w:p>
+            <w:pPr>
+              <w:jc w:val="both"/>
+              <w:rPr>
+                <w:rFonts w:ascii="Times New Roman" w:hAnsi="Times New Roman" w:cs="Times New Roman" w:hint="eastAsia"/>
+                <w:sz w:val="22"/>
+                <w:szCs w:val="22"/>
+                <w:lang w:eastAsia="zh-CN"/>
+              </w:rPr>
+            </w:pPr>
+          </w:p>
+        </w:tc>
+        <w:tc>
+          <w:tcPr>
+            <w:tcW w:w="3117" w:type="dxa"/>
+            <w:tcBorders>
+              <w:bottom w:val="single" w:sz="4" w:space="0" w:color="auto"/>
+            </w:tcBorders>
+          </w:tcPr>
+          <w:p>
+            <w:pPr>
+              <w:jc w:val="both"/>
+              <w:rPr>
+                <w:rFonts w:ascii="Times New Roman" w:hAnsi="Times New Roman" w:cs="Times New Roman" w:hint="eastAsia"/>
+                <w:sz w:val="22"/>
+                <w:szCs w:val="22"/>
+                <w:lang w:eastAsia="zh-CN"/>
+              </w:rPr>
+            </w:pPr>
+          </w:p>
+        </w:tc>
+      </w:tr>
+      <w:tr>
+        <w:tc>
+          <w:tcPr>
+            <w:tcW w:w="9350" w:type="dxa"/>
+            <w:gridSpan w:val="3"/>
+            <w:tcBorders>
+              <w:top w:val="single" w:sz="4" w:space="0" w:color="auto"/>
+              <w:bottom w:val="single" w:sz="4" w:space="0" w:color="auto"/>
+            </w:tcBorders>
+          </w:tcPr>
+          <w:p>
+            <w:pPr>
+              <w:jc w:val="both"/>
+              <w:rPr>
+                <w:rFonts w:ascii="Times New Roman" w:hAnsi="Times New Roman" w:cs="Times New Roman" w:hint="eastAsia"/>
+                <w:sz w:val="22"/>
+                <w:szCs w:val="22"/>
+                <w:lang w:eastAsia="zh-CN"/>
+              </w:rPr>
+            </w:pPr>
+            <w:r>
+              <w:rPr>
+                <w:rFonts w:ascii="Times New Roman" w:hAnsi="Times New Roman" w:cs="Times New Roman" w:hint="eastAsia"/>
+                <w:sz w:val="22"/>
+                <w:szCs w:val="22"/>
+                <w:lang w:eastAsia="zh-CN"/>
+              </w:rPr>
+              <w:t xml:space="preserve">The </w:t>
+            </w:r>
+            <w:r>
+              <w:rPr>
+                <w:rFonts w:ascii="Times New Roman" w:hAnsi="Times New Roman" w:cs="Times New Roman" w:hint="eastAsia"/>
+                <w:sz w:val="22"/>
+                <w:szCs w:val="22"/>
+                <w:lang w:eastAsia="zh-CN"/>
+              </w:rPr>
+              <w:t>work surface illuminance and uniformity from SS 531:2006</w:t>
+            </w:r>
+          </w:p>
+        </w:tc>
+      </w:tr>
+      <w:tr>
+        <w:tc>
+          <w:tcPr>
+            <w:tcW w:w="3116" w:type="dxa"/>
+            <w:tcBorders>
+              <w:top w:val="single" w:sz="4" w:space="0" w:color="auto"/>
+            </w:tcBorders>
+          </w:tcPr>
+          <w:p>
+            <w:pPr>
+              <w:jc w:val="both"/>
+              <w:rPr>
+                <w:rFonts w:ascii="Times New Roman" w:hAnsi="Times New Roman" w:cs="Times New Roman" w:hint="eastAsia"/>
+                <w:sz w:val="22"/>
+                <w:szCs w:val="22"/>
+                <w:lang w:eastAsia="zh-CN"/>
+              </w:rPr>
+            </w:pPr>
+            <w:r>
+              <w:rPr>
+                <w:rFonts w:ascii="Times New Roman" w:hAnsi="Times New Roman" w:cs="Times New Roman" w:hint="eastAsia"/>
+                <w:sz w:val="22"/>
+                <w:szCs w:val="22"/>
+                <w:lang w:eastAsia="zh-CN"/>
+              </w:rPr>
+              <w:t>Metric</w:t>
+            </w:r>
+          </w:p>
+        </w:tc>
+        <w:tc>
+          <w:tcPr>
+            <w:tcW w:w="3117" w:type="dxa"/>
+            <w:tcBorders>
+              <w:top w:val="single" w:sz="4" w:space="0" w:color="auto"/>
+            </w:tcBorders>
+          </w:tcPr>
+          <w:p>
+            <w:pPr>
+              <w:jc w:val="both"/>
+              <w:rPr>
+                <w:rFonts w:ascii="Times New Roman" w:hAnsi="Times New Roman" w:cs="Times New Roman" w:hint="eastAsia"/>
+                <w:sz w:val="22"/>
+                <w:szCs w:val="22"/>
+                <w:lang w:eastAsia="zh-CN"/>
+              </w:rPr>
+            </w:pPr>
+            <w:r>
+              <w:rPr>
+                <w:rFonts w:ascii="Times New Roman" w:hAnsi="Times New Roman" w:cs="Times New Roman" w:hint="eastAsia"/>
+                <w:sz w:val="22"/>
+                <w:szCs w:val="22"/>
+                <w:lang w:eastAsia="zh-CN"/>
+              </w:rPr>
+              <w:t>Task Area</w:t>
+            </w:r>
+          </w:p>
+        </w:tc>
+        <w:tc>
+          <w:tcPr>
+            <w:tcW w:w="3117" w:type="dxa"/>
+            <w:tcBorders>
+              <w:top w:val="single" w:sz="4" w:space="0" w:color="auto"/>
+            </w:tcBorders>
+          </w:tcPr>
+          <w:p>
+            <w:pPr>
+              <w:jc w:val="both"/>
+              <w:rPr>
+                <w:rFonts w:ascii="Times New Roman" w:hAnsi="Times New Roman" w:cs="Times New Roman" w:hint="eastAsia"/>
+                <w:sz w:val="22"/>
+                <w:szCs w:val="22"/>
+                <w:lang w:eastAsia="zh-CN"/>
+              </w:rPr>
+            </w:pPr>
+            <w:r>
+              <w:rPr>
+                <w:rFonts w:ascii="Times New Roman" w:hAnsi="Times New Roman" w:cs="Times New Roman" w:hint="eastAsia"/>
+                <w:sz w:val="22"/>
+                <w:szCs w:val="22"/>
+                <w:lang w:eastAsia="zh-CN"/>
+              </w:rPr>
+              <w:t>Surrounding Area</w:t>
+            </w:r>
+          </w:p>
+        </w:tc>
+      </w:tr>
+      <w:tr>
+        <w:tc>
+          <w:tcPr>
+            <w:tcW w:w="3116" w:type="dxa"/>
+          </w:tcPr>
+          <w:p>
+            <w:pPr>
+              <w:jc w:val="both"/>
+              <w:rPr>
+                <w:rFonts w:ascii="Times New Roman" w:hAnsi="Times New Roman" w:cs="Times New Roman" w:hint="eastAsia"/>
+                <w:sz w:val="22"/>
+                <w:szCs w:val="22"/>
+                <w:lang w:eastAsia="zh-CN"/>
+              </w:rPr>
+            </w:pPr>
+            <w:r>
+              <w:rPr>
+                <w:rFonts w:ascii="Times New Roman" w:hAnsi="Times New Roman" w:cs="Times New Roman" w:hint="eastAsia"/>
+                <w:sz w:val="22"/>
+                <w:szCs w:val="22"/>
+                <w:lang w:eastAsia="zh-CN"/>
+              </w:rPr>
+              <w:t>Maintained Illuminance</w:t>
+            </w:r>
+          </w:p>
+        </w:tc>
+        <w:tc>
+          <w:tcPr>
+            <w:tcW w:w="3117" w:type="dxa"/>
+          </w:tcPr>
+          <w:p>
+            <w:pPr>
+              <w:jc w:val="both"/>
+              <w:rPr>
+                <w:rFonts w:ascii="Times New Roman" w:hAnsi="Times New Roman" w:cs="Times New Roman" w:hint="eastAsia"/>
+                <w:sz w:val="22"/>
+                <w:szCs w:val="22"/>
+                <w:lang w:eastAsia="zh-CN"/>
+              </w:rPr>
+            </w:pPr>
+            <w:r>
+              <w:rPr>
+                <w:rFonts w:ascii="Times New Roman" w:hAnsi="Times New Roman" w:cs="Times New Roman" w:hint="eastAsia"/>
+                <w:sz w:val="22"/>
+                <w:szCs w:val="22"/>
+                <w:lang w:eastAsia="zh-CN"/>
+              </w:rPr>
+              <w:t>≥</w:t>
+            </w:r>
+            <w:r>
+              <w:rPr>
+                <w:rFonts w:ascii="Times New Roman" w:hAnsi="Times New Roman" w:cs="Times New Roman" w:hint="eastAsia"/>
+                <w:sz w:val="22"/>
+                <w:szCs w:val="22"/>
+                <w:lang w:eastAsia="zh-CN"/>
+              </w:rPr>
+              <w:t xml:space="preserve"> 500 lux</w:t>
+            </w:r>
+          </w:p>
+        </w:tc>
+        <w:tc>
+          <w:tcPr>
+            <w:tcW w:w="3117" w:type="dxa"/>
+          </w:tcPr>
+          <w:p>
+            <w:pPr>
+              <w:jc w:val="both"/>
+              <w:rPr>
+                <w:rFonts w:ascii="Times New Roman" w:hAnsi="Times New Roman" w:cs="Times New Roman" w:hint="eastAsia"/>
+                <w:sz w:val="22"/>
+                <w:szCs w:val="22"/>
+                <w:lang w:eastAsia="zh-CN"/>
+              </w:rPr>
+            </w:pPr>
+            <w:r>
+              <w:rPr>
+                <w:rFonts w:ascii="Times New Roman" w:hAnsi="Times New Roman" w:cs="Times New Roman" w:hint="eastAsia"/>
+                <w:sz w:val="22"/>
+                <w:szCs w:val="22"/>
+                <w:lang w:eastAsia="zh-CN"/>
+              </w:rPr>
+              <w:t>≥</w:t>
+            </w:r>
+            <w:r>
+              <w:rPr>
+                <w:rFonts w:ascii="Times New Roman" w:hAnsi="Times New Roman" w:cs="Times New Roman" w:hint="eastAsia"/>
+                <w:sz w:val="22"/>
+                <w:szCs w:val="22"/>
+                <w:lang w:eastAsia="zh-CN"/>
+              </w:rPr>
+              <w:t xml:space="preserve"> 300 lux</w:t>
+            </w:r>
+          </w:p>
+        </w:tc>
+      </w:tr>
+      <w:tr>
+        <w:tc>
+          <w:tcPr>
+            <w:tcW w:w="3116" w:type="dxa"/>
+          </w:tcPr>
+          <w:p>
+            <w:pPr>
+              <w:jc w:val="both"/>
+              <w:rPr>
+                <w:rFonts w:ascii="Times New Roman" w:hAnsi="Times New Roman" w:cs="Times New Roman" w:hint="eastAsia"/>
+                <w:sz w:val="22"/>
+                <w:szCs w:val="22"/>
+                <w:lang w:eastAsia="zh-CN"/>
+              </w:rPr>
+            </w:pPr>
+            <w:r>
+              <w:rPr>
+                <w:rFonts w:ascii="Times New Roman" w:hAnsi="Times New Roman" w:cs="Times New Roman" w:hint="eastAsia"/>
+                <w:sz w:val="22"/>
+                <w:szCs w:val="22"/>
+                <w:lang w:eastAsia="zh-CN"/>
+              </w:rPr>
+              <w:t>Uniformity (E</w:t>
+            </w:r>
+            <w:r>
+              <w:rPr>
+                <w:rFonts w:ascii="Times New Roman" w:hAnsi="Times New Roman" w:cs="Times New Roman" w:hint="eastAsia"/>
+                <w:sz w:val="22"/>
+                <w:szCs w:val="22"/>
+                <w:vertAlign w:val="subscript"/>
+                <w:lang w:eastAsia="zh-CN"/>
+              </w:rPr>
+              <w:t>min</w:t>
+            </w:r>
+            <w:r>
+              <w:rPr>
+                <w:rFonts w:ascii="Times New Roman" w:hAnsi="Times New Roman" w:cs="Times New Roman" w:hint="eastAsia"/>
+                <w:sz w:val="22"/>
+                <w:szCs w:val="22"/>
+                <w:lang w:eastAsia="zh-CN"/>
+              </w:rPr>
+              <w:t>/E</w:t>
+            </w:r>
+            <w:r>
+              <w:rPr>
+                <w:rFonts w:ascii="Times New Roman" w:hAnsi="Times New Roman" w:cs="Times New Roman" w:hint="eastAsia"/>
+                <w:sz w:val="22"/>
+                <w:szCs w:val="22"/>
+                <w:vertAlign w:val="subscript"/>
+                <w:lang w:eastAsia="zh-CN"/>
+              </w:rPr>
+              <w:t>ave</w:t>
+            </w:r>
+            <w:r>
+              <w:rPr>
+                <w:rFonts w:ascii="Times New Roman" w:hAnsi="Times New Roman" w:cs="Times New Roman" w:hint="eastAsia"/>
+                <w:sz w:val="22"/>
+                <w:szCs w:val="22"/>
+                <w:lang w:eastAsia="zh-CN"/>
+              </w:rPr>
+              <w:t>)</w:t>
+            </w:r>
+          </w:p>
+        </w:tc>
+        <w:tc>
+          <w:tcPr>
+            <w:tcW w:w="3117" w:type="dxa"/>
+          </w:tcPr>
+          <w:p>
+            <w:pPr>
+              <w:jc w:val="both"/>
+              <w:rPr>
+                <w:rFonts w:ascii="Times New Roman" w:hAnsi="Times New Roman" w:cs="Times New Roman" w:hint="eastAsia"/>
+                <w:sz w:val="22"/>
+                <w:szCs w:val="22"/>
+                <w:lang w:eastAsia="zh-CN"/>
+              </w:rPr>
+            </w:pPr>
+            <w:r>
+              <w:rPr>
+                <w:rFonts w:ascii="Times New Roman" w:hAnsi="Times New Roman" w:cs="Times New Roman" w:hint="eastAsia"/>
+                <w:sz w:val="22"/>
+                <w:szCs w:val="22"/>
+                <w:lang w:eastAsia="zh-CN"/>
+              </w:rPr>
+              <w:t>≥</w:t>
+            </w:r>
+            <w:r>
+              <w:rPr>
+                <w:rFonts w:ascii="Times New Roman" w:hAnsi="Times New Roman" w:cs="Times New Roman" w:hint="eastAsia"/>
+                <w:sz w:val="22"/>
+                <w:szCs w:val="22"/>
+                <w:lang w:eastAsia="zh-CN"/>
+              </w:rPr>
+              <w:t xml:space="preserve"> 0.70</w:t>
+            </w:r>
+          </w:p>
+        </w:tc>
+        <w:tc>
+          <w:tcPr>
+            <w:tcW w:w="3117" w:type="dxa"/>
+          </w:tcPr>
+          <w:p>
+            <w:pPr>
+              <w:jc w:val="both"/>
+              <w:rPr>
+                <w:rFonts w:ascii="Times New Roman" w:hAnsi="Times New Roman" w:cs="Times New Roman" w:hint="eastAsia"/>
+                <w:sz w:val="22"/>
+                <w:szCs w:val="22"/>
+                <w:lang w:eastAsia="zh-CN"/>
+              </w:rPr>
+            </w:pPr>
+            <w:r>
+              <w:rPr>
+                <w:rFonts w:ascii="Times New Roman" w:hAnsi="Times New Roman" w:cs="Times New Roman" w:hint="eastAsia"/>
+                <w:sz w:val="22"/>
+                <w:szCs w:val="22"/>
+                <w:lang w:eastAsia="zh-CN"/>
+              </w:rPr>
+              <w:t>≥</w:t>
+            </w:r>
+            <w:r>
+              <w:rPr>
+                <w:rFonts w:ascii="Times New Roman" w:hAnsi="Times New Roman" w:cs="Times New Roman" w:hint="eastAsia"/>
+                <w:sz w:val="22"/>
+                <w:szCs w:val="22"/>
+                <w:lang w:eastAsia="zh-CN"/>
+              </w:rPr>
+              <w:t xml:space="preserve"> 0.50</w:t>
+            </w:r>
+          </w:p>
+        </w:tc>
+      </w:tr>
+    </w:tbl>
+    <w:p>
+      <w:pPr>
+        <w:spacing w:line="240" w:lineRule="auto"/>
+        <w:jc w:val="both"/>
+        <w:rPr>
+          <w:rFonts w:ascii="Times New Roman" w:hAnsi="Times New Roman" w:cs="Times New Roman" w:hint="eastAsia"/>
+          <w:sz w:val="22"/>
+          <w:szCs w:val="22"/>
+          <w:lang w:eastAsia="zh-CN"/>
+        </w:rPr>
+      </w:pPr>
+    </w:p>
+    <w:p>
+      <w:pPr>
+        <w:spacing w:line="240" w:lineRule="auto"/>
+        <w:jc w:val="both"/>
+        <w:rPr>
+          <w:rFonts w:ascii="Times New Roman" w:hAnsi="Times New Roman" w:cs="Times New Roman"/>
+          <w:sz w:val="22"/>
+          <w:szCs w:val="22"/>
+          <w:lang w:eastAsia="zh-CN"/>
+        </w:rPr>
+      </w:pPr>
+      <w:r>
+        <w:rPr>
+          <w:rFonts w:ascii="Times New Roman" w:eastAsia="Times New Roman" w:hAnsi="Times New Roman" w:cs="Times New Roman"/>
+          <w:sz w:val="22"/>
+          <w:szCs w:val="22"/>
+          <w:lang w:eastAsia="zh-CN"/>
+        </w:rPr>
+        <w:t xml:space="preserve">As the study space contains 24 seats, lighting comfort requirements are constrained on </w:t>
+      </w:r>
+      <w:r>
+        <w:rPr>
+          <w:rFonts w:ascii="Times New Roman" w:hAnsi="Times New Roman" w:cs="Times New Roman" w:hint="eastAsia"/>
+          <w:sz w:val="22"/>
+          <w:szCs w:val="22"/>
+          <w:lang w:eastAsia="zh-CN"/>
+        </w:rPr>
+        <w:t xml:space="preserve">every </w:t>
+      </w:r>
+      <w:r>
+        <w:rPr>
+          <w:rFonts w:ascii="Times New Roman" w:eastAsia="Times New Roman" w:hAnsi="Times New Roman" w:cs="Times New Roman"/>
+          <w:sz w:val="22"/>
+          <w:szCs w:val="22"/>
+          <w:lang w:eastAsia="zh-CN"/>
+        </w:rPr>
+        <w:t>seat. This means that for any occupied seat, the task surface must simultaneously meet both illuminance and uniformity thresholds; failure to meet either criterion renders the solution infeasible.</w:t>
+      </w:r>
+    </w:p>
+    <w:p>
+      <w:pPr>
+        <w:spacing w:line="240" w:lineRule="auto"/>
+        <w:jc w:val="both"/>
+        <w:rPr>
+          <w:rFonts w:ascii="Times New Roman" w:hAnsi="Times New Roman" w:cs="Times New Roman"/>
+          <w:sz w:val="22"/>
+          <w:szCs w:val="22"/>
+          <w:lang w:eastAsia="zh-CN"/>
+        </w:rPr>
+      </w:pPr>
+      <w:r>
+        <w:rPr>
+          <w:rFonts w:ascii="Times New Roman" w:eastAsia="Times New Roman" w:hAnsi="Times New Roman" w:cs="Times New Roman"/>
+          <w:sz w:val="22"/>
+          <w:szCs w:val="22"/>
+          <w:lang w:eastAsia="zh-CN"/>
+        </w:rPr>
+        <w:t>Lighting energy consumption is calculated by summing the power consumption of three rows of ceiling lights and 24 task lights at their corresponding levels, serving as the primary objective to minimize during optimization.</w:t>
+      </w:r>
+    </w:p>
+    <w:p>
+      <w:pPr>
+        <w:spacing w:line="240" w:lineRule="auto"/>
+        <w:jc w:val="both"/>
+        <w:rPr>
+          <w:rFonts w:ascii="Times New Roman" w:hAnsi="Times New Roman" w:cs="Times New Roman"/>
+          <w:sz w:val="22"/>
+          <w:szCs w:val="22"/>
+          <w:lang w:eastAsia="zh-CN"/>
+        </w:rPr>
+      </w:pPr>
+      <w:r>
+        <w:rPr>
+          <w:rFonts w:ascii="Times New Roman" w:eastAsia="Times New Roman" w:hAnsi="Times New Roman" w:cs="Times New Roman"/>
+          <w:sz w:val="22"/>
+          <w:szCs w:val="22"/>
+          <w:lang w:eastAsia="zh-CN"/>
+        </w:rPr>
+        <w:t>To integrate energy consumption with lighting comfort constraints, this study employs a single-objective penalty-based fitness function, expressed as:</w:t>
+      </w:r>
+    </w:p>
+    <w:p>
+      <w:pPr>
+        <w:spacing w:line="240" w:lineRule="auto"/>
+        <w:jc w:val="center"/>
+        <w:rPr>
+          <w:rFonts w:ascii="Times New Roman" w:hAnsi="Times New Roman" w:cs="Times New Roman"/>
+          <w:sz w:val="22"/>
+          <w:szCs w:val="22"/>
+          <w:lang w:eastAsia="zh-CN"/>
+        </w:rPr>
+      </w:pPr>
+      <w:r>
+        <w:rPr>
+          <w:rFonts w:ascii="Times New Roman" w:eastAsia="Times New Roman" w:hAnsi="Times New Roman" w:cs="Times New Roman"/>
+          <w:sz w:val="22"/>
+          <w:szCs w:val="22"/>
+          <w:lang w:eastAsia="zh-CN"/>
+        </w:rPr>
+        <w:t>Fitness=P+λ</w:t>
+      </w:r>
+      <w:r>
+        <w:rPr>
+          <w:rFonts w:ascii="Times New Roman" w:eastAsia="Times New Roman" w:hAnsi="Times New Roman" w:cs="Times New Roman"/>
+          <w:sz w:val="22"/>
+          <w:szCs w:val="22"/>
+          <w:vertAlign w:val="subscript"/>
+          <w:lang w:eastAsia="zh-CN"/>
+        </w:rPr>
+        <w:t>E1</w:t>
+      </w:r>
+      <w:r>
+        <w:rPr>
+          <w:rFonts w:ascii="Times New Roman" w:eastAsia="Times New Roman" w:hAnsi="Times New Roman" w:cs="Times New Roman"/>
+          <w:sz w:val="22"/>
+          <w:szCs w:val="22"/>
+          <w:lang w:eastAsia="zh-CN"/>
+        </w:rPr>
+        <w:t>​(</w:t>
+      </w:r>
+      <m:oMath>
+        <m:sSub>
+          <m:sSubPr>
+            <m:ctrlPr>
+              <w:rPr>
+                <w:rFonts w:ascii="Cambria Math" w:hAnsi="Cambria Math" w:cs="Times New Roman"/>
+                <w:sz w:val="22"/>
+                <w:szCs w:val="22"/>
+                <w:lang w:val="en-SG" w:eastAsia="zh-CN"/>
+              </w:rPr>
+            </m:ctrlPr>
+          </m:sSubPr>
+          <m:e>
+            <m:r>
+              <w:rPr>
+                <w:rFonts w:ascii="Cambria Math" w:hAnsi="Cambria Math" w:cs="Times New Roman"/>
+                <w:sz w:val="22"/>
+                <w:szCs w:val="22"/>
+                <w:lang w:val="en-SG" w:eastAsia="zh-CN"/>
+              </w:rPr>
+              <m:t>v</m:t>
+            </m:r>
+          </m:e>
+          <m:sub>
+            <m:r>
+              <w:rPr>
+                <w:rFonts w:ascii="Cambria Math" w:hAnsi="Cambria Math" w:cs="Times New Roman"/>
+                <w:sz w:val="22"/>
+                <w:szCs w:val="22"/>
+                <w:lang w:val="en-SG" w:eastAsia="zh-CN"/>
+              </w:rPr>
+              <m:t>E1</m:t>
+            </m:r>
+          </m:sub>
+        </m:sSub>
+      </m:oMath>
+      <w:r>
+        <w:rPr>
+          <w:rFonts w:ascii="Times New Roman" w:eastAsia="Times New Roman" w:hAnsi="Times New Roman" w:cs="Times New Roman"/>
+          <w:sz w:val="22"/>
+          <w:szCs w:val="22"/>
+          <w:lang w:eastAsia="zh-CN"/>
+        </w:rPr>
+        <w:t>​)</w:t>
+      </w:r>
+      <w:r>
+        <w:rPr>
+          <w:rFonts w:ascii="Times New Roman" w:eastAsia="Times New Roman" w:hAnsi="Times New Roman" w:cs="Times New Roman"/>
+          <w:sz w:val="22"/>
+          <w:szCs w:val="22"/>
+          <w:vertAlign w:val="superscript"/>
+          <w:lang w:eastAsia="zh-CN"/>
+        </w:rPr>
+        <w:t>p</w:t>
+      </w:r>
+      <w:r>
+        <w:rPr>
+          <w:rFonts w:ascii="Times New Roman" w:eastAsia="Times New Roman" w:hAnsi="Times New Roman" w:cs="Times New Roman"/>
+          <w:sz w:val="22"/>
+          <w:szCs w:val="22"/>
+          <w:lang w:eastAsia="zh-CN"/>
+        </w:rPr>
+        <w:t>+λ</w:t>
+      </w:r>
+      <w:r>
+        <w:rPr>
+          <w:rFonts w:ascii="Times New Roman" w:eastAsia="Times New Roman" w:hAnsi="Times New Roman" w:cs="Times New Roman"/>
+          <w:sz w:val="22"/>
+          <w:szCs w:val="22"/>
+          <w:vertAlign w:val="subscript"/>
+          <w:lang w:eastAsia="zh-CN"/>
+        </w:rPr>
+        <w:t>E0</w:t>
+      </w:r>
+      <w:r>
+        <w:rPr>
+          <w:rFonts w:ascii="Times New Roman" w:eastAsia="Times New Roman" w:hAnsi="Times New Roman" w:cs="Times New Roman"/>
+          <w:sz w:val="22"/>
+          <w:szCs w:val="22"/>
+          <w:lang w:eastAsia="zh-CN"/>
+        </w:rPr>
+        <w:t>​(</w:t>
+      </w:r>
+      <m:oMath>
+        <m:sSub>
+          <m:sSubPr>
+            <m:ctrlPr>
+              <w:rPr>
+                <w:rFonts w:ascii="Cambria Math" w:hAnsi="Cambria Math" w:cs="Times New Roman"/>
+                <w:sz w:val="22"/>
+                <w:szCs w:val="22"/>
+                <w:lang w:val="en-SG" w:eastAsia="zh-CN"/>
+              </w:rPr>
+            </m:ctrlPr>
+          </m:sSubPr>
+          <m:e>
+            <m:r>
+              <w:rPr>
+                <w:rFonts w:ascii="Cambria Math" w:hAnsi="Cambria Math" w:cs="Times New Roman"/>
+                <w:sz w:val="22"/>
+                <w:szCs w:val="22"/>
+                <w:lang w:val="en-SG" w:eastAsia="zh-CN"/>
+              </w:rPr>
+              <m:t>v</m:t>
+            </m:r>
+          </m:e>
+          <m:sub>
+            <m:r>
+              <w:rPr>
+                <w:rFonts w:ascii="Cambria Math" w:hAnsi="Cambria Math" w:cs="Times New Roman"/>
+                <w:sz w:val="22"/>
+                <w:szCs w:val="22"/>
+                <w:lang w:val="en-SG" w:eastAsia="zh-CN"/>
+              </w:rPr>
+              <m:t>E0</m:t>
+            </m:r>
+          </m:sub>
+        </m:sSub>
+      </m:oMath>
+      <w:r>
+        <w:rPr>
+          <w:rFonts w:ascii="Times New Roman" w:eastAsia="Times New Roman" w:hAnsi="Times New Roman" w:cs="Times New Roman"/>
+          <w:sz w:val="22"/>
+          <w:szCs w:val="22"/>
+          <w:lang w:eastAsia="zh-CN"/>
+        </w:rPr>
+        <w:t>​)</w:t>
+      </w:r>
+      <w:r>
+        <w:rPr>
+          <w:rFonts w:ascii="Times New Roman" w:eastAsia="Times New Roman" w:hAnsi="Times New Roman" w:cs="Times New Roman"/>
+          <w:sz w:val="22"/>
+          <w:szCs w:val="22"/>
+          <w:vertAlign w:val="superscript"/>
+          <w:lang w:eastAsia="zh-CN"/>
+        </w:rPr>
+        <w:t>p</w:t>
+      </w:r>
+      <w:r>
+        <w:rPr>
+          <w:rFonts w:ascii="Times New Roman" w:eastAsia="Times New Roman" w:hAnsi="Times New Roman" w:cs="Times New Roman"/>
+          <w:sz w:val="22"/>
+          <w:szCs w:val="22"/>
+          <w:lang w:eastAsia="zh-CN"/>
+        </w:rPr>
+        <w:t>+λ</w:t>
+      </w:r>
+      <w:r>
+        <w:rPr>
+          <w:rFonts w:ascii="Times New Roman" w:eastAsia="Times New Roman" w:hAnsi="Times New Roman" w:cs="Times New Roman"/>
+          <w:sz w:val="22"/>
+          <w:szCs w:val="22"/>
+          <w:vertAlign w:val="subscript"/>
+          <w:lang w:eastAsia="zh-CN"/>
+        </w:rPr>
+        <w:t>U1</w:t>
+      </w:r>
+      <w:r>
+        <w:rPr>
+          <w:rFonts w:ascii="Times New Roman" w:eastAsia="Times New Roman" w:hAnsi="Times New Roman" w:cs="Times New Roman"/>
+          <w:sz w:val="22"/>
+          <w:szCs w:val="22"/>
+          <w:lang w:eastAsia="zh-CN"/>
+        </w:rPr>
+        <w:t>​(</w:t>
+      </w:r>
+      <m:oMath>
+        <m:sSub>
+          <m:sSubPr>
+            <m:ctrlPr>
+              <w:rPr>
+                <w:rFonts w:ascii="Cambria Math" w:hAnsi="Cambria Math" w:cs="Times New Roman"/>
+                <w:sz w:val="22"/>
+                <w:szCs w:val="22"/>
+                <w:lang w:val="en-SG" w:eastAsia="zh-CN"/>
+              </w:rPr>
+            </m:ctrlPr>
+          </m:sSubPr>
+          <m:e>
+            <m:r>
+              <w:rPr>
+                <w:rFonts w:ascii="Cambria Math" w:hAnsi="Cambria Math" w:cs="Times New Roman"/>
+                <w:sz w:val="22"/>
+                <w:szCs w:val="22"/>
+                <w:lang w:val="en-SG" w:eastAsia="zh-CN"/>
+              </w:rPr>
+              <m:t>v</m:t>
+            </m:r>
+          </m:e>
+          <m:sub>
+            <m:r>
+              <w:rPr>
+                <w:rFonts w:ascii="Cambria Math" w:hAnsi="Cambria Math" w:cs="Times New Roman"/>
+                <w:sz w:val="22"/>
+                <w:szCs w:val="22"/>
+                <w:lang w:val="en-SG" w:eastAsia="zh-CN"/>
+              </w:rPr>
+              <m:t>U1</m:t>
+            </m:r>
+          </m:sub>
+        </m:sSub>
+      </m:oMath>
+      <w:r>
+        <w:rPr>
+          <w:rFonts w:ascii="Times New Roman" w:eastAsia="Times New Roman" w:hAnsi="Times New Roman" w:cs="Times New Roman"/>
+          <w:sz w:val="22"/>
+          <w:szCs w:val="22"/>
+          <w:lang w:eastAsia="zh-CN"/>
+        </w:rPr>
+        <w:t>​)</w:t>
+      </w:r>
+      <w:r>
+        <w:rPr>
+          <w:rFonts w:ascii="Times New Roman" w:eastAsia="Times New Roman" w:hAnsi="Times New Roman" w:cs="Times New Roman"/>
+          <w:sz w:val="22"/>
+          <w:szCs w:val="22"/>
+          <w:vertAlign w:val="superscript"/>
+          <w:lang w:eastAsia="zh-CN"/>
+        </w:rPr>
+        <w:t>p</w:t>
+      </w:r>
+      <w:r>
+        <w:rPr>
+          <w:rFonts w:ascii="Times New Roman" w:eastAsia="Times New Roman" w:hAnsi="Times New Roman" w:cs="Times New Roman"/>
+          <w:sz w:val="22"/>
+          <w:szCs w:val="22"/>
+          <w:lang w:eastAsia="zh-CN"/>
+        </w:rPr>
+        <w:t>+λ</w:t>
+      </w:r>
+      <w:r>
+        <w:rPr>
+          <w:rFonts w:ascii="Times New Roman" w:eastAsia="Times New Roman" w:hAnsi="Times New Roman" w:cs="Times New Roman"/>
+          <w:sz w:val="22"/>
+          <w:szCs w:val="22"/>
+          <w:vertAlign w:val="subscript"/>
+          <w:lang w:eastAsia="zh-CN"/>
+        </w:rPr>
+        <w:t>U2</w:t>
+      </w:r>
+      <w:r>
+        <w:rPr>
+          <w:rFonts w:ascii="Times New Roman" w:eastAsia="Times New Roman" w:hAnsi="Times New Roman" w:cs="Times New Roman"/>
+          <w:sz w:val="22"/>
+          <w:szCs w:val="22"/>
+          <w:lang w:eastAsia="zh-CN"/>
+        </w:rPr>
+        <w:t>​(</w:t>
+      </w:r>
+      <m:oMath>
+        <m:sSub>
+          <m:sSubPr>
+            <m:ctrlPr>
+              <w:rPr>
+                <w:rFonts w:ascii="Cambria Math" w:hAnsi="Cambria Math" w:cs="Times New Roman"/>
+                <w:sz w:val="22"/>
+                <w:szCs w:val="22"/>
+                <w:lang w:val="en-SG" w:eastAsia="zh-CN"/>
+              </w:rPr>
+            </m:ctrlPr>
+          </m:sSubPr>
+          <m:e>
+            <m:r>
+              <w:rPr>
+                <w:rFonts w:ascii="Cambria Math" w:hAnsi="Cambria Math" w:cs="Times New Roman"/>
+                <w:sz w:val="22"/>
+                <w:szCs w:val="22"/>
+                <w:lang w:val="en-SG" w:eastAsia="zh-CN"/>
+              </w:rPr>
+              <m:t>v</m:t>
+            </m:r>
+          </m:e>
+          <m:sub>
+            <m:r>
+              <w:rPr>
+                <w:rFonts w:ascii="Cambria Math" w:hAnsi="Cambria Math" w:cs="Times New Roman"/>
+                <w:sz w:val="22"/>
+                <w:szCs w:val="22"/>
+                <w:lang w:val="en-SG" w:eastAsia="zh-CN"/>
+              </w:rPr>
+              <m:t>U2</m:t>
+            </m:r>
+            <m:r>
+              <w:rPr>
+                <w:rFonts w:ascii="Cambria Math" w:hAnsi="Cambria Math" w:cs="Times New Roman"/>
+                <w:sz w:val="22"/>
+                <w:szCs w:val="22"/>
+                <w:lang w:val="en-SG" w:eastAsia="zh-CN"/>
+              </w:rPr>
+              <m:t xml:space="preserve"> </m:t>
+            </m:r>
+          </m:sub>
+        </m:sSub>
+      </m:oMath>
+      <w:r>
+        <w:rPr>
+          <w:rFonts w:ascii="Times New Roman" w:eastAsia="Times New Roman" w:hAnsi="Times New Roman" w:cs="Times New Roman"/>
+          <w:sz w:val="22"/>
+          <w:szCs w:val="22"/>
+          <w:lang w:eastAsia="zh-CN"/>
+        </w:rPr>
+        <w:t>)</w:t>
+      </w:r>
+      <w:r>
+        <w:rPr>
+          <w:rFonts w:ascii="Times New Roman" w:eastAsia="Times New Roman" w:hAnsi="Times New Roman" w:cs="Times New Roman"/>
+          <w:sz w:val="22"/>
+          <w:szCs w:val="22"/>
+          <w:vertAlign w:val="superscript"/>
+          <w:lang w:eastAsia="zh-CN"/>
+        </w:rPr>
+        <w:t>p</w:t>
+      </w:r>
+    </w:p>
+    <w:p>
+      <w:pPr>
+        <w:spacing w:line="240" w:lineRule="auto"/>
+        <w:rPr>
+          <w:rFonts w:ascii="Times New Roman" w:hAnsi="Times New Roman" w:cs="Times New Roman"/>
+          <w:sz w:val="22"/>
+          <w:szCs w:val="22"/>
+          <w:lang w:val="en-SG" w:eastAsia="zh-CN"/>
+        </w:rPr>
+      </w:pPr>
+      <w:r>
+        <w:rPr>
+          <w:rFonts w:ascii="Times New Roman" w:hAnsi="Times New Roman" w:cs="Times New Roman" w:hint="eastAsia"/>
+          <w:sz w:val="22"/>
+          <w:szCs w:val="22"/>
+          <w:lang w:val="en-SG" w:eastAsia="zh-CN"/>
+        </w:rPr>
+        <w:t>where</w:t>
+      </w:r>
+    </w:p>
+    <w:p>
+      <w:pPr>
+        <w:spacing w:line="240" w:lineRule="auto"/>
+        <w:rPr>
+          <w:rFonts w:ascii="Times New Roman" w:hAnsi="Times New Roman" w:cs="Times New Roman"/>
+          <w:sz w:val="22"/>
+          <w:szCs w:val="22"/>
+          <w:lang w:val="en-SG" w:eastAsia="zh-CN"/>
+        </w:rPr>
+      </w:pPr>
+      <w:r>
+        <w:rPr>
+          <w:rFonts w:ascii="Times New Roman" w:hAnsi="Times New Roman" w:cs="Times New Roman" w:hint="eastAsia"/>
+          <w:sz w:val="22"/>
+          <w:szCs w:val="22"/>
+          <w:lang w:val="en-SG" w:eastAsia="zh-CN"/>
+        </w:rPr>
+        <w:t>P</w:t>
+      </w:r>
+      <w:r>
+        <w:rPr>
+          <w:rFonts w:ascii="Times New Roman" w:hAnsi="Times New Roman" w:cs="Times New Roman"/>
+          <w:sz w:val="22"/>
+          <w:szCs w:val="22"/>
+          <w:lang w:val="en-SG" w:eastAsia="zh-CN"/>
+        </w:rPr>
+        <w:t xml:space="preserve"> is the total lighting power consumption;</w:t>
+      </w:r>
+    </w:p>
+    <w:p>
+      <w:pPr>
+        <w:spacing w:line="240" w:lineRule="auto"/>
+        <w:rPr>
+          <w:rFonts w:ascii="Times New Roman" w:hAnsi="Times New Roman" w:cs="Times New Roman"/>
+          <w:sz w:val="22"/>
+          <w:szCs w:val="22"/>
+          <w:lang w:val="en-SG" w:eastAsia="zh-CN"/>
+        </w:rPr>
+      </w:pPr>
+      <m:oMath>
+        <m:sSub>
+          <m:sSubPr>
+            <m:ctrlPr>
+              <w:rPr>
+                <w:rFonts w:ascii="Cambria Math" w:hAnsi="Cambria Math" w:cs="Times New Roman"/>
+                <w:sz w:val="22"/>
+                <w:szCs w:val="22"/>
+                <w:lang w:val="en-SG" w:eastAsia="zh-CN"/>
+              </w:rPr>
+            </m:ctrlPr>
+          </m:sSubPr>
+          <m:e>
+            <m:r>
+              <w:rPr>
+                <w:rFonts w:ascii="Cambria Math" w:hAnsi="Cambria Math" w:cs="Times New Roman"/>
+                <w:sz w:val="22"/>
+                <w:szCs w:val="22"/>
+                <w:lang w:val="en-SG" w:eastAsia="zh-CN"/>
+              </w:rPr>
+              <m:t>v</m:t>
+            </m:r>
+          </m:e>
+          <m:sub>
+            <m:r>
+              <w:rPr>
+                <w:rFonts w:ascii="Cambria Math" w:hAnsi="Cambria Math" w:cs="Times New Roman"/>
+                <w:sz w:val="22"/>
+                <w:szCs w:val="22"/>
+                <w:lang w:val="en-SG" w:eastAsia="zh-CN"/>
+              </w:rPr>
+              <m:t>E1</m:t>
+            </m:r>
+          </m:sub>
+        </m:sSub>
+      </m:oMath>
+      <w:r>
+        <w:rPr>
+          <w:rFonts w:ascii="Times New Roman" w:hAnsi="Times New Roman" w:cs="Times New Roman"/>
+          <w:sz w:val="22"/>
+          <w:szCs w:val="22"/>
+          <w:lang w:val="en-SG" w:eastAsia="zh-CN"/>
+        </w:rPr>
+        <w:t xml:space="preserve">, </w:t>
+      </w:r>
+      <m:oMath>
+        <m:sSub>
+          <m:sSubPr>
+            <m:ctrlPr>
+              <w:rPr>
+                <w:rFonts w:ascii="Cambria Math" w:hAnsi="Cambria Math" w:cs="Times New Roman"/>
+                <w:sz w:val="22"/>
+                <w:szCs w:val="22"/>
+                <w:lang w:val="en-SG" w:eastAsia="zh-CN"/>
+              </w:rPr>
+            </m:ctrlPr>
+          </m:sSubPr>
+          <m:e>
+            <m:r>
+              <w:rPr>
+                <w:rFonts w:ascii="Cambria Math" w:hAnsi="Cambria Math" w:cs="Times New Roman"/>
+                <w:sz w:val="22"/>
+                <w:szCs w:val="22"/>
+                <w:lang w:val="en-SG" w:eastAsia="zh-CN"/>
+              </w:rPr>
+              <m:t>v</m:t>
+            </m:r>
+          </m:e>
+          <m:sub>
+            <m:r>
+              <w:rPr>
+                <w:rFonts w:ascii="Cambria Math" w:hAnsi="Cambria Math" w:cs="Times New Roman"/>
+                <w:sz w:val="22"/>
+                <w:szCs w:val="22"/>
+                <w:lang w:val="en-SG" w:eastAsia="zh-CN"/>
+              </w:rPr>
+              <m:t>E0</m:t>
+            </m:r>
+          </m:sub>
+        </m:sSub>
+      </m:oMath>
+      <w:r>
+        <w:rPr>
+          <w:rFonts w:ascii="Times New Roman" w:hAnsi="Times New Roman" w:cs="Times New Roman"/>
+          <w:sz w:val="22"/>
+          <w:szCs w:val="22"/>
+          <w:lang w:val="en-SG" w:eastAsia="zh-CN"/>
+        </w:rPr>
+        <w:t xml:space="preserve">, </w:t>
+      </w:r>
+      <m:oMath>
+        <m:sSub>
+          <m:sSubPr>
+            <m:ctrlPr>
+              <w:rPr>
+                <w:rFonts w:ascii="Cambria Math" w:hAnsi="Cambria Math" w:cs="Times New Roman"/>
+                <w:sz w:val="22"/>
+                <w:szCs w:val="22"/>
+                <w:lang w:val="en-SG" w:eastAsia="zh-CN"/>
+              </w:rPr>
+            </m:ctrlPr>
+          </m:sSubPr>
+          <m:e>
+            <m:r>
+              <w:rPr>
+                <w:rFonts w:ascii="Cambria Math" w:hAnsi="Cambria Math" w:cs="Times New Roman"/>
+                <w:sz w:val="22"/>
+                <w:szCs w:val="22"/>
+                <w:lang w:val="en-SG" w:eastAsia="zh-CN"/>
+              </w:rPr>
+              <m:t>v</m:t>
+            </m:r>
+          </m:e>
+          <m:sub>
+            <m:r>
+              <w:rPr>
+                <w:rFonts w:ascii="Cambria Math" w:hAnsi="Cambria Math" w:cs="Times New Roman"/>
+                <w:sz w:val="22"/>
+                <w:szCs w:val="22"/>
+                <w:lang w:val="en-SG" w:eastAsia="zh-CN"/>
+              </w:rPr>
+              <m:t>U1</m:t>
+            </m:r>
+          </m:sub>
+        </m:sSub>
+      </m:oMath>
+      <w:r>
+        <w:rPr>
+          <w:rFonts w:ascii="Times New Roman" w:hAnsi="Times New Roman" w:cs="Times New Roman"/>
+          <w:sz w:val="22"/>
+          <w:szCs w:val="22"/>
+          <w:lang w:val="en-SG" w:eastAsia="zh-CN"/>
+        </w:rPr>
+        <w:t xml:space="preserve">, and </w:t>
+      </w:r>
+      <m:oMath>
+        <m:sSub>
+          <m:sSubPr>
+            <m:ctrlPr>
+              <w:rPr>
+                <w:rFonts w:ascii="Cambria Math" w:hAnsi="Cambria Math" w:cs="Times New Roman"/>
+                <w:sz w:val="22"/>
+                <w:szCs w:val="22"/>
+                <w:lang w:val="en-SG" w:eastAsia="zh-CN"/>
+              </w:rPr>
+            </m:ctrlPr>
+          </m:sSubPr>
+          <m:e>
+            <m:r>
+              <w:rPr>
+                <w:rFonts w:ascii="Cambria Math" w:hAnsi="Cambria Math" w:cs="Times New Roman"/>
+                <w:sz w:val="22"/>
+                <w:szCs w:val="22"/>
+                <w:lang w:val="en-SG" w:eastAsia="zh-CN"/>
+              </w:rPr>
+              <m:t>v</m:t>
+            </m:r>
+          </m:e>
+          <m:sub>
+            <m:r>
+              <w:rPr>
+                <w:rFonts w:ascii="Cambria Math" w:hAnsi="Cambria Math" w:cs="Times New Roman"/>
+                <w:sz w:val="22"/>
+                <w:szCs w:val="22"/>
+                <w:lang w:val="en-SG" w:eastAsia="zh-CN"/>
+              </w:rPr>
+              <m:t>U2</m:t>
+            </m:r>
+            <m:r>
+              <w:rPr>
+                <w:rFonts w:ascii="Cambria Math" w:hAnsi="Cambria Math" w:cs="Times New Roman"/>
+                <w:sz w:val="22"/>
+                <w:szCs w:val="22"/>
+                <w:lang w:val="en-SG" w:eastAsia="zh-CN"/>
+              </w:rPr>
+              <m:t xml:space="preserve"> </m:t>
+            </m:r>
+          </m:sub>
+        </m:sSub>
+      </m:oMath>
+      <w:r>
+        <w:rPr>
+          <w:rFonts w:ascii="Times New Roman" w:hAnsi="Times New Roman" w:cs="Times New Roman"/>
+          <w:sz w:val="22"/>
+          <w:szCs w:val="22"/>
+          <w:lang w:val="en-SG" w:eastAsia="zh-CN"/>
+        </w:rPr>
+        <w:t>represent the normalized violations of illuminance and uniformity thresholds for task and surrounding areas;</w:t>
+      </w:r>
+    </w:p>
+    <w:p>
+      <w:pPr>
+        <w:spacing w:line="240" w:lineRule="auto"/>
+        <w:rPr>
+          <w:rFonts w:ascii="Times New Roman" w:hAnsi="Times New Roman" w:cs="Times New Roman"/>
+          <w:sz w:val="22"/>
+          <w:szCs w:val="22"/>
+          <w:lang w:val="en-SG" w:eastAsia="zh-CN"/>
+        </w:rPr>
+      </w:pPr>
+      <m:oMath>
+        <m:r>
+          <w:rPr>
+            <w:rFonts w:ascii="Cambria Math" w:hAnsi="Cambria Math" w:cs="Times New Roman"/>
+            <w:sz w:val="22"/>
+            <w:szCs w:val="22"/>
+            <w:lang w:val="en-SG" w:eastAsia="zh-CN"/>
+          </w:rPr>
+          <m:t>λ</m:t>
+        </m:r>
+        <m:r>
+          <w:rPr>
+            <w:rFonts w:ascii="Cambria Math" w:hAnsi="Cambria Math" w:cs="Times New Roman"/>
+            <w:sz w:val="22"/>
+            <w:szCs w:val="22"/>
+            <w:lang w:val="en-SG" w:eastAsia="zh-CN"/>
+          </w:rPr>
+          <m:t xml:space="preserve"> </m:t>
+        </m:r>
+      </m:oMath>
+      <w:r>
+        <w:rPr>
+          <w:rFonts w:ascii="Times New Roman" w:hAnsi="Times New Roman" w:cs="Times New Roman"/>
+          <w:sz w:val="22"/>
+          <w:szCs w:val="22"/>
+          <w:lang w:val="en-SG" w:eastAsia="zh-CN"/>
+        </w:rPr>
+        <w:t xml:space="preserve">denotes penalty coefficients scaled according to the magnitude of </w:t>
+      </w:r>
+      <m:oMath>
+        <m:r>
+          <w:rPr>
+            <w:rFonts w:ascii="Cambria Math" w:hAnsi="Cambria Math" w:cs="Times New Roman"/>
+            <w:sz w:val="22"/>
+            <w:szCs w:val="22"/>
+            <w:lang w:val="en-SG" w:eastAsia="zh-CN"/>
+          </w:rPr>
+          <m:t>P</m:t>
+        </m:r>
+      </m:oMath>
+      <w:r>
+        <w:rPr>
+          <w:rFonts w:ascii="Times New Roman" w:hAnsi="Times New Roman" w:cs="Times New Roman"/>
+          <w:sz w:val="22"/>
+          <w:szCs w:val="22"/>
+          <w:lang w:val="en-SG" w:eastAsia="zh-CN"/>
+        </w:rPr>
+        <w:t>;</w:t>
+      </w:r>
+    </w:p>
+    <w:p>
+      <w:pPr>
+        <w:spacing w:line="240" w:lineRule="auto"/>
+        <w:rPr>
+          <w:rFonts w:ascii="Times New Roman" w:hAnsi="Times New Roman" w:cs="Times New Roman"/>
+          <w:sz w:val="22"/>
+          <w:szCs w:val="22"/>
+          <w:lang w:val="en-SG" w:eastAsia="zh-CN"/>
+        </w:rPr>
+      </w:pPr>
+      <m:oMath>
+        <m:r>
+          <w:rPr>
+            <w:rFonts w:ascii="Cambria Math" w:hAnsi="Cambria Math" w:cs="Times New Roman"/>
+            <w:sz w:val="22"/>
+            <w:szCs w:val="22"/>
+            <w:lang w:val="en-SG" w:eastAsia="zh-CN"/>
+          </w:rPr>
+          <m:t>p=2</m:t>
+        </m:r>
+        <m:r>
+          <w:rPr>
+            <w:rFonts w:ascii="Cambria Math" w:hAnsi="Cambria Math" w:cs="Times New Roman"/>
+            <w:sz w:val="22"/>
+            <w:szCs w:val="22"/>
+            <w:lang w:val="en-SG" w:eastAsia="zh-CN"/>
+          </w:rPr>
+          <m:t xml:space="preserve"> </m:t>
+        </m:r>
+      </m:oMath>
+      <w:r>
+        <w:rPr>
+          <w:rFonts w:ascii="Times New Roman" w:hAnsi="Times New Roman" w:cs="Times New Roman"/>
+          <w:sz w:val="22"/>
+          <w:szCs w:val="22"/>
+          <w:lang w:val="en-SG" w:eastAsia="zh-CN"/>
+        </w:rPr>
+        <w:t>ensures smoother convergence.</w:t>
+      </w:r>
+    </w:p>
+    <w:p>
+      <w:pPr>
+        <w:spacing w:line="240" w:lineRule="auto"/>
+        <w:rPr>
+          <w:rFonts w:ascii="Times New Roman" w:hAnsi="Times New Roman" w:cs="Times New Roman" w:hint="eastAsia"/>
+          <w:sz w:val="22"/>
+          <w:szCs w:val="22"/>
+          <w:lang w:val="en-SG" w:eastAsia="zh-CN"/>
+        </w:rPr>
+      </w:pPr>
+    </w:p>
+    <w:p>
+      <w:pPr>
+        <w:spacing w:line="240" w:lineRule="auto"/>
+        <w:jc w:val="both"/>
+        <w:rPr>
+          <w:rFonts w:ascii="Times New Roman" w:eastAsia="Times New Roman" w:hAnsi="Times New Roman" w:cs="Times New Roman"/>
+          <w:sz w:val="22"/>
+          <w:szCs w:val="22"/>
+          <w:lang w:val="en-SG" w:eastAsia="zh-CN"/>
+        </w:rPr>
+      </w:pPr>
+      <w:r>
+        <w:rPr>
+          <w:rFonts w:ascii="Times New Roman" w:eastAsia="Times New Roman" w:hAnsi="Times New Roman" w:cs="Times New Roman"/>
+          <w:sz w:val="22"/>
+          <w:szCs w:val="22"/>
+          <w:lang w:val="en-SG" w:eastAsia="zh-CN"/>
+        </w:rPr>
+        <w:t>(4) Optimization Process</w:t>
+      </w:r>
+    </w:p>
+    <w:p>
+      <w:pPr>
+        <w:spacing w:line="240" w:lineRule="auto"/>
+        <w:jc w:val="both"/>
+        <w:rPr>
+          <w:rFonts w:ascii="Times New Roman" w:hAnsi="Times New Roman" w:cs="Times New Roman"/>
+          <w:sz w:val="22"/>
+          <w:szCs w:val="22"/>
+          <w:lang w:eastAsia="zh-CN"/>
+        </w:rPr>
+      </w:pPr>
+      <w:r>
+        <w:rPr>
+          <w:rFonts w:ascii="Times New Roman" w:eastAsia="Times New Roman" w:hAnsi="Times New Roman" w:cs="Times New Roman"/>
+          <w:sz w:val="22"/>
+          <w:szCs w:val="22"/>
+          <w:lang w:eastAsia="zh-CN"/>
+        </w:rPr>
+        <w:t>This study employs Galapagos as an optimizer within the Grasshopper environment to solve for lighting control strategies under varying occupancy distribution conditions. The optimization objective is the single-objective penalty-based fitness function defined in the previous section, executed in Minimize mode. All decision variables—including the dimming control parameters for the three rows of ceiling lights and the 24 task lights—were encoded as Sliders and input into Galapagos.</w:t>
+      </w:r>
+    </w:p>
+    <w:p>
+      <w:pPr>
+        <w:spacing w:line="240" w:lineRule="auto"/>
+        <w:jc w:val="both"/>
+        <w:rPr>
+          <w:rFonts w:ascii="Times New Roman" w:hAnsi="Times New Roman" w:cs="Times New Roman"/>
+          <w:sz w:val="22"/>
+          <w:szCs w:val="22"/>
+          <w:lang w:eastAsia="zh-CN"/>
+        </w:rPr>
+      </w:pPr>
+      <w:r>
+        <w:rPr>
+          <w:rFonts w:ascii="Times New Roman" w:eastAsia="Times New Roman" w:hAnsi="Times New Roman" w:cs="Times New Roman"/>
+          <w:sz w:val="22"/>
+          <w:szCs w:val="22"/>
+          <w:lang w:eastAsia="zh-CN"/>
+        </w:rPr>
+        <w:t xml:space="preserve">For each occupancy distribution scenario, Galapagos iteratively evolved combinations of decision variables through evolutionary algorithms. It simultaneously invoked </w:t>
       </w:r>
       <w:proofErr w:type="spellStart"/>
       <w:r>
@@ -2235,7 +4217,7 @@
           <w:rFonts w:ascii="Times New Roman" w:eastAsia="Times New Roman" w:hAnsi="Times New Roman" w:cs="Times New Roman"/>
           <w:sz w:val="22"/>
           <w:szCs w:val="22"/>
-          <w:lang w:val="en-SG" w:eastAsia="zh-CN"/>
+          <w:lang w:eastAsia="zh-CN"/>
         </w:rPr>
         <w:t>ClimateStudio</w:t>
       </w:r>
@@ -2245,18 +4227,9 @@
           <w:rFonts w:ascii="Times New Roman" w:eastAsia="Times New Roman" w:hAnsi="Times New Roman" w:cs="Times New Roman"/>
           <w:sz w:val="22"/>
           <w:szCs w:val="22"/>
-          <w:lang w:val="en-SG" w:eastAsia="zh-CN"/>
-        </w:rPr>
-        <w:t xml:space="preserve">, outputting metrics including lighting energy consumption and visual light </w:t>
-      </w:r>
-      <w:r>
-        <w:rPr>
-          <w:rFonts w:ascii="Times New Roman" w:eastAsia="Times New Roman" w:hAnsi="Times New Roman" w:cs="Times New Roman"/>
-          <w:sz w:val="22"/>
-          <w:szCs w:val="22"/>
-          <w:lang w:val="en-SG" w:eastAsia="zh-CN"/>
-        </w:rPr>
-        <w:t>comfort calculated based on specific occupancy distributions. The comfort metric is derived from a comprehensive assessment of work surface illuminance.</w:t>
+          <w:lang w:eastAsia="zh-CN"/>
+        </w:rPr>
+        <w:t xml:space="preserve"> and Python scripts to compute real-time illuminance, uniformity, and total power for both task zones and surrounding areas. The penalty function imposes high penalties on any solution failing to meet the 500/300 lux and 0.7/0.5 uniformity requirements, automatically eliminating them during evolution. Ultimately, the optimizer converges to the control vector with the lowest energy consumption within the feasible solution set.</w:t>
       </w:r>
     </w:p>
     <w:p>
@@ -2267,17 +4240,35 @@
           <w:rFonts w:ascii="Times New Roman" w:eastAsia="Times New Roman" w:hAnsi="Times New Roman" w:cs="Times New Roman"/>
           <w:sz w:val="22"/>
           <w:szCs w:val="22"/>
-          <w:lang w:val="en-SG" w:eastAsia="zh-CN"/>
-        </w:rPr>
-      </w:pPr>
-      <w:r>
-        <w:rPr>
-          <w:rFonts w:ascii="Times New Roman" w:eastAsia="Times New Roman" w:hAnsi="Times New Roman" w:cs="Times New Roman"/>
-          <w:sz w:val="22"/>
-          <w:szCs w:val="22"/>
-          <w:lang w:val="en-SG" w:eastAsia="zh-CN"/>
-        </w:rPr>
-        <w:t>(4) Optimization Process</w:t>
+          <w:lang w:eastAsia="zh-CN"/>
+        </w:rPr>
+      </w:pPr>
+      <w:r>
+        <w:rPr>
+          <w:rFonts w:ascii="Times New Roman" w:eastAsia="Times New Roman" w:hAnsi="Times New Roman" w:cs="Times New Roman"/>
+          <w:sz w:val="22"/>
+          <w:szCs w:val="22"/>
+          <w:lang w:eastAsia="zh-CN"/>
+        </w:rPr>
+        <w:t>For each occupancy pattern, Galapagos derives an optimal solution comprising the optimal combination of three ceiling light levels and 24 task light levels</w:t>
+      </w:r>
+      <w:r>
+        <w:rPr>
+          <w:rFonts w:ascii="Times New Roman" w:hAnsi="Times New Roman" w:cs="Times New Roman" w:hint="eastAsia"/>
+          <w:sz w:val="22"/>
+          <w:szCs w:val="22"/>
+          <w:lang w:eastAsia="zh-CN"/>
+        </w:rPr>
+        <w:t>.</w:t>
+      </w:r>
+      <w:r>
+        <w:rPr>
+          <w:rFonts w:ascii="Times New Roman" w:eastAsia="Times New Roman" w:hAnsi="Times New Roman" w:cs="Times New Roman"/>
+          <w:sz w:val="22"/>
+          <w:szCs w:val="22"/>
+          <w:lang w:eastAsia="zh-CN"/>
+        </w:rPr>
+        <w:t xml:space="preserve"> This outcome constitutes the Balanced Light Control Strategy for the corresponding occupancy scenario, serving subsequent energy consumption comparisons and surrogate model training.</w:t>
       </w:r>
     </w:p>
     <w:p>
@@ -2298,43 +4289,8 @@
           <w:szCs w:val="22"/>
           <w:lang w:val="en-SG" w:eastAsia="zh-CN"/>
         </w:rPr>
-        <w:t xml:space="preserve">This study adopts dual optimization objectives of lighting energy consumption and visual light comfort, seeking a balanced relationship between them within a multi-objective optimization framework. In practice, a constrained single-objective optimization method was employed: minimizing lighting energy consumption as the primary goal while setting visual comfort thresholds as constraints. The optimizer iteratively adjusted control parameters for background systems and PECS during simulation cycles until optimal solutions were obtained. The </w:t>
-      </w:r>
-      <w:r>
-        <w:rPr>
-          <w:rFonts w:ascii="Times New Roman" w:eastAsia="Times New Roman" w:hAnsi="Times New Roman" w:cs="Times New Roman"/>
-          <w:sz w:val="22"/>
-          <w:szCs w:val="22"/>
-          <w:lang w:val="en-SG" w:eastAsia="zh-CN"/>
-        </w:rPr>
-        <w:t>outcome</w:t>
-      </w:r>
-      <w:r>
-        <w:rPr>
-          <w:rFonts w:ascii="Times New Roman" w:eastAsia="Times New Roman" w:hAnsi="Times New Roman" w:cs="Times New Roman"/>
-          <w:sz w:val="22"/>
-          <w:szCs w:val="22"/>
-          <w:lang w:val="en-SG" w:eastAsia="zh-CN"/>
-        </w:rPr>
-        <w:t xml:space="preserve"> </w:t>
-      </w:r>
-      <w:r>
-        <w:rPr>
-          <w:rFonts w:ascii="Times New Roman" w:eastAsia="Times New Roman" w:hAnsi="Times New Roman" w:cs="Times New Roman"/>
-          <w:sz w:val="22"/>
-          <w:szCs w:val="22"/>
-          <w:lang w:val="en-SG" w:eastAsia="zh-CN"/>
-        </w:rPr>
-        <w:t>indicates</w:t>
-      </w:r>
-      <w:r>
-        <w:rPr>
-          <w:rFonts w:ascii="Times New Roman" w:eastAsia="Times New Roman" w:hAnsi="Times New Roman" w:cs="Times New Roman"/>
-          <w:sz w:val="22"/>
-          <w:szCs w:val="22"/>
-          <w:lang w:val="en-SG" w:eastAsia="zh-CN"/>
-        </w:rPr>
-        <w:t xml:space="preserve"> balanced light control strategies tailored to varying occupancy distributions.</w:t>
+        <w:lastRenderedPageBreak/>
+        <w:t>(5) Surrogate Model Construction</w:t>
       </w:r>
     </w:p>
     <w:p>
@@ -2342,20 +4298,21 @@
         <w:spacing w:line="240" w:lineRule="auto"/>
         <w:jc w:val="both"/>
         <w:rPr>
-          <w:rFonts w:ascii="Times New Roman" w:eastAsia="Times New Roman" w:hAnsi="Times New Roman" w:cs="Times New Roman"/>
-          <w:sz w:val="22"/>
-          <w:szCs w:val="22"/>
-          <w:lang w:val="en-SG" w:eastAsia="zh-CN"/>
-        </w:rPr>
-      </w:pPr>
-      <w:r>
-        <w:rPr>
-          <w:rFonts w:ascii="Times New Roman" w:eastAsia="Times New Roman" w:hAnsi="Times New Roman" w:cs="Times New Roman"/>
-          <w:sz w:val="22"/>
-          <w:szCs w:val="22"/>
-          <w:lang w:val="en-SG" w:eastAsia="zh-CN"/>
-        </w:rPr>
-        <w:t>(5) Surrogate Model Construction</w:t>
+          <w:rFonts w:ascii="Times New Roman" w:hAnsi="Times New Roman" w:cs="Times New Roman"/>
+          <w:sz w:val="22"/>
+          <w:szCs w:val="22"/>
+          <w:lang w:val="en-SG" w:eastAsia="zh-CN"/>
+        </w:rPr>
+      </w:pPr>
+      <w:r>
+        <w:rPr>
+          <w:rFonts w:ascii="Times New Roman" w:hAnsi="Times New Roman" w:cs="Times New Roman" w:hint="eastAsia"/>
+          <w:sz w:val="22"/>
+          <w:szCs w:val="22"/>
+          <w:highlight w:val="yellow"/>
+          <w:lang w:val="en-SG" w:eastAsia="zh-CN"/>
+        </w:rPr>
+        <w:t>FOR GUANLI</w:t>
       </w:r>
     </w:p>
     <w:p>
@@ -2376,44 +4333,7 @@
           <w:szCs w:val="22"/>
           <w:lang w:val="en-SG" w:eastAsia="zh-CN"/>
         </w:rPr>
-        <w:lastRenderedPageBreak/>
-        <w:t xml:space="preserve">For optimization results under various occupancy distributions, training data pairs (Occupancy Distribution – Balanced Strategy) </w:t>
-      </w:r>
-      <w:r>
-        <w:rPr>
-          <w:rFonts w:ascii="Times New Roman" w:eastAsia="Times New Roman" w:hAnsi="Times New Roman" w:cs="Times New Roman"/>
-          <w:sz w:val="22"/>
-          <w:szCs w:val="22"/>
-          <w:lang w:val="en-SG" w:eastAsia="zh-CN"/>
-        </w:rPr>
-        <w:t>were</w:t>
-      </w:r>
-      <w:r>
-        <w:rPr>
-          <w:rFonts w:ascii="Times New Roman" w:eastAsia="Times New Roman" w:hAnsi="Times New Roman" w:cs="Times New Roman"/>
-          <w:sz w:val="22"/>
-          <w:szCs w:val="22"/>
-          <w:lang w:val="en-SG" w:eastAsia="zh-CN"/>
-        </w:rPr>
-        <w:t xml:space="preserve"> generated. A machine learning model </w:t>
-      </w:r>
-      <w:r>
-        <w:rPr>
-          <w:rFonts w:ascii="Times New Roman" w:eastAsia="Times New Roman" w:hAnsi="Times New Roman" w:cs="Times New Roman"/>
-          <w:sz w:val="22"/>
-          <w:szCs w:val="22"/>
-          <w:lang w:val="en-SG" w:eastAsia="zh-CN"/>
-        </w:rPr>
-        <w:t>was</w:t>
-      </w:r>
-      <w:r>
-        <w:rPr>
-          <w:rFonts w:ascii="Times New Roman" w:eastAsia="Times New Roman" w:hAnsi="Times New Roman" w:cs="Times New Roman"/>
-          <w:sz w:val="22"/>
-          <w:szCs w:val="22"/>
-          <w:lang w:val="en-SG" w:eastAsia="zh-CN"/>
-        </w:rPr>
-        <w:t xml:space="preserve"> employed to establish a surrogate prediction framework.</w:t>
+        <w:t>(6) Case Validation</w:t>
       </w:r>
     </w:p>
     <w:p>
@@ -2424,17 +4344,17 @@
           <w:rFonts w:ascii="Times New Roman" w:eastAsia="Times New Roman" w:hAnsi="Times New Roman" w:cs="Times New Roman"/>
           <w:sz w:val="22"/>
           <w:szCs w:val="22"/>
-          <w:lang w:val="en-SG" w:eastAsia="zh-CN"/>
-        </w:rPr>
-      </w:pPr>
-      <w:r>
-        <w:rPr>
-          <w:rFonts w:ascii="Times New Roman" w:eastAsia="Times New Roman" w:hAnsi="Times New Roman" w:cs="Times New Roman"/>
-          <w:sz w:val="22"/>
-          <w:szCs w:val="22"/>
-          <w:lang w:val="en-SG" w:eastAsia="zh-CN"/>
-        </w:rPr>
-        <w:t>(6) Case Validation</w:t>
+          <w:lang w:eastAsia="zh-CN"/>
+        </w:rPr>
+      </w:pPr>
+      <w:r>
+        <w:rPr>
+          <w:rFonts w:ascii="Times New Roman" w:eastAsia="Times New Roman" w:hAnsi="Times New Roman" w:cs="Times New Roman"/>
+          <w:sz w:val="22"/>
+          <w:szCs w:val="22"/>
+          <w:lang w:eastAsia="zh-CN"/>
+        </w:rPr>
+        <w:t>To validate the applicability of this method in real office scenarios, this study conducted a case analysis using historical occupancy data from BEE Hub. First, the actual occupancy recorded by sensors within the building was converted into an hourly occupancy matrix, followed by necessary data cleaning and temporal classification. Subsequently, the actual occupancy distribution for each time period was input into the proxy model to generate corresponding lighting control strategies, based on which lighting energy consumption was calculated. To assess energy-saving potential, this study compared the hybrid lighting strategy based on the surrogate model with a traditional centralized lighting strategy and a strategy combining ceiling lights and task lights without dynamic adjustment based on occupancy. Furthermore, energy consumption differences across the entire office cycle were summarized and analyzed to quantify the energy-saving effects of this method under actual operating conditions.</w:t>
       </w:r>
     </w:p>
     <w:p>
@@ -2442,256 +4362,852 @@
         <w:spacing w:line="240" w:lineRule="auto"/>
         <w:jc w:val="both"/>
         <w:rPr>
-          <w:rFonts w:ascii="Times New Roman" w:eastAsia="Times New Roman" w:hAnsi="Times New Roman" w:cs="Times New Roman"/>
-          <w:sz w:val="22"/>
-          <w:szCs w:val="22"/>
-          <w:lang w:val="en-SG" w:eastAsia="zh-CN"/>
-        </w:rPr>
-      </w:pPr>
-      <w:r>
-        <w:rPr>
-          <w:rFonts w:ascii="Times New Roman" w:eastAsia="Times New Roman" w:hAnsi="Times New Roman" w:cs="Times New Roman"/>
-          <w:sz w:val="22"/>
-          <w:szCs w:val="22"/>
-          <w:lang w:val="en-SG" w:eastAsia="zh-CN"/>
-        </w:rPr>
-        <w:t xml:space="preserve">Using </w:t>
-      </w:r>
-      <w:r>
-        <w:rPr>
-          <w:rFonts w:ascii="Times New Roman" w:eastAsia="Times New Roman" w:hAnsi="Times New Roman" w:cs="Times New Roman"/>
-          <w:sz w:val="22"/>
-          <w:szCs w:val="22"/>
-          <w:lang w:val="en-SG" w:eastAsia="zh-CN"/>
-        </w:rPr>
-        <w:t>historical</w:t>
-      </w:r>
-      <w:r>
-        <w:rPr>
-          <w:rFonts w:ascii="Times New Roman" w:eastAsia="Times New Roman" w:hAnsi="Times New Roman" w:cs="Times New Roman"/>
-          <w:sz w:val="22"/>
-          <w:szCs w:val="22"/>
-          <w:lang w:val="en-SG" w:eastAsia="zh-CN"/>
-        </w:rPr>
-        <w:t xml:space="preserve"> occupancy data from a real office space (BEE Hub) as input</w:t>
-      </w:r>
-      <w:r>
-        <w:rPr>
-          <w:rFonts w:ascii="Times New Roman" w:eastAsia="Times New Roman" w:hAnsi="Times New Roman" w:cs="Times New Roman"/>
-          <w:sz w:val="22"/>
-          <w:szCs w:val="22"/>
-          <w:lang w:val="en-SG" w:eastAsia="zh-CN"/>
-        </w:rPr>
-        <w:t xml:space="preserve"> </w:t>
-      </w:r>
-      <w:r>
-        <w:fldChar w:fldCharType="begin"/>
-      </w:r>
-      <w:r>
-        <w:instrText xml:space="preserve"> ADDIN ZOTERO_ITEM CSL_CITATION {"citationID":"oF0j2LRS","properties":{"formattedCitation":"(Tekler et al., 2022)","plainCitation":"(Tekler et al., 2022)","noteIndex":0},"citationItems":[{"id":4929,"uris":["http://zotero.org/users/13485095/items/93YXF7TH"],"itemData":{"id":4929,"type":"article-journal","abstract":"The availability of the building’s operation data and occupancy information has been crucial to support the evaluation of existing models and development of new data-driven approaches. This paper describes a comprehensive dataset consisting of indoor environmental conditions, Wi-Fi connected devices, energy consumption of end uses (i.e., HVAC, lighting, plug loads and fans), HVAC operations, and outdoor weather conditions collected through various heterogeneous sensors together with the ground truth occupant presence and count information for five rooms located in a university environment. The five rooms include two different-sized lecture rooms, an office space for administrative staff, an office space for researchers, and a library space accessible to all students. A total of 181 days of data was collected from all five rooms at a sampling resolution of 5 minutes. This dataset can be used for benchmarking and supporting data-driven approaches in the field of occupancy prediction and occupant behaviour modelling, building simulation and control, energy forecasting and various building analytics.","container-title":"Building Simulation","DOI":"10.1007/s12273-022-0925-9","ISSN":"1996-8744","issue":"12","journalAbbreviation":"Build. Simul.","language":"en","note":"TLDR: A comprehensive dataset consisting of indoor environmental conditions, Wi-Fi connected devices, energy consumption of end uses, HVAC operations, and outdoor weather conditions collected through various heterogeneous sensors together with the ground truth occupant presence and count information for five rooms located in a university environment is described.","page":"2127-2137","source":"Springer Link","title":"ROBOD, room-level occupancy and building operation dataset","volume":"15","author":[{"family":"Tekler","given":"Zeynep Duygu"},{"family":"Ono","given":"Eikichi"},{"family":"Peng","given":"Yuzhen"},{"family":"Zhan","given":"Sicheng"},{"family":"Lasternas","given":"Bertrand"},{"family":"Chong","given":"Adrian"}],"issued":{"date-parts":[["2022",12,1]]}}}],"schema":"https://github.com/citation-style-language/schema/raw/master/csl-citation.json"} </w:instrText>
-      </w:r>
-      <w:r>
-        <w:fldChar w:fldCharType="separate"/>
-      </w:r>
-      <w:r>
-        <w:rPr>
-          <w:rFonts w:ascii="Times New Roman" w:eastAsia="Times New Roman" w:hAnsi="Times New Roman" w:cs="Times New Roman"/>
-          <w:sz w:val="20"/>
-          <w:szCs w:val="20"/>
-        </w:rPr>
-        <w:t>(Tekler et al., 2022)</w:t>
-      </w:r>
-      <w:r>
-        <w:fldChar w:fldCharType="end"/>
-      </w:r>
-      <w:r>
-        <w:rPr>
-          <w:rFonts w:ascii="Times New Roman" w:eastAsia="Times New Roman" w:hAnsi="Times New Roman" w:cs="Times New Roman"/>
-          <w:sz w:val="22"/>
-          <w:szCs w:val="22"/>
-          <w:lang w:val="en-SG" w:eastAsia="zh-CN"/>
-        </w:rPr>
-        <w:t>, the energy consumption differences between traditional background systems and the balanced control strategy are compared. This evaluates the energy-saving potential and computational efficiency of the proposed method.</w:t>
-      </w:r>
-    </w:p>
-    <w:p>
-      <w:pPr>
-        <w:spacing w:line="240" w:lineRule="auto"/>
-        <w:jc w:val="both"/>
-        <w:rPr>
-          <w:rFonts w:ascii="Times New Roman" w:eastAsia="Times New Roman" w:hAnsi="Times New Roman" w:cs="Times New Roman"/>
-          <w:sz w:val="22"/>
-          <w:szCs w:val="22"/>
-          <w:lang w:val="en-SG" w:eastAsia="zh-CN"/>
-        </w:rPr>
-      </w:pPr>
-    </w:p>
-    <w:p>
-      <w:pPr>
-        <w:spacing w:line="240" w:lineRule="auto"/>
-        <w:jc w:val="both"/>
-        <w:rPr>
-          <w:rFonts w:ascii="Times New Roman" w:eastAsia="Times New Roman" w:hAnsi="Times New Roman" w:cs="Times New Roman"/>
+          <w:rFonts w:ascii="Times New Roman" w:hAnsi="Times New Roman" w:cs="Times New Roman"/>
           <w:b/>
           <w:bCs/>
           <w:sz w:val="22"/>
           <w:szCs w:val="22"/>
-          <w:lang w:val="en-SG" w:eastAsia="zh-CN"/>
-        </w:rPr>
-      </w:pPr>
-      <w:r>
-        <w:rPr>
-          <w:rFonts w:ascii="Times New Roman" w:eastAsia="Times New Roman" w:hAnsi="Times New Roman" w:cs="Times New Roman"/>
+          <w:lang w:eastAsia="zh-CN"/>
+        </w:rPr>
+      </w:pPr>
+    </w:p>
+    <w:p>
+      <w:pPr>
+        <w:spacing w:line="240" w:lineRule="auto"/>
+        <w:jc w:val="both"/>
+        <w:rPr>
+          <w:rFonts w:ascii="Times New Roman" w:hAnsi="Times New Roman" w:cs="Times New Roman"/>
           <w:b/>
           <w:bCs/>
           <w:sz w:val="22"/>
           <w:szCs w:val="22"/>
           <w:lang w:val="en-SG" w:eastAsia="zh-CN"/>
         </w:rPr>
-        <w:t xml:space="preserve">AI </w:t>
-      </w:r>
-      <w:r>
-        <w:rPr>
-          <w:rFonts w:ascii="Times New Roman" w:eastAsia="Times New Roman" w:hAnsi="Times New Roman" w:cs="Times New Roman"/>
+      </w:pPr>
+      <w:r>
+        <w:rPr>
+          <w:rFonts w:ascii="Times New Roman" w:hAnsi="Times New Roman" w:cs="Times New Roman" w:hint="eastAsia"/>
           <w:b/>
           <w:bCs/>
           <w:sz w:val="22"/>
           <w:szCs w:val="22"/>
           <w:lang w:val="en-SG" w:eastAsia="zh-CN"/>
         </w:rPr>
-        <w:t>ACKNOWLEDGEMENT</w:t>
-      </w:r>
-    </w:p>
-    <w:p>
-      <w:pPr>
-        <w:spacing w:line="240" w:lineRule="auto"/>
-        <w:rPr>
-          <w:rFonts w:ascii="Times New Roman" w:eastAsia="Times New Roman" w:hAnsi="Times New Roman" w:cs="Times New Roman"/>
-          <w:sz w:val="22"/>
-          <w:szCs w:val="22"/>
-          <w:lang w:val="en-SG" w:eastAsia="zh-CN"/>
-        </w:rPr>
-      </w:pPr>
-      <w:r>
-        <w:rPr>
-          <w:rFonts w:ascii="Times New Roman" w:eastAsia="Times New Roman" w:hAnsi="Times New Roman" w:cs="Times New Roman"/>
-          <w:sz w:val="22"/>
-          <w:szCs w:val="22"/>
-          <w:lang w:val="en-SG" w:eastAsia="zh-CN"/>
-        </w:rPr>
-        <w:t>Use</w:t>
-      </w:r>
-      <w:r>
-        <w:rPr>
-          <w:rFonts w:ascii="Times New Roman" w:eastAsia="Times New Roman" w:hAnsi="Times New Roman" w:cs="Times New Roman"/>
-          <w:sz w:val="22"/>
-          <w:szCs w:val="22"/>
-          <w:lang w:val="en-SG" w:eastAsia="zh-CN"/>
-        </w:rPr>
-        <w:t xml:space="preserve"> ChatGPT </w:t>
-      </w:r>
-      <w:r>
-        <w:rPr>
-          <w:rFonts w:ascii="Times New Roman" w:eastAsia="Times New Roman" w:hAnsi="Times New Roman" w:cs="Times New Roman"/>
-          <w:sz w:val="22"/>
-          <w:szCs w:val="22"/>
-          <w:lang w:val="en-SG" w:eastAsia="zh-CN"/>
-        </w:rPr>
-        <w:t>to help</w:t>
-      </w:r>
-      <w:r>
-        <w:rPr>
-          <w:rFonts w:ascii="Times New Roman" w:eastAsia="Times New Roman" w:hAnsi="Times New Roman" w:cs="Times New Roman"/>
-          <w:sz w:val="22"/>
-          <w:szCs w:val="22"/>
-          <w:lang w:val="en-SG" w:eastAsia="zh-CN"/>
-        </w:rPr>
-        <w:t xml:space="preserve"> understand the </w:t>
-      </w:r>
+        <w:t>RESULTS</w:t>
+      </w:r>
+    </w:p>
+    <w:p>
+      <w:pPr>
+        <w:spacing w:line="240" w:lineRule="auto"/>
+        <w:jc w:val="both"/>
+        <w:rPr>
+          <w:rFonts w:ascii="Times New Roman" w:hAnsi="Times New Roman" w:cs="Times New Roman"/>
+          <w:sz w:val="22"/>
+          <w:szCs w:val="22"/>
+          <w:lang w:eastAsia="zh-CN"/>
+        </w:rPr>
+      </w:pPr>
+      <w:r>
+        <w:rPr>
+          <w:rFonts w:ascii="Times New Roman" w:hAnsi="Times New Roman" w:cs="Times New Roman"/>
+          <w:sz w:val="22"/>
+          <w:szCs w:val="22"/>
+          <w:lang w:eastAsia="zh-CN"/>
+        </w:rPr>
+        <w:t>This section first presents the training results and performance evaluation of the surrogate model, including training parameter settings, loss function convergence, and model accuracy assessment. Subsequently, the study conducts comprehensive validation using historical occupancy data from BEE Hub to evaluate the proposed framework's applicability and energy-saving potential under dynamic occupancy conditions.</w:t>
+      </w:r>
+    </w:p>
+    <w:p>
+      <w:pPr>
+        <w:spacing w:line="240" w:lineRule="auto"/>
+        <w:jc w:val="both"/>
+        <w:rPr>
+          <w:rFonts w:ascii="Times New Roman" w:hAnsi="Times New Roman" w:cs="Times New Roman"/>
+          <w:sz w:val="22"/>
+          <w:szCs w:val="22"/>
+          <w:lang w:eastAsia="zh-CN"/>
+        </w:rPr>
+      </w:pPr>
       <w:r>
         <w:rPr>
           <w:rFonts w:ascii="Times New Roman" w:hAnsi="Times New Roman" w:cs="Times New Roman" w:hint="eastAsia"/>
           <w:sz w:val="22"/>
           <w:szCs w:val="22"/>
-          <w:lang w:val="en-SG" w:eastAsia="zh-CN"/>
-        </w:rPr>
-        <w:t xml:space="preserve">possible </w:t>
-      </w:r>
-      <w:r>
-        <w:rPr>
-          <w:rFonts w:ascii="Times New Roman" w:eastAsia="Times New Roman" w:hAnsi="Times New Roman" w:cs="Times New Roman"/>
-          <w:sz w:val="22"/>
-          <w:szCs w:val="22"/>
-          <w:lang w:val="en-SG" w:eastAsia="zh-CN"/>
-        </w:rPr>
-        <w:t>optimization process.</w:t>
-      </w:r>
-    </w:p>
-    <w:p>
-      <w:pPr>
-        <w:spacing w:line="240" w:lineRule="auto"/>
-        <w:rPr>
-          <w:rFonts w:ascii="Times New Roman" w:eastAsia="Times New Roman" w:hAnsi="Times New Roman" w:cs="Times New Roman"/>
-          <w:sz w:val="22"/>
-          <w:szCs w:val="22"/>
-          <w:lang w:val="en-SG" w:eastAsia="zh-CN"/>
-        </w:rPr>
-      </w:pPr>
-      <w:r>
-        <w:rPr>
-          <w:rFonts w:ascii="Times New Roman" w:eastAsia="Times New Roman" w:hAnsi="Times New Roman" w:cs="Times New Roman"/>
-          <w:sz w:val="22"/>
-          <w:szCs w:val="22"/>
-          <w:lang w:val="en-SG" w:eastAsia="zh-CN"/>
-        </w:rPr>
-        <w:t xml:space="preserve">Use </w:t>
+          <w:lang w:eastAsia="zh-CN"/>
+        </w:rPr>
+        <w:t>Surrogate Model Training Performance</w:t>
+      </w:r>
+    </w:p>
+    <w:p>
+      <w:pPr>
+        <w:spacing w:line="240" w:lineRule="auto"/>
+        <w:jc w:val="both"/>
+        <w:rPr>
+          <w:rFonts w:ascii="Times New Roman" w:hAnsi="Times New Roman" w:cs="Times New Roman"/>
+          <w:sz w:val="22"/>
+          <w:szCs w:val="22"/>
+          <w:lang w:eastAsia="zh-CN"/>
+        </w:rPr>
+      </w:pPr>
+      <w:r>
+        <w:rPr>
+          <w:rFonts w:ascii="Times New Roman" w:hAnsi="Times New Roman" w:cs="Times New Roman"/>
+          <w:sz w:val="22"/>
+          <w:szCs w:val="22"/>
+          <w:lang w:eastAsia="zh-CN"/>
+        </w:rPr>
+        <w:t>To efficiently predict optimal lighting strategies under varying occupancy conditions, this study employs a Multi-Layer Perceptron (MLP) as a surrogate model, trained on data pairs generated through simulation-optimization. Training parameters are as follows:</w:t>
+      </w:r>
+    </w:p>
+    <w:tbl>
+      <w:tblPr>
+        <w:tblStyle w:val="TableGrid"/>
+        <w:tblW w:w="0" w:type="auto"/>
+        <w:tblBorders>
+          <w:top w:val="none" w:sz="0" w:space="0" w:color="auto"/>
+          <w:left w:val="none" w:sz="0" w:space="0" w:color="auto"/>
+          <w:bottom w:val="none" w:sz="0" w:space="0" w:color="auto"/>
+          <w:right w:val="none" w:sz="0" w:space="0" w:color="auto"/>
+          <w:insideH w:val="none" w:sz="0" w:space="0" w:color="auto"/>
+          <w:insideV w:val="none" w:sz="0" w:space="0" w:color="auto"/>
+        </w:tblBorders>
+        <w:tblLook w:val="04A0" w:firstRow="1" w:lastRow="0" w:firstColumn="1" w:lastColumn="0" w:noHBand="0" w:noVBand="1"/>
+      </w:tblPr>
+      <w:tblGrid>
+        <w:gridCol w:w="2180"/>
+        <w:gridCol w:w="1907"/>
+        <w:gridCol w:w="1975"/>
+        <w:gridCol w:w="1649"/>
+        <w:gridCol w:w="1649"/>
+      </w:tblGrid>
+      <w:tr>
+        <w:tc>
+          <w:tcPr>
+            <w:tcW w:w="2180" w:type="dxa"/>
+            <w:tcBorders>
+              <w:bottom w:val="single" w:sz="4" w:space="0" w:color="auto"/>
+            </w:tcBorders>
+          </w:tcPr>
+          <w:p>
+            <w:pPr>
+              <w:jc w:val="both"/>
+              <w:rPr>
+                <w:rFonts w:ascii="Times New Roman" w:hAnsi="Times New Roman" w:cs="Times New Roman" w:hint="eastAsia"/>
+                <w:sz w:val="22"/>
+                <w:szCs w:val="22"/>
+                <w:lang w:eastAsia="zh-CN"/>
+              </w:rPr>
+            </w:pPr>
+            <w:r>
+              <w:rPr>
+                <w:rFonts w:ascii="Times New Roman" w:hAnsi="Times New Roman" w:cs="Times New Roman" w:hint="eastAsia"/>
+                <w:sz w:val="22"/>
+                <w:szCs w:val="22"/>
+                <w:lang w:eastAsia="zh-CN"/>
+              </w:rPr>
+              <w:t xml:space="preserve">Table </w:t>
+            </w:r>
+            <w:r>
+              <w:rPr>
+                <w:rFonts w:ascii="Times New Roman" w:hAnsi="Times New Roman" w:cs="Times New Roman" w:hint="eastAsia"/>
+                <w:sz w:val="22"/>
+                <w:szCs w:val="22"/>
+                <w:lang w:eastAsia="zh-CN"/>
+              </w:rPr>
+              <w:t>2</w:t>
+            </w:r>
+          </w:p>
+        </w:tc>
+        <w:tc>
+          <w:tcPr>
+            <w:tcW w:w="1907" w:type="dxa"/>
+            <w:tcBorders>
+              <w:bottom w:val="single" w:sz="4" w:space="0" w:color="auto"/>
+            </w:tcBorders>
+          </w:tcPr>
+          <w:p>
+            <w:pPr>
+              <w:jc w:val="both"/>
+              <w:rPr>
+                <w:rFonts w:ascii="Times New Roman" w:hAnsi="Times New Roman" w:cs="Times New Roman" w:hint="eastAsia"/>
+                <w:sz w:val="22"/>
+                <w:szCs w:val="22"/>
+                <w:lang w:eastAsia="zh-CN"/>
+              </w:rPr>
+            </w:pPr>
+          </w:p>
+        </w:tc>
+        <w:tc>
+          <w:tcPr>
+            <w:tcW w:w="1975" w:type="dxa"/>
+            <w:tcBorders>
+              <w:bottom w:val="single" w:sz="4" w:space="0" w:color="auto"/>
+            </w:tcBorders>
+          </w:tcPr>
+          <w:p>
+            <w:pPr>
+              <w:jc w:val="both"/>
+              <w:rPr>
+                <w:rFonts w:ascii="Times New Roman" w:hAnsi="Times New Roman" w:cs="Times New Roman" w:hint="eastAsia"/>
+                <w:sz w:val="22"/>
+                <w:szCs w:val="22"/>
+                <w:lang w:eastAsia="zh-CN"/>
+              </w:rPr>
+            </w:pPr>
+          </w:p>
+        </w:tc>
+        <w:tc>
+          <w:tcPr>
+            <w:tcW w:w="1649" w:type="dxa"/>
+            <w:tcBorders>
+              <w:bottom w:val="single" w:sz="4" w:space="0" w:color="auto"/>
+            </w:tcBorders>
+          </w:tcPr>
+          <w:p>
+            <w:pPr>
+              <w:jc w:val="both"/>
+              <w:rPr>
+                <w:rFonts w:ascii="Times New Roman" w:hAnsi="Times New Roman" w:cs="Times New Roman" w:hint="eastAsia"/>
+                <w:sz w:val="22"/>
+                <w:szCs w:val="22"/>
+                <w:lang w:eastAsia="zh-CN"/>
+              </w:rPr>
+            </w:pPr>
+          </w:p>
+        </w:tc>
+        <w:tc>
+          <w:tcPr>
+            <w:tcW w:w="1649" w:type="dxa"/>
+            <w:tcBorders>
+              <w:bottom w:val="single" w:sz="4" w:space="0" w:color="auto"/>
+            </w:tcBorders>
+          </w:tcPr>
+          <w:p>
+            <w:pPr>
+              <w:jc w:val="both"/>
+              <w:rPr>
+                <w:rFonts w:ascii="Times New Roman" w:hAnsi="Times New Roman" w:cs="Times New Roman" w:hint="eastAsia"/>
+                <w:sz w:val="22"/>
+                <w:szCs w:val="22"/>
+                <w:lang w:eastAsia="zh-CN"/>
+              </w:rPr>
+            </w:pPr>
+          </w:p>
+        </w:tc>
+      </w:tr>
+      <w:tr>
+        <w:tc>
+          <w:tcPr>
+            <w:tcW w:w="6062" w:type="dxa"/>
+            <w:gridSpan w:val="3"/>
+            <w:tcBorders>
+              <w:top w:val="single" w:sz="4" w:space="0" w:color="auto"/>
+              <w:bottom w:val="single" w:sz="4" w:space="0" w:color="auto"/>
+            </w:tcBorders>
+          </w:tcPr>
+          <w:p>
+            <w:pPr>
+              <w:jc w:val="both"/>
+              <w:rPr>
+                <w:rFonts w:ascii="Times New Roman" w:hAnsi="Times New Roman" w:cs="Times New Roman" w:hint="eastAsia"/>
+                <w:sz w:val="22"/>
+                <w:szCs w:val="22"/>
+                <w:lang w:eastAsia="zh-CN"/>
+              </w:rPr>
+            </w:pPr>
+            <w:r>
+              <w:rPr>
+                <w:rFonts w:ascii="Times New Roman" w:hAnsi="Times New Roman" w:cs="Times New Roman" w:hint="eastAsia"/>
+                <w:sz w:val="22"/>
+                <w:szCs w:val="22"/>
+                <w:lang w:eastAsia="zh-CN"/>
+              </w:rPr>
+              <w:t>The model training parameters</w:t>
+            </w:r>
+          </w:p>
+        </w:tc>
+        <w:tc>
+          <w:tcPr>
+            <w:tcW w:w="1649" w:type="dxa"/>
+            <w:tcBorders>
+              <w:bottom w:val="single" w:sz="4" w:space="0" w:color="auto"/>
+            </w:tcBorders>
+          </w:tcPr>
+          <w:p>
+            <w:pPr>
+              <w:jc w:val="both"/>
+              <w:rPr>
+                <w:rFonts w:ascii="Times New Roman" w:hAnsi="Times New Roman" w:cs="Times New Roman" w:hint="eastAsia"/>
+                <w:sz w:val="22"/>
+                <w:szCs w:val="22"/>
+                <w:lang w:eastAsia="zh-CN"/>
+              </w:rPr>
+            </w:pPr>
+          </w:p>
+        </w:tc>
+        <w:tc>
+          <w:tcPr>
+            <w:tcW w:w="1649" w:type="dxa"/>
+            <w:tcBorders>
+              <w:bottom w:val="single" w:sz="4" w:space="0" w:color="auto"/>
+            </w:tcBorders>
+          </w:tcPr>
+          <w:p>
+            <w:pPr>
+              <w:jc w:val="both"/>
+              <w:rPr>
+                <w:rFonts w:ascii="Times New Roman" w:hAnsi="Times New Roman" w:cs="Times New Roman" w:hint="eastAsia"/>
+                <w:sz w:val="22"/>
+                <w:szCs w:val="22"/>
+                <w:lang w:eastAsia="zh-CN"/>
+              </w:rPr>
+            </w:pPr>
+          </w:p>
+        </w:tc>
+      </w:tr>
+      <w:tr>
+        <w:tc>
+          <w:tcPr>
+            <w:tcW w:w="2180" w:type="dxa"/>
+            <w:tcBorders>
+              <w:top w:val="single" w:sz="4" w:space="0" w:color="auto"/>
+            </w:tcBorders>
+          </w:tcPr>
+          <w:p>
+            <w:pPr>
+              <w:jc w:val="both"/>
+              <w:rPr>
+                <w:rFonts w:ascii="Times New Roman" w:hAnsi="Times New Roman" w:cs="Times New Roman" w:hint="eastAsia"/>
+                <w:sz w:val="22"/>
+                <w:szCs w:val="22"/>
+                <w:lang w:eastAsia="zh-CN"/>
+              </w:rPr>
+            </w:pPr>
+            <w:r>
+              <w:rPr>
+                <w:rFonts w:ascii="Times New Roman" w:hAnsi="Times New Roman" w:cs="Times New Roman" w:hint="eastAsia"/>
+                <w:sz w:val="22"/>
+                <w:szCs w:val="22"/>
+                <w:lang w:eastAsia="zh-CN"/>
+              </w:rPr>
+              <w:t>Parameters</w:t>
+            </w:r>
+          </w:p>
+        </w:tc>
+        <w:tc>
+          <w:tcPr>
+            <w:tcW w:w="1907" w:type="dxa"/>
+            <w:tcBorders>
+              <w:top w:val="single" w:sz="4" w:space="0" w:color="auto"/>
+            </w:tcBorders>
+          </w:tcPr>
+          <w:p>
+            <w:pPr>
+              <w:jc w:val="both"/>
+              <w:rPr>
+                <w:rFonts w:ascii="Times New Roman" w:hAnsi="Times New Roman" w:cs="Times New Roman" w:hint="eastAsia"/>
+                <w:sz w:val="22"/>
+                <w:szCs w:val="22"/>
+                <w:lang w:eastAsia="zh-CN"/>
+              </w:rPr>
+            </w:pPr>
+            <w:r>
+              <w:rPr>
+                <w:rFonts w:ascii="Times New Roman" w:hAnsi="Times New Roman" w:cs="Times New Roman" w:hint="eastAsia"/>
+                <w:sz w:val="22"/>
+                <w:szCs w:val="22"/>
+                <w:lang w:eastAsia="zh-CN"/>
+              </w:rPr>
+              <w:t>Batch Size</w:t>
+            </w:r>
+          </w:p>
+        </w:tc>
+        <w:tc>
+          <w:tcPr>
+            <w:tcW w:w="1975" w:type="dxa"/>
+            <w:tcBorders>
+              <w:top w:val="single" w:sz="4" w:space="0" w:color="auto"/>
+            </w:tcBorders>
+          </w:tcPr>
+          <w:p>
+            <w:pPr>
+              <w:jc w:val="both"/>
+              <w:rPr>
+                <w:rFonts w:ascii="Times New Roman" w:hAnsi="Times New Roman" w:cs="Times New Roman" w:hint="eastAsia"/>
+                <w:sz w:val="22"/>
+                <w:szCs w:val="22"/>
+                <w:lang w:eastAsia="zh-CN"/>
+              </w:rPr>
+            </w:pPr>
+            <w:r>
+              <w:rPr>
+                <w:rFonts w:ascii="Times New Roman" w:hAnsi="Times New Roman" w:cs="Times New Roman" w:hint="eastAsia"/>
+                <w:sz w:val="22"/>
+                <w:szCs w:val="22"/>
+                <w:lang w:eastAsia="zh-CN"/>
+              </w:rPr>
+              <w:t>Epochs</w:t>
+            </w:r>
+          </w:p>
+        </w:tc>
+        <w:tc>
+          <w:tcPr>
+            <w:tcW w:w="1649" w:type="dxa"/>
+            <w:tcBorders>
+              <w:top w:val="single" w:sz="4" w:space="0" w:color="auto"/>
+            </w:tcBorders>
+          </w:tcPr>
+          <w:p>
+            <w:pPr>
+              <w:jc w:val="both"/>
+              <w:rPr>
+                <w:rFonts w:ascii="Times New Roman" w:hAnsi="Times New Roman" w:cs="Times New Roman" w:hint="eastAsia"/>
+                <w:sz w:val="22"/>
+                <w:szCs w:val="22"/>
+                <w:lang w:eastAsia="zh-CN"/>
+              </w:rPr>
+            </w:pPr>
+            <w:r>
+              <w:rPr>
+                <w:rFonts w:ascii="Times New Roman" w:hAnsi="Times New Roman" w:cs="Times New Roman" w:hint="eastAsia"/>
+                <w:sz w:val="22"/>
+                <w:szCs w:val="22"/>
+                <w:lang w:eastAsia="zh-CN"/>
+              </w:rPr>
+              <w:t>Learning Rate</w:t>
+            </w:r>
+          </w:p>
+        </w:tc>
+        <w:tc>
+          <w:tcPr>
+            <w:tcW w:w="1649" w:type="dxa"/>
+            <w:tcBorders>
+              <w:top w:val="single" w:sz="4" w:space="0" w:color="auto"/>
+            </w:tcBorders>
+          </w:tcPr>
+          <w:p>
+            <w:pPr>
+              <w:jc w:val="both"/>
+              <w:rPr>
+                <w:rFonts w:ascii="Times New Roman" w:hAnsi="Times New Roman" w:cs="Times New Roman" w:hint="eastAsia"/>
+                <w:sz w:val="22"/>
+                <w:szCs w:val="22"/>
+                <w:lang w:eastAsia="zh-CN"/>
+              </w:rPr>
+            </w:pPr>
+            <w:r>
+              <w:rPr>
+                <w:rFonts w:ascii="Times New Roman" w:hAnsi="Times New Roman" w:cs="Times New Roman" w:hint="eastAsia"/>
+                <w:sz w:val="22"/>
+                <w:szCs w:val="22"/>
+                <w:lang w:eastAsia="zh-CN"/>
+              </w:rPr>
+              <w:t>Validation Split</w:t>
+            </w:r>
+          </w:p>
+        </w:tc>
+      </w:tr>
+      <w:tr>
+        <w:tc>
+          <w:tcPr>
+            <w:tcW w:w="2180" w:type="dxa"/>
+          </w:tcPr>
+          <w:p>
+            <w:pPr>
+              <w:jc w:val="both"/>
+              <w:rPr>
+                <w:rFonts w:ascii="Times New Roman" w:hAnsi="Times New Roman" w:cs="Times New Roman" w:hint="eastAsia"/>
+                <w:sz w:val="22"/>
+                <w:szCs w:val="22"/>
+                <w:lang w:eastAsia="zh-CN"/>
+              </w:rPr>
+            </w:pPr>
+            <w:r>
+              <w:rPr>
+                <w:rFonts w:ascii="Times New Roman" w:hAnsi="Times New Roman" w:cs="Times New Roman" w:hint="eastAsia"/>
+                <w:sz w:val="22"/>
+                <w:szCs w:val="22"/>
+                <w:lang w:eastAsia="zh-CN"/>
+              </w:rPr>
+              <w:t>Value</w:t>
+            </w:r>
+          </w:p>
+        </w:tc>
+        <w:tc>
+          <w:tcPr>
+            <w:tcW w:w="1907" w:type="dxa"/>
+          </w:tcPr>
+          <w:p>
+            <w:pPr>
+              <w:jc w:val="both"/>
+              <w:rPr>
+                <w:rFonts w:ascii="Times New Roman" w:hAnsi="Times New Roman" w:cs="Times New Roman" w:hint="eastAsia"/>
+                <w:sz w:val="22"/>
+                <w:szCs w:val="22"/>
+                <w:lang w:eastAsia="zh-CN"/>
+              </w:rPr>
+            </w:pPr>
+            <w:r>
+              <w:rPr>
+                <w:rFonts w:ascii="Times New Roman" w:hAnsi="Times New Roman" w:cs="Times New Roman" w:hint="eastAsia"/>
+                <w:sz w:val="22"/>
+                <w:szCs w:val="22"/>
+                <w:lang w:eastAsia="zh-CN"/>
+              </w:rPr>
+              <w:t>32</w:t>
+            </w:r>
+          </w:p>
+        </w:tc>
+        <w:tc>
+          <w:tcPr>
+            <w:tcW w:w="1975" w:type="dxa"/>
+          </w:tcPr>
+          <w:p>
+            <w:pPr>
+              <w:jc w:val="both"/>
+              <w:rPr>
+                <w:rFonts w:ascii="Times New Roman" w:hAnsi="Times New Roman" w:cs="Times New Roman" w:hint="eastAsia"/>
+                <w:sz w:val="22"/>
+                <w:szCs w:val="22"/>
+                <w:lang w:eastAsia="zh-CN"/>
+              </w:rPr>
+            </w:pPr>
+            <w:r>
+              <w:rPr>
+                <w:rFonts w:ascii="Times New Roman" w:hAnsi="Times New Roman" w:cs="Times New Roman" w:hint="eastAsia"/>
+                <w:sz w:val="22"/>
+                <w:szCs w:val="22"/>
+                <w:lang w:eastAsia="zh-CN"/>
+              </w:rPr>
+              <w:t>300</w:t>
+            </w:r>
+          </w:p>
+        </w:tc>
+        <w:tc>
+          <w:tcPr>
+            <w:tcW w:w="1649" w:type="dxa"/>
+          </w:tcPr>
+          <w:p>
+            <w:pPr>
+              <w:jc w:val="both"/>
+              <w:rPr>
+                <w:rFonts w:ascii="Times New Roman" w:hAnsi="Times New Roman" w:cs="Times New Roman" w:hint="eastAsia"/>
+                <w:sz w:val="22"/>
+                <w:szCs w:val="22"/>
+                <w:lang w:eastAsia="zh-CN"/>
+              </w:rPr>
+            </w:pPr>
+            <w:r>
+              <w:rPr>
+                <w:rFonts w:ascii="Times New Roman" w:hAnsi="Times New Roman" w:cs="Times New Roman" w:hint="eastAsia"/>
+                <w:sz w:val="22"/>
+                <w:szCs w:val="22"/>
+                <w:lang w:eastAsia="zh-CN"/>
+              </w:rPr>
+              <w:t>0.002</w:t>
+            </w:r>
+          </w:p>
+        </w:tc>
+        <w:tc>
+          <w:tcPr>
+            <w:tcW w:w="1649" w:type="dxa"/>
+          </w:tcPr>
+          <w:p>
+            <w:pPr>
+              <w:jc w:val="both"/>
+              <w:rPr>
+                <w:rFonts w:ascii="Times New Roman" w:hAnsi="Times New Roman" w:cs="Times New Roman" w:hint="eastAsia"/>
+                <w:sz w:val="22"/>
+                <w:szCs w:val="22"/>
+                <w:lang w:eastAsia="zh-CN"/>
+              </w:rPr>
+            </w:pPr>
+          </w:p>
+        </w:tc>
+      </w:tr>
+    </w:tbl>
+    <w:p>
+      <w:pPr>
+        <w:spacing w:line="240" w:lineRule="auto"/>
+        <w:jc w:val="both"/>
+        <w:rPr>
+          <w:rFonts w:ascii="Times New Roman" w:hAnsi="Times New Roman" w:cs="Times New Roman"/>
+          <w:sz w:val="22"/>
+          <w:szCs w:val="22"/>
+          <w:lang w:eastAsia="zh-CN"/>
+        </w:rPr>
+      </w:pPr>
+    </w:p>
+    <w:p>
+      <w:pPr>
+        <w:spacing w:line="240" w:lineRule="auto"/>
+        <w:jc w:val="both"/>
+        <w:rPr>
+          <w:rFonts w:ascii="Times New Roman" w:hAnsi="Times New Roman" w:cs="Times New Roman"/>
+          <w:sz w:val="22"/>
+          <w:szCs w:val="22"/>
+          <w:lang w:eastAsia="zh-CN"/>
+        </w:rPr>
+      </w:pPr>
+      <w:r>
+        <w:rPr>
+          <w:rFonts w:ascii="Times New Roman" w:hAnsi="Times New Roman" w:cs="Times New Roman"/>
+          <w:sz w:val="22"/>
+          <w:szCs w:val="22"/>
+          <w:lang w:eastAsia="zh-CN"/>
+        </w:rPr>
+        <w:t>The model employs Mean Squared Error (MSE) as its loss function. Figure Training and Validation Loss Curve shows both training and validation losses rapidly decrease within the first 50 epochs, gradually converging thereafter. The validation loss consistently remains slightly below the training loss, indicating the model exhibits no significant overfitting and maintains stable generalization performance.</w:t>
+      </w:r>
+    </w:p>
+    <w:p>
+      <w:pPr>
+        <w:spacing w:line="240" w:lineRule="auto"/>
+        <w:jc w:val="both"/>
+        <w:rPr>
+          <w:rFonts w:ascii="Times New Roman" w:hAnsi="Times New Roman" w:cs="Times New Roman"/>
+          <w:sz w:val="22"/>
+          <w:szCs w:val="22"/>
+          <w:lang w:eastAsia="zh-CN"/>
+        </w:rPr>
+      </w:pPr>
+    </w:p>
+    <w:p>
+      <w:pPr>
+        <w:spacing w:line="240" w:lineRule="auto"/>
+        <w:jc w:val="both"/>
+        <w:rPr>
+          <w:rFonts w:ascii="Times New Roman" w:hAnsi="Times New Roman" w:cs="Times New Roman"/>
+          <w:sz w:val="22"/>
+          <w:szCs w:val="22"/>
+          <w:lang w:eastAsia="zh-CN"/>
+        </w:rPr>
+      </w:pPr>
+      <w:r>
+        <w:rPr>
+          <w:rFonts w:ascii="Times New Roman" w:hAnsi="Times New Roman" w:cs="Times New Roman"/>
+          <w:sz w:val="22"/>
+          <w:szCs w:val="22"/>
+          <w:lang w:eastAsia="zh-CN"/>
+        </w:rPr>
+        <w:t>Overall, the model's training loss eventually stabilizes within the range of approximately 0.01–0.015, while the validation loss stabilizes between 0.005–0.01. This indicates the model accurately maps occupancy distributions to optimal lighting control strategies. This performance sufficiently supports rapid prediction of lighting control solutions for diverse occupancy patterns.</w:t>
+      </w:r>
+    </w:p>
+    <w:p>
+      <w:pPr>
+        <w:spacing w:line="240" w:lineRule="auto"/>
+        <w:jc w:val="both"/>
+        <w:rPr>
+          <w:rFonts w:ascii="Times New Roman" w:hAnsi="Times New Roman" w:cs="Times New Roman"/>
+          <w:sz w:val="22"/>
+          <w:szCs w:val="22"/>
+          <w:lang w:val="en-SG" w:eastAsia="zh-CN"/>
+        </w:rPr>
+      </w:pPr>
+      <w:r>
+        <w:rPr>
+          <w:rFonts w:ascii="Times New Roman" w:hAnsi="Times New Roman" w:cs="Times New Roman"/>
+          <w:noProof/>
+          <w:sz w:val="22"/>
+          <w:szCs w:val="22"/>
+          <w:lang w:val="en-SG" w:eastAsia="zh-CN"/>
+        </w:rPr>
+        <w:lastRenderedPageBreak/>
+        <w:drawing>
+          <wp:inline distT="0" distB="0" distL="0" distR="0" wp14:anchorId="1AE47CCC" wp14:editId="4F86ED91">
+            <wp:extent cx="5943600" cy="3709670"/>
+            <wp:effectExtent l="0" t="0" r="0" b="5080"/>
+            <wp:docPr id="1762206411" name="Picture 1"/>
+            <wp:cNvGraphicFramePr>
+              <a:graphicFrameLocks xmlns:a="http://schemas.openxmlformats.org/drawingml/2006/main" noChangeAspect="1"/>
+            </wp:cNvGraphicFramePr>
+            <a:graphic xmlns:a="http://schemas.openxmlformats.org/drawingml/2006/main">
+              <a:graphicData uri="http://schemas.openxmlformats.org/drawingml/2006/picture">
+                <pic:pic xmlns:pic="http://schemas.openxmlformats.org/drawingml/2006/picture">
+                  <pic:nvPicPr>
+                    <pic:cNvPr id="0" name="Picture 1"/>
+                    <pic:cNvPicPr>
+                      <a:picLocks noChangeAspect="1" noChangeArrowheads="1"/>
+                    </pic:cNvPicPr>
+                  </pic:nvPicPr>
+                  <pic:blipFill>
+                    <a:blip r:embed="rId11">
+                      <a:extLst>
+                        <a:ext uri="{28A0092B-C50C-407E-A947-70E740481C1C}">
+                          <a14:useLocalDpi xmlns:a14="http://schemas.microsoft.com/office/drawing/2010/main" val="0"/>
+                        </a:ext>
+                      </a:extLst>
+                    </a:blip>
+                    <a:srcRect/>
+                    <a:stretch>
+                      <a:fillRect/>
+                    </a:stretch>
+                  </pic:blipFill>
+                  <pic:spPr bwMode="auto">
+                    <a:xfrm>
+                      <a:off x="0" y="0"/>
+                      <a:ext cx="5943600" cy="3709670"/>
+                    </a:xfrm>
+                    <a:prstGeom prst="rect">
+                      <a:avLst/>
+                    </a:prstGeom>
+                    <a:noFill/>
+                    <a:ln>
+                      <a:noFill/>
+                    </a:ln>
+                  </pic:spPr>
+                </pic:pic>
+              </a:graphicData>
+            </a:graphic>
+          </wp:inline>
+        </w:drawing>
+      </w:r>
+    </w:p>
+    <w:p>
+      <w:pPr>
+        <w:spacing w:line="240" w:lineRule="auto"/>
+        <w:jc w:val="both"/>
+        <w:rPr>
+          <w:rFonts w:ascii="Times New Roman" w:hAnsi="Times New Roman" w:cs="Times New Roman"/>
+          <w:sz w:val="22"/>
+          <w:szCs w:val="22"/>
+          <w:lang w:val="en-SG" w:eastAsia="zh-CN"/>
+        </w:rPr>
+      </w:pPr>
+      <w:r>
+        <w:rPr>
+          <w:rFonts w:ascii="Times New Roman" w:hAnsi="Times New Roman" w:cs="Times New Roman" w:hint="eastAsia"/>
+          <w:sz w:val="22"/>
+          <w:szCs w:val="22"/>
+          <w:highlight w:val="yellow"/>
+          <w:lang w:val="en-SG" w:eastAsia="zh-CN"/>
+        </w:rPr>
+        <w:t>↓</w:t>
+      </w:r>
+      <w:r>
+        <w:rPr>
+          <w:rFonts w:ascii="Times New Roman" w:hAnsi="Times New Roman" w:cs="Times New Roman" w:hint="eastAsia"/>
+          <w:sz w:val="22"/>
+          <w:szCs w:val="22"/>
+          <w:highlight w:val="yellow"/>
+          <w:lang w:val="en-SG" w:eastAsia="zh-CN"/>
+        </w:rPr>
+        <w:t>FOR GUANLI</w:t>
+      </w:r>
+    </w:p>
+    <w:p>
+      <w:pPr>
+        <w:spacing w:line="240" w:lineRule="auto"/>
+        <w:jc w:val="both"/>
+        <w:rPr>
+          <w:rFonts w:ascii="Times New Roman" w:hAnsi="Times New Roman" w:cs="Times New Roman"/>
+          <w:sz w:val="22"/>
+          <w:szCs w:val="22"/>
+          <w:lang w:val="en-SG" w:eastAsia="zh-CN"/>
+        </w:rPr>
+      </w:pPr>
+      <w:r>
+        <w:rPr>
+          <w:rFonts w:ascii="Times New Roman" w:hAnsi="Times New Roman" w:cs="Times New Roman"/>
+          <w:sz w:val="22"/>
+          <w:szCs w:val="22"/>
+          <w:lang w:val="en-SG" w:eastAsia="zh-CN"/>
+        </w:rPr>
+        <w:t>T</w:t>
+      </w:r>
+      <w:r>
+        <w:rPr>
+          <w:rFonts w:ascii="Times New Roman" w:hAnsi="Times New Roman" w:cs="Times New Roman" w:hint="eastAsia"/>
+          <w:sz w:val="22"/>
+          <w:szCs w:val="22"/>
+          <w:lang w:val="en-SG" w:eastAsia="zh-CN"/>
+        </w:rPr>
+        <w:t xml:space="preserve">he optimized system results on </w:t>
+      </w:r>
+      <w:r>
+        <w:rPr>
+          <w:rFonts w:ascii="Times New Roman" w:hAnsi="Times New Roman" w:cs="Times New Roman"/>
+          <w:sz w:val="22"/>
+          <w:szCs w:val="22"/>
+          <w:lang w:val="en-SG" w:eastAsia="zh-CN"/>
+        </w:rPr>
+        <w:t>energy</w:t>
+      </w:r>
+    </w:p>
+    <w:p>
+      <w:pPr>
+        <w:spacing w:line="240" w:lineRule="auto"/>
+        <w:jc w:val="both"/>
+        <w:rPr>
+          <w:rFonts w:ascii="Times New Roman" w:hAnsi="Times New Roman" w:cs="Times New Roman"/>
+          <w:sz w:val="22"/>
+          <w:szCs w:val="22"/>
+          <w:lang w:val="en-SG" w:eastAsia="zh-CN"/>
+        </w:rPr>
+      </w:pPr>
+      <w:r>
+        <w:rPr>
+          <w:rFonts w:ascii="Times New Roman" w:hAnsi="Times New Roman" w:cs="Times New Roman"/>
+          <w:sz w:val="22"/>
+          <w:szCs w:val="22"/>
+          <w:lang w:val="en-SG" w:eastAsia="zh-CN"/>
+        </w:rPr>
+        <w:t>C</w:t>
+      </w:r>
+      <w:r>
+        <w:rPr>
+          <w:rFonts w:ascii="Times New Roman" w:hAnsi="Times New Roman" w:cs="Times New Roman" w:hint="eastAsia"/>
+          <w:sz w:val="22"/>
+          <w:szCs w:val="22"/>
+          <w:lang w:val="en-SG" w:eastAsia="zh-CN"/>
+        </w:rPr>
+        <w:t xml:space="preserve">ompare with </w:t>
+      </w:r>
+      <w:r>
+        <w:rPr>
+          <w:rFonts w:ascii="Times New Roman" w:hAnsi="Times New Roman" w:cs="Times New Roman" w:hint="eastAsia"/>
+          <w:sz w:val="22"/>
+          <w:szCs w:val="22"/>
+          <w:lang w:val="en-SG" w:eastAsia="zh-CN"/>
+        </w:rPr>
+        <w:t>tra</w:t>
+      </w:r>
+      <w:r>
+        <w:rPr>
+          <w:rFonts w:ascii="Times New Roman" w:hAnsi="Times New Roman" w:cs="Times New Roman" w:hint="eastAsia"/>
+          <w:sz w:val="22"/>
+          <w:szCs w:val="22"/>
+          <w:lang w:val="en-SG" w:eastAsia="zh-CN"/>
+        </w:rPr>
+        <w:t>ditional</w:t>
+      </w:r>
+      <w:r>
+        <w:rPr>
+          <w:rFonts w:ascii="Times New Roman" w:hAnsi="Times New Roman" w:cs="Times New Roman" w:hint="eastAsia"/>
+          <w:sz w:val="22"/>
+          <w:szCs w:val="22"/>
+          <w:lang w:val="en-SG" w:eastAsia="zh-CN"/>
+        </w:rPr>
+        <w:t xml:space="preserve"> way (only ceiling light) + </w:t>
       </w:r>
       <w:proofErr w:type="spellStart"/>
       <w:r>
         <w:rPr>
-          <w:rFonts w:ascii="Times New Roman" w:eastAsia="Times New Roman" w:hAnsi="Times New Roman" w:cs="Times New Roman"/>
-          <w:sz w:val="22"/>
-          <w:szCs w:val="22"/>
-          <w:lang w:val="en-SG" w:eastAsia="zh-CN"/>
-        </w:rPr>
-        <w:t>DeepL</w:t>
+          <w:rFonts w:ascii="Times New Roman" w:hAnsi="Times New Roman" w:cs="Times New Roman" w:hint="eastAsia"/>
+          <w:sz w:val="22"/>
+          <w:szCs w:val="22"/>
+          <w:lang w:val="en-SG" w:eastAsia="zh-CN"/>
+        </w:rPr>
+        <w:t>pecs&amp;ceiling</w:t>
       </w:r>
       <w:proofErr w:type="spellEnd"/>
       <w:r>
         <w:rPr>
-          <w:rFonts w:ascii="Times New Roman" w:eastAsia="Times New Roman" w:hAnsi="Times New Roman" w:cs="Times New Roman"/>
-          <w:sz w:val="22"/>
-          <w:szCs w:val="22"/>
-          <w:lang w:val="en-SG" w:eastAsia="zh-CN"/>
-        </w:rPr>
-        <w:t xml:space="preserve"> </w:t>
-      </w:r>
-      <w:r>
-        <w:rPr>
-          <w:rFonts w:ascii="Times New Roman" w:eastAsia="Times New Roman" w:hAnsi="Times New Roman" w:cs="Times New Roman"/>
-          <w:sz w:val="22"/>
-          <w:szCs w:val="22"/>
-          <w:lang w:val="en-SG" w:eastAsia="zh-CN"/>
-        </w:rPr>
-        <w:t xml:space="preserve">for </w:t>
-      </w:r>
-      <w:r>
-        <w:rPr>
-          <w:rFonts w:ascii="Times New Roman" w:eastAsia="Times New Roman" w:hAnsi="Times New Roman" w:cs="Times New Roman"/>
-          <w:sz w:val="22"/>
-          <w:szCs w:val="22"/>
-          <w:lang w:val="en-SG" w:eastAsia="zh-CN"/>
-        </w:rPr>
-        <w:t>accurate</w:t>
-      </w:r>
-      <w:r>
-        <w:rPr>
-          <w:rFonts w:ascii="Times New Roman" w:eastAsia="Times New Roman" w:hAnsi="Times New Roman" w:cs="Times New Roman"/>
-          <w:sz w:val="22"/>
-          <w:szCs w:val="22"/>
-          <w:lang w:val="en-SG" w:eastAsia="zh-CN"/>
-        </w:rPr>
-        <w:t xml:space="preserve"> expression.</w:t>
+          <w:rFonts w:ascii="Times New Roman" w:hAnsi="Times New Roman" w:cs="Times New Roman" w:hint="eastAsia"/>
+          <w:sz w:val="22"/>
+          <w:szCs w:val="22"/>
+          <w:lang w:val="en-SG" w:eastAsia="zh-CN"/>
+        </w:rPr>
+        <w:t xml:space="preserve"> light but not dynamic change on occupant count</w:t>
       </w:r>
     </w:p>
     <w:p>
@@ -2699,33 +5215,335 @@
         <w:spacing w:line="240" w:lineRule="auto"/>
         <w:jc w:val="both"/>
         <w:rPr>
-          <w:rFonts w:ascii="Times New Roman" w:eastAsia="Times New Roman" w:hAnsi="Times New Roman" w:cs="Times New Roman"/>
-          <w:sz w:val="22"/>
-          <w:szCs w:val="22"/>
-          <w:lang w:eastAsia="zh-CN"/>
-        </w:rPr>
-      </w:pPr>
-    </w:p>
-    <w:p>
-      <w:pPr>
-        <w:spacing w:line="240" w:lineRule="auto"/>
-        <w:jc w:val="both"/>
-        <w:rPr>
-          <w:rFonts w:ascii="Times New Roman" w:eastAsia="Times New Roman" w:hAnsi="Times New Roman" w:cs="Times New Roman"/>
+          <w:rFonts w:ascii="Times New Roman" w:hAnsi="Times New Roman" w:cs="Times New Roman"/>
           <w:b/>
           <w:bCs/>
           <w:sz w:val="22"/>
           <w:szCs w:val="22"/>
-          <w:lang w:eastAsia="zh-CN"/>
-        </w:rPr>
-      </w:pPr>
-      <w:r>
-        <w:rPr>
-          <w:rFonts w:ascii="Times New Roman" w:eastAsia="Times New Roman" w:hAnsi="Times New Roman" w:cs="Times New Roman"/>
+          <w:lang w:val="en-SG" w:eastAsia="zh-CN"/>
+        </w:rPr>
+      </w:pPr>
+    </w:p>
+    <w:p>
+      <w:pPr>
+        <w:spacing w:line="240" w:lineRule="auto"/>
+        <w:jc w:val="both"/>
+        <w:rPr>
+          <w:rFonts w:ascii="Times New Roman" w:hAnsi="Times New Roman" w:cs="Times New Roman"/>
           <w:b/>
           <w:bCs/>
           <w:sz w:val="22"/>
           <w:szCs w:val="22"/>
+          <w:lang w:val="en-SG" w:eastAsia="zh-CN"/>
+        </w:rPr>
+      </w:pPr>
+      <w:r>
+        <w:rPr>
+          <w:rFonts w:ascii="Times New Roman" w:hAnsi="Times New Roman" w:cs="Times New Roman" w:hint="eastAsia"/>
+          <w:b/>
+          <w:bCs/>
+          <w:sz w:val="22"/>
+          <w:szCs w:val="22"/>
+          <w:lang w:val="en-SG" w:eastAsia="zh-CN"/>
+        </w:rPr>
+        <w:t>CONCLUSION</w:t>
+      </w:r>
+    </w:p>
+    <w:p>
+      <w:pPr>
+        <w:spacing w:line="240" w:lineRule="auto"/>
+        <w:jc w:val="both"/>
+        <w:rPr>
+          <w:rFonts w:ascii="Times New Roman" w:hAnsi="Times New Roman" w:cs="Times New Roman"/>
+          <w:b/>
+          <w:bCs/>
+          <w:sz w:val="22"/>
+          <w:szCs w:val="22"/>
+          <w:lang w:val="en-SG" w:eastAsia="zh-CN"/>
+        </w:rPr>
+      </w:pPr>
+      <w:r>
+        <w:rPr>
+          <w:rFonts w:ascii="Times New Roman" w:hAnsi="Times New Roman" w:cs="Times New Roman"/>
+          <w:b/>
+          <w:bCs/>
+          <w:sz w:val="22"/>
+          <w:szCs w:val="22"/>
+          <w:lang w:val="en-SG" w:eastAsia="zh-CN"/>
+        </w:rPr>
+        <w:t>S</w:t>
+      </w:r>
+      <w:r>
+        <w:rPr>
+          <w:rFonts w:ascii="Times New Roman" w:hAnsi="Times New Roman" w:cs="Times New Roman" w:hint="eastAsia"/>
+          <w:b/>
+          <w:bCs/>
+          <w:sz w:val="22"/>
+          <w:szCs w:val="22"/>
+          <w:lang w:val="en-SG" w:eastAsia="zh-CN"/>
+        </w:rPr>
+        <w:t>ummary</w:t>
+      </w:r>
+    </w:p>
+    <w:p>
+      <w:pPr>
+        <w:spacing w:line="240" w:lineRule="auto"/>
+        <w:jc w:val="both"/>
+        <w:rPr>
+          <w:rFonts w:ascii="Times New Roman" w:hAnsi="Times New Roman" w:cs="Times New Roman"/>
+          <w:b/>
+          <w:bCs/>
+          <w:sz w:val="22"/>
+          <w:szCs w:val="22"/>
+          <w:lang w:val="en-SG" w:eastAsia="zh-CN"/>
+        </w:rPr>
+      </w:pPr>
+      <w:r>
+        <w:rPr>
+          <w:rFonts w:ascii="Times New Roman" w:hAnsi="Times New Roman" w:cs="Times New Roman"/>
+          <w:b/>
+          <w:bCs/>
+          <w:sz w:val="22"/>
+          <w:szCs w:val="22"/>
+          <w:lang w:val="en-SG" w:eastAsia="zh-CN"/>
+        </w:rPr>
+        <w:t>L</w:t>
+      </w:r>
+      <w:r>
+        <w:rPr>
+          <w:rFonts w:ascii="Times New Roman" w:hAnsi="Times New Roman" w:cs="Times New Roman" w:hint="eastAsia"/>
+          <w:b/>
+          <w:bCs/>
+          <w:sz w:val="22"/>
+          <w:szCs w:val="22"/>
+          <w:lang w:val="en-SG" w:eastAsia="zh-CN"/>
+        </w:rPr>
+        <w:t xml:space="preserve">imitation + future </w:t>
+      </w:r>
+      <w:r>
+        <w:rPr>
+          <w:rFonts w:ascii="Times New Roman" w:hAnsi="Times New Roman" w:cs="Times New Roman"/>
+          <w:b/>
+          <w:bCs/>
+          <w:sz w:val="22"/>
+          <w:szCs w:val="22"/>
+          <w:lang w:val="en-SG" w:eastAsia="zh-CN"/>
+        </w:rPr>
+        <w:t>direction</w:t>
+      </w:r>
+    </w:p>
+    <w:p>
+      <w:pPr>
+        <w:spacing w:line="240" w:lineRule="auto"/>
+        <w:jc w:val="both"/>
+        <w:rPr>
+          <w:rFonts w:ascii="Times New Roman" w:eastAsia="Times New Roman" w:hAnsi="Times New Roman" w:cs="Times New Roman"/>
+          <w:sz w:val="22"/>
+          <w:szCs w:val="22"/>
+          <w:lang w:val="en-SG" w:eastAsia="zh-CN"/>
+        </w:rPr>
+      </w:pPr>
+    </w:p>
+    <w:p>
+      <w:pPr>
+        <w:spacing w:line="240" w:lineRule="auto"/>
+        <w:jc w:val="both"/>
+        <w:rPr>
+          <w:rFonts w:ascii="Times New Roman" w:eastAsia="Times New Roman" w:hAnsi="Times New Roman" w:cs="Times New Roman"/>
+          <w:b/>
+          <w:bCs/>
+          <w:sz w:val="22"/>
+          <w:szCs w:val="22"/>
+          <w:lang w:val="en-SG" w:eastAsia="zh-CN"/>
+        </w:rPr>
+      </w:pPr>
+      <w:r>
+        <w:rPr>
+          <w:rFonts w:ascii="Times New Roman" w:eastAsia="Times New Roman" w:hAnsi="Times New Roman" w:cs="Times New Roman"/>
+          <w:b/>
+          <w:bCs/>
+          <w:sz w:val="22"/>
+          <w:szCs w:val="22"/>
+          <w:lang w:val="en-SG" w:eastAsia="zh-CN"/>
+        </w:rPr>
+        <w:t xml:space="preserve">AI </w:t>
+      </w:r>
+      <w:r>
+        <w:rPr>
+          <w:rFonts w:ascii="Times New Roman" w:eastAsia="Times New Roman" w:hAnsi="Times New Roman" w:cs="Times New Roman"/>
+          <w:b/>
+          <w:bCs/>
+          <w:sz w:val="22"/>
+          <w:szCs w:val="22"/>
+          <w:lang w:val="en-SG" w:eastAsia="zh-CN"/>
+        </w:rPr>
+        <w:t>ACKNOWLEDGEMENT</w:t>
+      </w:r>
+    </w:p>
+    <w:p>
+      <w:pPr>
+        <w:spacing w:line="240" w:lineRule="auto"/>
+        <w:rPr>
+          <w:rFonts w:ascii="Times New Roman" w:eastAsia="Times New Roman" w:hAnsi="Times New Roman" w:cs="Times New Roman"/>
+          <w:sz w:val="22"/>
+          <w:szCs w:val="22"/>
+          <w:lang w:val="en-SG" w:eastAsia="zh-CN"/>
+        </w:rPr>
+      </w:pPr>
+      <w:r>
+        <w:rPr>
+          <w:rFonts w:ascii="Times New Roman" w:eastAsia="Times New Roman" w:hAnsi="Times New Roman" w:cs="Times New Roman"/>
+          <w:sz w:val="22"/>
+          <w:szCs w:val="22"/>
+          <w:lang w:val="en-SG" w:eastAsia="zh-CN"/>
+        </w:rPr>
+        <w:t>Use</w:t>
+      </w:r>
+      <w:r>
+        <w:rPr>
+          <w:rFonts w:ascii="Times New Roman" w:eastAsia="Times New Roman" w:hAnsi="Times New Roman" w:cs="Times New Roman"/>
+          <w:sz w:val="22"/>
+          <w:szCs w:val="22"/>
+          <w:lang w:val="en-SG" w:eastAsia="zh-CN"/>
+        </w:rPr>
+        <w:t xml:space="preserve"> ChatGPT </w:t>
+      </w:r>
+      <w:r>
+        <w:rPr>
+          <w:rFonts w:ascii="Times New Roman" w:eastAsia="Times New Roman" w:hAnsi="Times New Roman" w:cs="Times New Roman"/>
+          <w:sz w:val="22"/>
+          <w:szCs w:val="22"/>
+          <w:lang w:val="en-SG" w:eastAsia="zh-CN"/>
+        </w:rPr>
+        <w:t>to help</w:t>
+      </w:r>
+      <w:r>
+        <w:rPr>
+          <w:rFonts w:ascii="Times New Roman" w:eastAsia="Times New Roman" w:hAnsi="Times New Roman" w:cs="Times New Roman"/>
+          <w:sz w:val="22"/>
+          <w:szCs w:val="22"/>
+          <w:lang w:val="en-SG" w:eastAsia="zh-CN"/>
+        </w:rPr>
+        <w:t xml:space="preserve"> understand the </w:t>
+      </w:r>
+      <w:r>
+        <w:rPr>
+          <w:rFonts w:ascii="Times New Roman" w:hAnsi="Times New Roman" w:cs="Times New Roman" w:hint="eastAsia"/>
+          <w:sz w:val="22"/>
+          <w:szCs w:val="22"/>
+          <w:lang w:val="en-SG" w:eastAsia="zh-CN"/>
+        </w:rPr>
+        <w:t xml:space="preserve">possible </w:t>
+      </w:r>
+      <w:r>
+        <w:rPr>
+          <w:rFonts w:ascii="Times New Roman" w:eastAsia="Times New Roman" w:hAnsi="Times New Roman" w:cs="Times New Roman"/>
+          <w:sz w:val="22"/>
+          <w:szCs w:val="22"/>
+          <w:lang w:val="en-SG" w:eastAsia="zh-CN"/>
+        </w:rPr>
+        <w:t>optimization process.</w:t>
+      </w:r>
+    </w:p>
+    <w:p>
+      <w:pPr>
+        <w:spacing w:line="240" w:lineRule="auto"/>
+        <w:rPr>
+          <w:rFonts w:ascii="Times New Roman" w:eastAsia="Times New Roman" w:hAnsi="Times New Roman" w:cs="Times New Roman"/>
+          <w:sz w:val="22"/>
+          <w:szCs w:val="22"/>
+          <w:lang w:val="en-SG" w:eastAsia="zh-CN"/>
+        </w:rPr>
+      </w:pPr>
+      <w:r>
+        <w:rPr>
+          <w:rFonts w:ascii="Times New Roman" w:eastAsia="Times New Roman" w:hAnsi="Times New Roman" w:cs="Times New Roman"/>
+          <w:sz w:val="22"/>
+          <w:szCs w:val="22"/>
+          <w:lang w:val="en-SG" w:eastAsia="zh-CN"/>
+        </w:rPr>
+        <w:t xml:space="preserve">Use </w:t>
+      </w:r>
+      <w:proofErr w:type="spellStart"/>
+      <w:r>
+        <w:rPr>
+          <w:rFonts w:ascii="Times New Roman" w:eastAsia="Times New Roman" w:hAnsi="Times New Roman" w:cs="Times New Roman"/>
+          <w:sz w:val="22"/>
+          <w:szCs w:val="22"/>
+          <w:lang w:val="en-SG" w:eastAsia="zh-CN"/>
+        </w:rPr>
+        <w:t>DeepL</w:t>
+      </w:r>
+      <w:proofErr w:type="spellEnd"/>
+      <w:r>
+        <w:rPr>
+          <w:rFonts w:ascii="Times New Roman" w:eastAsia="Times New Roman" w:hAnsi="Times New Roman" w:cs="Times New Roman"/>
+          <w:sz w:val="22"/>
+          <w:szCs w:val="22"/>
+          <w:lang w:val="en-SG" w:eastAsia="zh-CN"/>
+        </w:rPr>
+        <w:t xml:space="preserve"> </w:t>
+      </w:r>
+      <w:r>
+        <w:rPr>
+          <w:rFonts w:ascii="Times New Roman" w:eastAsia="Times New Roman" w:hAnsi="Times New Roman" w:cs="Times New Roman"/>
+          <w:sz w:val="22"/>
+          <w:szCs w:val="22"/>
+          <w:lang w:val="en-SG" w:eastAsia="zh-CN"/>
+        </w:rPr>
+        <w:t xml:space="preserve">for </w:t>
+      </w:r>
+      <w:r>
+        <w:rPr>
+          <w:rFonts w:ascii="Times New Roman" w:eastAsia="Times New Roman" w:hAnsi="Times New Roman" w:cs="Times New Roman"/>
+          <w:sz w:val="22"/>
+          <w:szCs w:val="22"/>
+          <w:lang w:val="en-SG" w:eastAsia="zh-CN"/>
+        </w:rPr>
+        <w:t>accurate</w:t>
+      </w:r>
+      <w:r>
+        <w:rPr>
+          <w:rFonts w:ascii="Times New Roman" w:eastAsia="Times New Roman" w:hAnsi="Times New Roman" w:cs="Times New Roman"/>
+          <w:sz w:val="22"/>
+          <w:szCs w:val="22"/>
+          <w:lang w:val="en-SG" w:eastAsia="zh-CN"/>
+        </w:rPr>
+        <w:t xml:space="preserve"> expression.</w:t>
+      </w:r>
+    </w:p>
+    <w:p>
+      <w:pPr>
+        <w:spacing w:line="240" w:lineRule="auto"/>
+        <w:jc w:val="both"/>
+        <w:rPr>
+          <w:rFonts w:ascii="Times New Roman" w:eastAsia="Times New Roman" w:hAnsi="Times New Roman" w:cs="Times New Roman"/>
+          <w:sz w:val="22"/>
+          <w:szCs w:val="22"/>
+          <w:lang w:eastAsia="zh-CN"/>
+        </w:rPr>
+      </w:pPr>
+    </w:p>
+    <w:p>
+      <w:pPr>
+        <w:spacing w:line="240" w:lineRule="auto"/>
+        <w:jc w:val="both"/>
+        <w:rPr>
+          <w:rFonts w:ascii="Times New Roman" w:eastAsia="Times New Roman" w:hAnsi="Times New Roman" w:cs="Times New Roman"/>
+          <w:b/>
+          <w:bCs/>
+          <w:sz w:val="22"/>
+          <w:szCs w:val="22"/>
+          <w:lang w:eastAsia="zh-CN"/>
+        </w:rPr>
+      </w:pPr>
+      <w:r>
+        <w:rPr>
+          <w:rFonts w:ascii="Times New Roman" w:eastAsia="Times New Roman" w:hAnsi="Times New Roman" w:cs="Times New Roman"/>
+          <w:b/>
+          <w:bCs/>
+          <w:sz w:val="22"/>
+          <w:szCs w:val="22"/>
           <w:lang w:eastAsia="zh-CN"/>
         </w:rPr>
         <w:t>REFERENCES</w:t>
@@ -2829,6 +5647,7 @@
           <w:sz w:val="22"/>
           <w:szCs w:val="22"/>
         </w:rPr>
+        <w:lastRenderedPageBreak/>
         <w:t xml:space="preserve">Lesina Debiasi, L. (2020). </w:t>
       </w:r>
       <w:r>
@@ -2866,15 +5685,7 @@
           <w:sz w:val="22"/>
           <w:szCs w:val="22"/>
         </w:rPr>
-        <w:t xml:space="preserve">Papinutto, M., Colombo, M., Golsouzidou, M., Reutter, K., Lalanne, D., &amp; Nembrini, J. (2021). Towards the integration of personal task-lighting in an optimised balance between electric lighting and daylighting: A user-centred study of emotion, visual comfort, interaction and </w:t>
-      </w:r>
-      <w:r>
-        <w:rPr>
-          <w:rFonts w:ascii="Times New Roman" w:eastAsia="Times New Roman" w:hAnsi="Times New Roman" w:cs="Times New Roman"/>
-          <w:sz w:val="22"/>
-          <w:szCs w:val="22"/>
-        </w:rPr>
-        <w:t xml:space="preserve">form-factor of task lights. </w:t>
+        <w:t xml:space="preserve">Papinutto, M., Colombo, M., Golsouzidou, M., Reutter, K., Lalanne, D., &amp; Nembrini, J. (2021). Towards the integration of personal task-lighting in an optimised balance between electric lighting and daylighting: A user-centred study of emotion, visual comfort, interaction and form-factor of task lights. </w:t>
       </w:r>
       <w:r>
         <w:rPr>
@@ -2993,7 +5804,7 @@
       <w:type w:val="continuous"/>
       <w:pgSz w:w="12240" w:h="15840"/>
       <w:pgMar w:top="1440" w:right="1440" w:bottom="1440" w:left="1440" w:header="720" w:footer="720" w:gutter="0"/>
-      <w:cols w:num="2" w:space="720"/>
+      <w:cols w:space="720"/>
       <w:docGrid w:linePitch="360"/>
     </w:sectPr>
   </w:body>
@@ -3677,6 +6488,95 @@
       <w:rPr>
         <w:rFonts w:ascii="Wingdings" w:hAnsi="Wingdings" w:hint="default"/>
       </w:rPr>
+    </w:lvl>
+  </w:abstractNum>
+  <w:abstractNum w:abstractNumId="6" w15:restartNumberingAfterBreak="0">
+    <w:nsid w:val="7E8D4561"/>
+    <w:multiLevelType w:val="hybridMultilevel"/>
+    <w:tmpl w:val="789A30E0"/>
+    <w:lvl w:ilvl="0" w:tplc="4F4C682A">
+      <w:start w:val="1"/>
+      <w:numFmt w:val="lowerLetter"/>
+      <w:lvlText w:val="(%1)"/>
+      <w:lvlJc w:val="left"/>
+      <w:pPr>
+        <w:ind w:left="720" w:hanging="360"/>
+      </w:pPr>
+      <w:rPr>
+        <w:rFonts w:hint="default"/>
+      </w:rPr>
+    </w:lvl>
+    <w:lvl w:ilvl="1" w:tplc="48090019" w:tentative="1">
+      <w:start w:val="1"/>
+      <w:numFmt w:val="lowerLetter"/>
+      <w:lvlText w:val="%2."/>
+      <w:lvlJc w:val="left"/>
+      <w:pPr>
+        <w:ind w:left="1440" w:hanging="360"/>
+      </w:pPr>
+    </w:lvl>
+    <w:lvl w:ilvl="2" w:tplc="4809001B" w:tentative="1">
+      <w:start w:val="1"/>
+      <w:numFmt w:val="lowerRoman"/>
+      <w:lvlText w:val="%3."/>
+      <w:lvlJc w:val="right"/>
+      <w:pPr>
+        <w:ind w:left="2160" w:hanging="180"/>
+      </w:pPr>
+    </w:lvl>
+    <w:lvl w:ilvl="3" w:tplc="4809000F" w:tentative="1">
+      <w:start w:val="1"/>
+      <w:numFmt w:val="decimal"/>
+      <w:lvlText w:val="%4."/>
+      <w:lvlJc w:val="left"/>
+      <w:pPr>
+        <w:ind w:left="2880" w:hanging="360"/>
+      </w:pPr>
+    </w:lvl>
+    <w:lvl w:ilvl="4" w:tplc="48090019" w:tentative="1">
+      <w:start w:val="1"/>
+      <w:numFmt w:val="lowerLetter"/>
+      <w:lvlText w:val="%5."/>
+      <w:lvlJc w:val="left"/>
+      <w:pPr>
+        <w:ind w:left="3600" w:hanging="360"/>
+      </w:pPr>
+    </w:lvl>
+    <w:lvl w:ilvl="5" w:tplc="4809001B" w:tentative="1">
+      <w:start w:val="1"/>
+      <w:numFmt w:val="lowerRoman"/>
+      <w:lvlText w:val="%6."/>
+      <w:lvlJc w:val="right"/>
+      <w:pPr>
+        <w:ind w:left="4320" w:hanging="180"/>
+      </w:pPr>
+    </w:lvl>
+    <w:lvl w:ilvl="6" w:tplc="4809000F" w:tentative="1">
+      <w:start w:val="1"/>
+      <w:numFmt w:val="decimal"/>
+      <w:lvlText w:val="%7."/>
+      <w:lvlJc w:val="left"/>
+      <w:pPr>
+        <w:ind w:left="5040" w:hanging="360"/>
+      </w:pPr>
+    </w:lvl>
+    <w:lvl w:ilvl="7" w:tplc="48090019" w:tentative="1">
+      <w:start w:val="1"/>
+      <w:numFmt w:val="lowerLetter"/>
+      <w:lvlText w:val="%8."/>
+      <w:lvlJc w:val="left"/>
+      <w:pPr>
+        <w:ind w:left="5760" w:hanging="360"/>
+      </w:pPr>
+    </w:lvl>
+    <w:lvl w:ilvl="8" w:tplc="4809001B" w:tentative="1">
+      <w:start w:val="1"/>
+      <w:numFmt w:val="lowerRoman"/>
+      <w:lvlText w:val="%9."/>
+      <w:lvlJc w:val="right"/>
+      <w:pPr>
+        <w:ind w:left="6480" w:hanging="180"/>
+      </w:pPr>
     </w:lvl>
   </w:abstractNum>
   <w:num w:numId="1" w16cid:durableId="168646592">
@@ -3696,6 +6596,9 @@
   </w:num>
   <w:num w:numId="6" w16cid:durableId="1420638603">
     <w:abstractNumId w:val="1"/>
+  </w:num>
+  <w:num w:numId="7" w16cid:durableId="2060663532">
+    <w:abstractNumId w:val="6"/>
   </w:num>
 </w:numbering>
 </file>
@@ -4284,7 +7187,6 @@
   <w:style w:type="character" w:default="1" w:styleId="DefaultParagraphFont">
     <w:name w:val="Default Paragraph Font"/>
     <w:uiPriority w:val="1"/>
-    <w:semiHidden/>
     <w:unhideWhenUsed/>
   </w:style>
   <w:style w:type="table" w:default="1" w:styleId="TableNormal">
@@ -4705,6 +7607,35 @@
     <w:semiHidden/>
     <w:rsid w:val="0071563E"/>
   </w:style>
+  <w:style w:type="table" w:styleId="TableGrid">
+    <w:name w:val="Table Grid"/>
+    <w:basedOn w:val="TableNormal"/>
+    <w:uiPriority w:val="39"/>
+    <w:rsid w:val="00996EAD"/>
+    <w:pPr>
+      <w:spacing w:after="0" w:line="240" w:lineRule="auto"/>
+    </w:pPr>
+    <w:tblPr>
+      <w:tblBorders>
+        <w:top w:val="single" w:sz="4" w:space="0" w:color="auto"/>
+        <w:left w:val="single" w:sz="4" w:space="0" w:color="auto"/>
+        <w:bottom w:val="single" w:sz="4" w:space="0" w:color="auto"/>
+        <w:right w:val="single" w:sz="4" w:space="0" w:color="auto"/>
+        <w:insideH w:val="single" w:sz="4" w:space="0" w:color="auto"/>
+        <w:insideV w:val="single" w:sz="4" w:space="0" w:color="auto"/>
+      </w:tblBorders>
+    </w:tblPr>
+  </w:style>
+  <w:style w:type="character" w:styleId="PlaceholderText">
+    <w:name w:val="Placeholder Text"/>
+    <w:basedOn w:val="DefaultParagraphFont"/>
+    <w:uiPriority w:val="99"/>
+    <w:semiHidden/>
+    <w:rsid w:val="00C35D6A"/>
+    <w:rPr>
+      <w:color w:val="666666"/>
+    </w:rPr>
+  </w:style>
 </w:styles>
 </file>
 

</xml_diff>